<commit_message>
added to the doument, budget , considerations, Human Factors and Privacy Preserving & Ethical Issues
</commit_message>
<xml_diff>
--- a/NIT6150 Sysem Analysis and Approach - Copy.docx
+++ b/NIT6150 Sysem Analysis and Approach - Copy.docx
@@ -298,8 +298,16 @@
         <w:rPr>
           <w:sz w:val="28"/>
         </w:rPr>
-        <w:t>Meghna Meghna</w:t>
+        <w:t xml:space="preserve">Meghna </w:t>
       </w:r>
+      <w:proofErr w:type="spellStart"/>
+      <w:r>
+        <w:rPr>
+          <w:sz w:val="28"/>
+        </w:rPr>
+        <w:t>Meghna</w:t>
+      </w:r>
+      <w:proofErr w:type="spellEnd"/>
       <w:r>
         <w:rPr>
           <w:lang w:eastAsia="ko-KR"/>
@@ -384,11 +392,19 @@
         </w:rPr>
         <w:tab/>
       </w:r>
+      <w:proofErr w:type="spellStart"/>
       <w:r>
         <w:rPr>
           <w:szCs w:val="24"/>
         </w:rPr>
-        <w:t xml:space="preserve">Dr. </w:t>
+        <w:t>Dr.</w:t>
+      </w:r>
+      <w:proofErr w:type="spellEnd"/>
+      <w:r>
+        <w:rPr>
+          <w:szCs w:val="24"/>
+        </w:rPr>
+        <w:t xml:space="preserve"> </w:t>
       </w:r>
       <w:r>
         <w:rPr>
@@ -449,11 +465,19 @@
         </w:rPr>
         <w:tab/>
       </w:r>
+      <w:proofErr w:type="spellStart"/>
       <w:r>
         <w:rPr>
           <w:szCs w:val="24"/>
         </w:rPr>
-        <w:t xml:space="preserve">Dr. </w:t>
+        <w:t>Dr.</w:t>
+      </w:r>
+      <w:proofErr w:type="spellEnd"/>
+      <w:r>
+        <w:rPr>
+          <w:szCs w:val="24"/>
+        </w:rPr>
+        <w:t xml:space="preserve"> </w:t>
       </w:r>
       <w:r>
         <w:rPr>
@@ -546,11 +570,19 @@
         </w:rPr>
         <w:tab/>
       </w:r>
+      <w:proofErr w:type="spellStart"/>
       <w:r>
         <w:rPr>
           <w:szCs w:val="24"/>
         </w:rPr>
-        <w:t xml:space="preserve">Dr. </w:t>
+        <w:t>Dr.</w:t>
+      </w:r>
+      <w:proofErr w:type="spellEnd"/>
+      <w:r>
+        <w:rPr>
+          <w:szCs w:val="24"/>
+        </w:rPr>
+        <w:t xml:space="preserve"> </w:t>
       </w:r>
       <w:r>
         <w:rPr>
@@ -644,7 +676,6 @@
           <w:docPartUnique/>
         </w:docPartObj>
       </w:sdtPr>
-      <w:sdtEndPr/>
       <w:sdtContent>
         <w:p>
           <w:pPr>
@@ -872,7 +903,7 @@
                 <w:noProof/>
                 <w:webHidden/>
               </w:rPr>
-              <w:t>3</w:t>
+              <w:t>2</w:t>
             </w:r>
             <w:r>
               <w:rPr>
@@ -1239,7 +1270,7 @@
                 <w:noProof/>
                 <w:webHidden/>
               </w:rPr>
-              <w:t>3</w:t>
+              <w:t>4</w:t>
             </w:r>
             <w:r>
               <w:rPr>
@@ -1312,7 +1343,7 @@
                 <w:noProof/>
                 <w:webHidden/>
               </w:rPr>
-              <w:t>3</w:t>
+              <w:t>6</w:t>
             </w:r>
             <w:r>
               <w:rPr>
@@ -1386,7 +1417,7 @@
                 <w:noProof/>
                 <w:webHidden/>
               </w:rPr>
-              <w:t>4</w:t>
+              <w:t>8</w:t>
             </w:r>
             <w:r>
               <w:rPr>
@@ -1460,7 +1491,7 @@
                 <w:noProof/>
                 <w:webHidden/>
               </w:rPr>
-              <w:t>4</w:t>
+              <w:t>13</w:t>
             </w:r>
             <w:r>
               <w:rPr>
@@ -1533,7 +1564,7 @@
                 <w:noProof/>
                 <w:webHidden/>
               </w:rPr>
-              <w:t>4</w:t>
+              <w:t>15</w:t>
             </w:r>
             <w:r>
               <w:rPr>
@@ -1606,7 +1637,7 @@
                 <w:noProof/>
                 <w:webHidden/>
               </w:rPr>
-              <w:t>4</w:t>
+              <w:t>16</w:t>
             </w:r>
             <w:r>
               <w:rPr>
@@ -1679,7 +1710,7 @@
                 <w:noProof/>
                 <w:webHidden/>
               </w:rPr>
-              <w:t>4</w:t>
+              <w:t>17</w:t>
             </w:r>
             <w:r>
               <w:rPr>
@@ -1753,7 +1784,7 @@
                 <w:noProof/>
                 <w:webHidden/>
               </w:rPr>
-              <w:t>4</w:t>
+              <w:t>18</w:t>
             </w:r>
             <w:r>
               <w:rPr>
@@ -1826,7 +1857,7 @@
                 <w:noProof/>
                 <w:webHidden/>
               </w:rPr>
-              <w:t>6</w:t>
+              <w:t>19</w:t>
             </w:r>
             <w:r>
               <w:rPr>
@@ -1871,7 +1902,23 @@
         <w:jc w:val="both"/>
       </w:pPr>
       <w:r>
-        <w:t>Falls are a leading cause of injury among children, prompting thousands of emergency visits daily in the U.S. due to accidents involving stairs and windows. This issue highlights the need for enhanced supervision in environments like kindergartens, where constant vigilance is challenging. Leveraging advancements in service mobile robotics, particularly 2D Simultaneous Localization and Mapping (SLAM) technology, presents a viable solution. Our project proposes using 2D SLAM robots equipped with LiDAR sensors for real-time navigation and monitoring within indoor settings such as schools and childcare centers. This approach aims to enhance child safety by identifying and mitigating hazards without compromising privacy, eschewing cameras in favor of non-intrusive sensors.</w:t>
+        <w:t xml:space="preserve">Falls are a leading cause of injury among children, prompting thousands of emergency visits daily in the U.S. due to accidents involving stairs and windows. This issue highlights the need for enhanced supervision in environments like kindergartens, where constant vigilance is challenging. Leveraging advancements in service mobile robotics, particularly 2D Simultaneous Localization and Mapping (SLAM) technology, presents a viable solution. Our project proposes using 2D SLAM robots equipped with LiDAR sensors for real-time navigation and monitoring within indoor settings such as schools and childcare </w:t>
+      </w:r>
+      <w:proofErr w:type="spellStart"/>
+      <w:r>
+        <w:t>centers</w:t>
+      </w:r>
+      <w:proofErr w:type="spellEnd"/>
+      <w:r>
+        <w:t xml:space="preserve">. This approach aims to enhance child safety by identifying and mitigating hazards without compromising privacy, eschewing cameras in </w:t>
+      </w:r>
+      <w:proofErr w:type="spellStart"/>
+      <w:r>
+        <w:t>favor</w:t>
+      </w:r>
+      <w:proofErr w:type="spellEnd"/>
+      <w:r>
+        <w:t xml:space="preserve"> of non-intrusive sensors.</w:t>
       </w:r>
     </w:p>
     <w:p>
@@ -1899,7 +1946,23 @@
         <w:jc w:val="both"/>
       </w:pPr>
       <w:r>
-        <w:t>For the project involving the development and deployment of a 2D SLAM-based mobile robot aimed at enhancing safety and operational efficiency in childcare centers, the functional requirements define specific behaviours or functions the system must fulfill. Here’s a detailed breakdown of these requirements:</w:t>
+        <w:t xml:space="preserve">For the project involving the development and deployment of a 2D SLAM-based mobile robot aimed at enhancing safety and operational efficiency in childcare </w:t>
+      </w:r>
+      <w:proofErr w:type="spellStart"/>
+      <w:r>
+        <w:t>centers</w:t>
+      </w:r>
+      <w:proofErr w:type="spellEnd"/>
+      <w:r>
+        <w:t xml:space="preserve">, the functional requirements define specific behaviours or functions the system must </w:t>
+      </w:r>
+      <w:proofErr w:type="spellStart"/>
+      <w:r>
+        <w:t>fulfill</w:t>
+      </w:r>
+      <w:proofErr w:type="spellEnd"/>
+      <w:r>
+        <w:t>. Here’s a detailed breakdown of these requirements:</w:t>
       </w:r>
     </w:p>
     <w:p>
@@ -1941,7 +2004,15 @@
         <w:jc w:val="both"/>
       </w:pPr>
       <w:r>
-        <w:t>The robot should be able to avoid obstacles and safely maneuver around people, furniture, and other objects without human intervention.</w:t>
+        <w:t xml:space="preserve">The robot should be able to avoid obstacles and safely </w:t>
+      </w:r>
+      <w:proofErr w:type="spellStart"/>
+      <w:r>
+        <w:t>maneuver</w:t>
+      </w:r>
+      <w:proofErr w:type="spellEnd"/>
+      <w:r>
+        <w:t xml:space="preserve"> around people, furniture, and other objects without human intervention.</w:t>
       </w:r>
     </w:p>
     <w:p>
@@ -2087,7 +2158,15 @@
         <w:jc w:val="both"/>
       </w:pPr>
       <w:r>
-        <w:t>The robot must allow for manual override or shutdown by authorized personnel in case of emergencies.</w:t>
+        <w:t xml:space="preserve">The robot must allow for manual override or </w:t>
+      </w:r>
+      <w:proofErr w:type="spellStart"/>
+      <w:r>
+        <w:t>shutdown</w:t>
+      </w:r>
+      <w:proofErr w:type="spellEnd"/>
+      <w:r>
+        <w:t xml:space="preserve"> by authorized personnel in case of emergencies.</w:t>
       </w:r>
     </w:p>
     <w:p>
@@ -2698,6 +2777,1612 @@
       </w:r>
       <w:bookmarkEnd w:id="8"/>
     </w:p>
+    <w:p>
+      <w:pPr>
+        <w:keepNext/>
+        <w:spacing w:after="200" w:line="240" w:lineRule="auto"/>
+        <w:jc w:val="both"/>
+      </w:pPr>
+      <w:r>
+        <w:t xml:space="preserve">Our estimated cost for the development services outlined above is $84,194. </w:t>
+      </w:r>
+    </w:p>
+    <w:tbl>
+      <w:tblPr>
+        <w:tblStyle w:val="TableGridLight1"/>
+        <w:tblW w:w="9590" w:type="dxa"/>
+        <w:tblLook w:val="04A0" w:firstRow="1" w:lastRow="0" w:firstColumn="1" w:lastColumn="0" w:noHBand="0" w:noVBand="1"/>
+      </w:tblPr>
+      <w:tblGrid>
+        <w:gridCol w:w="2514"/>
+        <w:gridCol w:w="5378"/>
+        <w:gridCol w:w="1698"/>
+      </w:tblGrid>
+      <w:tr>
+        <w:trPr>
+          <w:trHeight w:val="360"/>
+        </w:trPr>
+        <w:tc>
+          <w:tcPr>
+            <w:tcW w:w="2514" w:type="dxa"/>
+            <w:shd w:val="clear" w:color="auto" w:fill="156082"/>
+            <w:hideMark/>
+          </w:tcPr>
+          <w:p>
+            <w:pPr>
+              <w:rPr>
+                <w:rFonts w:ascii="Calibri" w:hAnsi="Calibri"/>
+                <w:b/>
+                <w:bCs/>
+                <w:color w:val="FFFFFF" w:themeColor="background1"/>
+              </w:rPr>
+            </w:pPr>
+            <w:r>
+              <w:rPr>
+                <w:rFonts w:ascii="Calibri" w:hAnsi="Calibri"/>
+                <w:b/>
+                <w:bCs/>
+                <w:color w:val="FFFFFF" w:themeColor="background1"/>
+              </w:rPr>
+              <w:t>Category</w:t>
+            </w:r>
+          </w:p>
+        </w:tc>
+        <w:tc>
+          <w:tcPr>
+            <w:tcW w:w="5378" w:type="dxa"/>
+            <w:shd w:val="clear" w:color="auto" w:fill="156082"/>
+            <w:hideMark/>
+          </w:tcPr>
+          <w:p>
+            <w:pPr>
+              <w:rPr>
+                <w:rFonts w:ascii="Calibri" w:hAnsi="Calibri"/>
+                <w:b/>
+                <w:bCs/>
+                <w:color w:val="FFFFFF" w:themeColor="background1"/>
+              </w:rPr>
+            </w:pPr>
+            <w:r>
+              <w:rPr>
+                <w:rFonts w:ascii="Calibri" w:hAnsi="Calibri"/>
+                <w:b/>
+                <w:bCs/>
+                <w:color w:val="FFFFFF" w:themeColor="background1"/>
+              </w:rPr>
+              <w:t>Item</w:t>
+            </w:r>
+          </w:p>
+        </w:tc>
+        <w:tc>
+          <w:tcPr>
+            <w:tcW w:w="1698" w:type="dxa"/>
+            <w:shd w:val="clear" w:color="auto" w:fill="156082"/>
+            <w:hideMark/>
+          </w:tcPr>
+          <w:p>
+            <w:pPr>
+              <w:rPr>
+                <w:rFonts w:ascii="Calibri" w:hAnsi="Calibri"/>
+                <w:b/>
+                <w:bCs/>
+                <w:color w:val="FFFFFF" w:themeColor="background1"/>
+              </w:rPr>
+            </w:pPr>
+            <w:r>
+              <w:rPr>
+                <w:rFonts w:ascii="Calibri" w:hAnsi="Calibri"/>
+                <w:b/>
+                <w:bCs/>
+                <w:color w:val="FFFFFF" w:themeColor="background1"/>
+              </w:rPr>
+              <w:t>Cost</w:t>
+            </w:r>
+          </w:p>
+        </w:tc>
+      </w:tr>
+      <w:tr>
+        <w:trPr>
+          <w:trHeight w:val="311"/>
+        </w:trPr>
+        <w:tc>
+          <w:tcPr>
+            <w:tcW w:w="2514" w:type="dxa"/>
+            <w:hideMark/>
+          </w:tcPr>
+          <w:p>
+            <w:pPr>
+              <w:rPr>
+                <w:rFonts w:ascii="Calibri" w:hAnsi="Calibri"/>
+              </w:rPr>
+            </w:pPr>
+            <w:r>
+              <w:rPr>
+                <w:rFonts w:ascii="Calibri" w:hAnsi="Calibri"/>
+                <w:b/>
+                <w:bCs/>
+              </w:rPr>
+              <w:t>Hardware Costs</w:t>
+            </w:r>
+          </w:p>
+        </w:tc>
+        <w:tc>
+          <w:tcPr>
+            <w:tcW w:w="5378" w:type="dxa"/>
+            <w:hideMark/>
+          </w:tcPr>
+          <w:p>
+            <w:pPr>
+              <w:rPr>
+                <w:rFonts w:ascii="Calibri" w:hAnsi="Calibri"/>
+              </w:rPr>
+            </w:pPr>
+            <w:r>
+              <w:rPr>
+                <w:rFonts w:ascii="Calibri" w:hAnsi="Calibri"/>
+              </w:rPr>
+              <w:t>TurtleBot3 Burger Robot</w:t>
+            </w:r>
+          </w:p>
+        </w:tc>
+        <w:tc>
+          <w:tcPr>
+            <w:tcW w:w="1698" w:type="dxa"/>
+            <w:hideMark/>
+          </w:tcPr>
+          <w:p>
+            <w:pPr>
+              <w:rPr>
+                <w:rFonts w:ascii="Calibri" w:hAnsi="Calibri"/>
+              </w:rPr>
+            </w:pPr>
+            <w:r>
+              <w:rPr>
+                <w:rFonts w:ascii="Calibri" w:hAnsi="Calibri"/>
+              </w:rPr>
+              <w:t>$500</w:t>
+            </w:r>
+          </w:p>
+        </w:tc>
+      </w:tr>
+      <w:tr>
+        <w:trPr>
+          <w:trHeight w:val="311"/>
+        </w:trPr>
+        <w:tc>
+          <w:tcPr>
+            <w:tcW w:w="2514" w:type="dxa"/>
+            <w:hideMark/>
+          </w:tcPr>
+          <w:p>
+            <w:pPr>
+              <w:rPr>
+                <w:rFonts w:ascii="Calibri" w:hAnsi="Calibri"/>
+              </w:rPr>
+            </w:pPr>
+            <w:r>
+              <w:rPr>
+                <w:rFonts w:ascii="Calibri" w:hAnsi="Calibri"/>
+              </w:rPr>
+              <w:t> </w:t>
+            </w:r>
+          </w:p>
+        </w:tc>
+        <w:tc>
+          <w:tcPr>
+            <w:tcW w:w="5378" w:type="dxa"/>
+            <w:hideMark/>
+          </w:tcPr>
+          <w:p>
+            <w:pPr>
+              <w:rPr>
+                <w:rFonts w:ascii="Calibri" w:hAnsi="Calibri"/>
+              </w:rPr>
+            </w:pPr>
+            <w:r>
+              <w:rPr>
+                <w:rFonts w:ascii="Calibri" w:hAnsi="Calibri"/>
+              </w:rPr>
+              <w:t>LiDAR Sensor (LDS-02)</w:t>
+            </w:r>
+          </w:p>
+        </w:tc>
+        <w:tc>
+          <w:tcPr>
+            <w:tcW w:w="1698" w:type="dxa"/>
+            <w:hideMark/>
+          </w:tcPr>
+          <w:p>
+            <w:pPr>
+              <w:rPr>
+                <w:rFonts w:ascii="Calibri" w:hAnsi="Calibri"/>
+              </w:rPr>
+            </w:pPr>
+            <w:r>
+              <w:rPr>
+                <w:rFonts w:ascii="Calibri" w:hAnsi="Calibri"/>
+              </w:rPr>
+              <w:t>$200</w:t>
+            </w:r>
+          </w:p>
+        </w:tc>
+      </w:tr>
+      <w:tr>
+        <w:trPr>
+          <w:trHeight w:val="311"/>
+        </w:trPr>
+        <w:tc>
+          <w:tcPr>
+            <w:tcW w:w="2514" w:type="dxa"/>
+            <w:hideMark/>
+          </w:tcPr>
+          <w:p>
+            <w:pPr>
+              <w:rPr>
+                <w:rFonts w:ascii="Calibri" w:hAnsi="Calibri"/>
+              </w:rPr>
+            </w:pPr>
+            <w:r>
+              <w:rPr>
+                <w:rFonts w:ascii="Calibri" w:hAnsi="Calibri"/>
+              </w:rPr>
+              <w:t> </w:t>
+            </w:r>
+          </w:p>
+        </w:tc>
+        <w:tc>
+          <w:tcPr>
+            <w:tcW w:w="5378" w:type="dxa"/>
+            <w:hideMark/>
+          </w:tcPr>
+          <w:p>
+            <w:pPr>
+              <w:rPr>
+                <w:rFonts w:ascii="Calibri" w:hAnsi="Calibri"/>
+              </w:rPr>
+            </w:pPr>
+            <w:r>
+              <w:rPr>
+                <w:rFonts w:ascii="Calibri" w:hAnsi="Calibri"/>
+              </w:rPr>
+              <w:t>Raspberry Pi</w:t>
+            </w:r>
+          </w:p>
+        </w:tc>
+        <w:tc>
+          <w:tcPr>
+            <w:tcW w:w="1698" w:type="dxa"/>
+            <w:hideMark/>
+          </w:tcPr>
+          <w:p>
+            <w:pPr>
+              <w:rPr>
+                <w:rFonts w:ascii="Calibri" w:hAnsi="Calibri"/>
+              </w:rPr>
+            </w:pPr>
+            <w:r>
+              <w:rPr>
+                <w:rFonts w:ascii="Calibri" w:hAnsi="Calibri"/>
+              </w:rPr>
+              <w:t>$50</w:t>
+            </w:r>
+          </w:p>
+        </w:tc>
+      </w:tr>
+      <w:tr>
+        <w:trPr>
+          <w:trHeight w:val="622"/>
+        </w:trPr>
+        <w:tc>
+          <w:tcPr>
+            <w:tcW w:w="2514" w:type="dxa"/>
+            <w:hideMark/>
+          </w:tcPr>
+          <w:p>
+            <w:pPr>
+              <w:rPr>
+                <w:rFonts w:ascii="Calibri" w:hAnsi="Calibri"/>
+              </w:rPr>
+            </w:pPr>
+            <w:r>
+              <w:rPr>
+                <w:rFonts w:ascii="Calibri" w:hAnsi="Calibri"/>
+              </w:rPr>
+              <w:t> </w:t>
+            </w:r>
+          </w:p>
+        </w:tc>
+        <w:tc>
+          <w:tcPr>
+            <w:tcW w:w="5378" w:type="dxa"/>
+            <w:hideMark/>
+          </w:tcPr>
+          <w:p>
+            <w:pPr>
+              <w:rPr>
+                <w:rFonts w:ascii="Calibri" w:hAnsi="Calibri"/>
+              </w:rPr>
+            </w:pPr>
+            <w:proofErr w:type="spellStart"/>
+            <w:r>
+              <w:rPr>
+                <w:rFonts w:ascii="Calibri" w:hAnsi="Calibri"/>
+              </w:rPr>
+              <w:t>OpenCR</w:t>
+            </w:r>
+            <w:proofErr w:type="spellEnd"/>
+            <w:r>
+              <w:rPr>
+                <w:rFonts w:ascii="Calibri" w:hAnsi="Calibri"/>
+              </w:rPr>
+              <w:t xml:space="preserve"> (Microcontroller Unit)</w:t>
+            </w:r>
+          </w:p>
+        </w:tc>
+        <w:tc>
+          <w:tcPr>
+            <w:tcW w:w="1698" w:type="dxa"/>
+            <w:hideMark/>
+          </w:tcPr>
+          <w:p>
+            <w:pPr>
+              <w:rPr>
+                <w:rFonts w:ascii="Calibri" w:hAnsi="Calibri"/>
+              </w:rPr>
+            </w:pPr>
+            <w:r>
+              <w:rPr>
+                <w:rFonts w:ascii="Calibri" w:hAnsi="Calibri"/>
+              </w:rPr>
+              <w:t>$70</w:t>
+            </w:r>
+          </w:p>
+        </w:tc>
+      </w:tr>
+      <w:tr>
+        <w:trPr>
+          <w:trHeight w:val="622"/>
+        </w:trPr>
+        <w:tc>
+          <w:tcPr>
+            <w:tcW w:w="2514" w:type="dxa"/>
+            <w:hideMark/>
+          </w:tcPr>
+          <w:p>
+            <w:pPr>
+              <w:rPr>
+                <w:rFonts w:ascii="Calibri" w:hAnsi="Calibri"/>
+              </w:rPr>
+            </w:pPr>
+            <w:r>
+              <w:rPr>
+                <w:rFonts w:ascii="Calibri" w:hAnsi="Calibri"/>
+              </w:rPr>
+              <w:t> </w:t>
+            </w:r>
+          </w:p>
+        </w:tc>
+        <w:tc>
+          <w:tcPr>
+            <w:tcW w:w="5378" w:type="dxa"/>
+            <w:hideMark/>
+          </w:tcPr>
+          <w:p>
+            <w:pPr>
+              <w:rPr>
+                <w:rFonts w:ascii="Calibri" w:hAnsi="Calibri"/>
+              </w:rPr>
+            </w:pPr>
+            <w:r>
+              <w:rPr>
+                <w:rFonts w:ascii="Calibri" w:hAnsi="Calibri"/>
+              </w:rPr>
+              <w:t>IMU (Inertial Measurement Unit)</w:t>
+            </w:r>
+          </w:p>
+        </w:tc>
+        <w:tc>
+          <w:tcPr>
+            <w:tcW w:w="1698" w:type="dxa"/>
+            <w:hideMark/>
+          </w:tcPr>
+          <w:p>
+            <w:pPr>
+              <w:rPr>
+                <w:rFonts w:ascii="Calibri" w:hAnsi="Calibri"/>
+              </w:rPr>
+            </w:pPr>
+            <w:r>
+              <w:rPr>
+                <w:rFonts w:ascii="Calibri" w:hAnsi="Calibri"/>
+              </w:rPr>
+              <w:t>$30</w:t>
+            </w:r>
+          </w:p>
+        </w:tc>
+      </w:tr>
+      <w:tr>
+        <w:trPr>
+          <w:trHeight w:val="311"/>
+        </w:trPr>
+        <w:tc>
+          <w:tcPr>
+            <w:tcW w:w="2514" w:type="dxa"/>
+            <w:hideMark/>
+          </w:tcPr>
+          <w:p>
+            <w:pPr>
+              <w:rPr>
+                <w:rFonts w:ascii="Calibri" w:hAnsi="Calibri"/>
+              </w:rPr>
+            </w:pPr>
+            <w:r>
+              <w:rPr>
+                <w:rFonts w:ascii="Calibri" w:hAnsi="Calibri"/>
+              </w:rPr>
+              <w:t> </w:t>
+            </w:r>
+          </w:p>
+        </w:tc>
+        <w:tc>
+          <w:tcPr>
+            <w:tcW w:w="5378" w:type="dxa"/>
+            <w:hideMark/>
+          </w:tcPr>
+          <w:p>
+            <w:pPr>
+              <w:rPr>
+                <w:rFonts w:ascii="Calibri" w:hAnsi="Calibri"/>
+              </w:rPr>
+            </w:pPr>
+            <w:r>
+              <w:rPr>
+                <w:rFonts w:ascii="Calibri" w:hAnsi="Calibri"/>
+              </w:rPr>
+              <w:t>12V Li-Po Battery</w:t>
+            </w:r>
+          </w:p>
+        </w:tc>
+        <w:tc>
+          <w:tcPr>
+            <w:tcW w:w="1698" w:type="dxa"/>
+            <w:hideMark/>
+          </w:tcPr>
+          <w:p>
+            <w:pPr>
+              <w:rPr>
+                <w:rFonts w:ascii="Calibri" w:hAnsi="Calibri"/>
+              </w:rPr>
+            </w:pPr>
+            <w:r>
+              <w:rPr>
+                <w:rFonts w:ascii="Calibri" w:hAnsi="Calibri"/>
+              </w:rPr>
+              <w:t>$40</w:t>
+            </w:r>
+          </w:p>
+        </w:tc>
+      </w:tr>
+      <w:tr>
+        <w:trPr>
+          <w:trHeight w:val="311"/>
+        </w:trPr>
+        <w:tc>
+          <w:tcPr>
+            <w:tcW w:w="2514" w:type="dxa"/>
+            <w:hideMark/>
+          </w:tcPr>
+          <w:p>
+            <w:pPr>
+              <w:rPr>
+                <w:rFonts w:ascii="Calibri" w:hAnsi="Calibri"/>
+              </w:rPr>
+            </w:pPr>
+            <w:r>
+              <w:rPr>
+                <w:rFonts w:ascii="Calibri" w:hAnsi="Calibri"/>
+              </w:rPr>
+              <w:t> </w:t>
+            </w:r>
+          </w:p>
+        </w:tc>
+        <w:tc>
+          <w:tcPr>
+            <w:tcW w:w="5378" w:type="dxa"/>
+            <w:hideMark/>
+          </w:tcPr>
+          <w:p>
+            <w:pPr>
+              <w:rPr>
+                <w:rFonts w:ascii="Calibri" w:hAnsi="Calibri"/>
+              </w:rPr>
+            </w:pPr>
+            <w:r>
+              <w:rPr>
+                <w:rFonts w:ascii="Calibri" w:hAnsi="Calibri"/>
+              </w:rPr>
+              <w:t>Miscellaneous Components</w:t>
+            </w:r>
+          </w:p>
+        </w:tc>
+        <w:tc>
+          <w:tcPr>
+            <w:tcW w:w="1698" w:type="dxa"/>
+            <w:hideMark/>
+          </w:tcPr>
+          <w:p>
+            <w:pPr>
+              <w:rPr>
+                <w:rFonts w:ascii="Calibri" w:hAnsi="Calibri"/>
+              </w:rPr>
+            </w:pPr>
+            <w:r>
+              <w:rPr>
+                <w:rFonts w:ascii="Calibri" w:hAnsi="Calibri"/>
+              </w:rPr>
+              <w:t>$100</w:t>
+            </w:r>
+          </w:p>
+        </w:tc>
+      </w:tr>
+      <w:tr>
+        <w:trPr>
+          <w:trHeight w:val="622"/>
+        </w:trPr>
+        <w:tc>
+          <w:tcPr>
+            <w:tcW w:w="2514" w:type="dxa"/>
+            <w:hideMark/>
+          </w:tcPr>
+          <w:p>
+            <w:pPr>
+              <w:rPr>
+                <w:rFonts w:ascii="Calibri" w:hAnsi="Calibri"/>
+              </w:rPr>
+            </w:pPr>
+            <w:r>
+              <w:rPr>
+                <w:rFonts w:ascii="Calibri" w:hAnsi="Calibri"/>
+              </w:rPr>
+              <w:t> </w:t>
+            </w:r>
+          </w:p>
+        </w:tc>
+        <w:tc>
+          <w:tcPr>
+            <w:tcW w:w="5378" w:type="dxa"/>
+            <w:hideMark/>
+          </w:tcPr>
+          <w:p>
+            <w:pPr>
+              <w:rPr>
+                <w:rFonts w:ascii="Calibri" w:hAnsi="Calibri"/>
+              </w:rPr>
+            </w:pPr>
+            <w:r>
+              <w:rPr>
+                <w:rFonts w:ascii="Calibri" w:hAnsi="Calibri"/>
+              </w:rPr>
+              <w:t>Spare Parts and Maintenance</w:t>
+            </w:r>
+          </w:p>
+        </w:tc>
+        <w:tc>
+          <w:tcPr>
+            <w:tcW w:w="1698" w:type="dxa"/>
+            <w:hideMark/>
+          </w:tcPr>
+          <w:p>
+            <w:pPr>
+              <w:rPr>
+                <w:rFonts w:ascii="Calibri" w:hAnsi="Calibri"/>
+              </w:rPr>
+            </w:pPr>
+            <w:r>
+              <w:rPr>
+                <w:rFonts w:ascii="Calibri" w:hAnsi="Calibri"/>
+              </w:rPr>
+              <w:t>$100</w:t>
+            </w:r>
+          </w:p>
+        </w:tc>
+      </w:tr>
+      <w:tr>
+        <w:trPr>
+          <w:trHeight w:val="491"/>
+        </w:trPr>
+        <w:tc>
+          <w:tcPr>
+            <w:tcW w:w="2514" w:type="dxa"/>
+            <w:hideMark/>
+          </w:tcPr>
+          <w:p>
+            <w:pPr>
+              <w:rPr>
+                <w:rFonts w:ascii="Calibri" w:hAnsi="Calibri"/>
+              </w:rPr>
+            </w:pPr>
+            <w:r>
+              <w:rPr>
+                <w:rFonts w:ascii="Calibri" w:hAnsi="Calibri"/>
+                <w:i/>
+                <w:iCs/>
+              </w:rPr>
+              <w:t>Total Hardware Costs</w:t>
+            </w:r>
+          </w:p>
+        </w:tc>
+        <w:tc>
+          <w:tcPr>
+            <w:tcW w:w="5378" w:type="dxa"/>
+            <w:hideMark/>
+          </w:tcPr>
+          <w:p>
+            <w:pPr>
+              <w:rPr>
+                <w:rFonts w:ascii="Calibri" w:hAnsi="Calibri"/>
+              </w:rPr>
+            </w:pPr>
+            <w:r>
+              <w:rPr>
+                <w:rFonts w:ascii="Calibri" w:hAnsi="Calibri"/>
+              </w:rPr>
+              <w:t> </w:t>
+            </w:r>
+          </w:p>
+        </w:tc>
+        <w:tc>
+          <w:tcPr>
+            <w:tcW w:w="1698" w:type="dxa"/>
+            <w:hideMark/>
+          </w:tcPr>
+          <w:p>
+            <w:pPr>
+              <w:rPr>
+                <w:rFonts w:ascii="Calibri" w:hAnsi="Calibri"/>
+              </w:rPr>
+            </w:pPr>
+            <w:r>
+              <w:rPr>
+                <w:rFonts w:ascii="Calibri" w:hAnsi="Calibri"/>
+                <w:b/>
+                <w:bCs/>
+              </w:rPr>
+              <w:t>$1090</w:t>
+            </w:r>
+          </w:p>
+        </w:tc>
+      </w:tr>
+      <w:tr>
+        <w:trPr>
+          <w:trHeight w:val="688"/>
+        </w:trPr>
+        <w:tc>
+          <w:tcPr>
+            <w:tcW w:w="2514" w:type="dxa"/>
+            <w:hideMark/>
+          </w:tcPr>
+          <w:p>
+            <w:pPr>
+              <w:rPr>
+                <w:rFonts w:ascii="Calibri" w:hAnsi="Calibri"/>
+              </w:rPr>
+            </w:pPr>
+            <w:r>
+              <w:rPr>
+                <w:rFonts w:ascii="Calibri" w:hAnsi="Calibri"/>
+                <w:b/>
+                <w:bCs/>
+              </w:rPr>
+              <w:lastRenderedPageBreak/>
+              <w:t>Software Costs</w:t>
+            </w:r>
+          </w:p>
+        </w:tc>
+        <w:tc>
+          <w:tcPr>
+            <w:tcW w:w="5378" w:type="dxa"/>
+            <w:hideMark/>
+          </w:tcPr>
+          <w:p>
+            <w:pPr>
+              <w:rPr>
+                <w:rFonts w:ascii="Calibri" w:hAnsi="Calibri"/>
+              </w:rPr>
+            </w:pPr>
+            <w:r>
+              <w:rPr>
+                <w:rFonts w:ascii="Calibri" w:hAnsi="Calibri"/>
+              </w:rPr>
+              <w:t>Robot Operating System (ROS)</w:t>
+            </w:r>
+          </w:p>
+        </w:tc>
+        <w:tc>
+          <w:tcPr>
+            <w:tcW w:w="1698" w:type="dxa"/>
+            <w:hideMark/>
+          </w:tcPr>
+          <w:p>
+            <w:pPr>
+              <w:rPr>
+                <w:rFonts w:ascii="Calibri" w:hAnsi="Calibri"/>
+              </w:rPr>
+            </w:pPr>
+            <w:r>
+              <w:rPr>
+                <w:rFonts w:ascii="Calibri" w:hAnsi="Calibri"/>
+              </w:rPr>
+              <w:t>Free</w:t>
+            </w:r>
+          </w:p>
+        </w:tc>
+      </w:tr>
+      <w:tr>
+        <w:trPr>
+          <w:trHeight w:val="145"/>
+        </w:trPr>
+        <w:tc>
+          <w:tcPr>
+            <w:tcW w:w="2514" w:type="dxa"/>
+            <w:hideMark/>
+          </w:tcPr>
+          <w:p>
+            <w:pPr>
+              <w:rPr>
+                <w:rFonts w:ascii="Calibri" w:hAnsi="Calibri"/>
+              </w:rPr>
+            </w:pPr>
+            <w:r>
+              <w:rPr>
+                <w:rFonts w:ascii="Calibri" w:hAnsi="Calibri"/>
+              </w:rPr>
+              <w:t> </w:t>
+            </w:r>
+          </w:p>
+        </w:tc>
+        <w:tc>
+          <w:tcPr>
+            <w:tcW w:w="5378" w:type="dxa"/>
+            <w:hideMark/>
+          </w:tcPr>
+          <w:p>
+            <w:pPr>
+              <w:rPr>
+                <w:rFonts w:ascii="Calibri" w:hAnsi="Calibri"/>
+              </w:rPr>
+            </w:pPr>
+            <w:r>
+              <w:rPr>
+                <w:rFonts w:ascii="Calibri" w:hAnsi="Calibri"/>
+              </w:rPr>
+              <w:t>Gazebo (simulation software)</w:t>
+            </w:r>
+          </w:p>
+        </w:tc>
+        <w:tc>
+          <w:tcPr>
+            <w:tcW w:w="1698" w:type="dxa"/>
+            <w:hideMark/>
+          </w:tcPr>
+          <w:p>
+            <w:pPr>
+              <w:rPr>
+                <w:rFonts w:ascii="Calibri" w:hAnsi="Calibri"/>
+              </w:rPr>
+            </w:pPr>
+            <w:r>
+              <w:rPr>
+                <w:rFonts w:ascii="Calibri" w:hAnsi="Calibri"/>
+              </w:rPr>
+              <w:t>Free</w:t>
+            </w:r>
+          </w:p>
+        </w:tc>
+      </w:tr>
+      <w:tr>
+        <w:trPr>
+          <w:trHeight w:val="622"/>
+        </w:trPr>
+        <w:tc>
+          <w:tcPr>
+            <w:tcW w:w="2514" w:type="dxa"/>
+            <w:hideMark/>
+          </w:tcPr>
+          <w:p>
+            <w:pPr>
+              <w:rPr>
+                <w:rFonts w:ascii="Calibri" w:hAnsi="Calibri"/>
+              </w:rPr>
+            </w:pPr>
+            <w:r>
+              <w:rPr>
+                <w:rFonts w:ascii="Calibri" w:hAnsi="Calibri"/>
+              </w:rPr>
+              <w:t> </w:t>
+            </w:r>
+          </w:p>
+        </w:tc>
+        <w:tc>
+          <w:tcPr>
+            <w:tcW w:w="5378" w:type="dxa"/>
+            <w:hideMark/>
+          </w:tcPr>
+          <w:p>
+            <w:pPr>
+              <w:rPr>
+                <w:rFonts w:ascii="Calibri" w:hAnsi="Calibri"/>
+              </w:rPr>
+            </w:pPr>
+            <w:r>
+              <w:rPr>
+                <w:rFonts w:ascii="Calibri" w:hAnsi="Calibri"/>
+              </w:rPr>
+              <w:t>Additional Software Libraries and Tools</w:t>
+            </w:r>
+          </w:p>
+        </w:tc>
+        <w:tc>
+          <w:tcPr>
+            <w:tcW w:w="1698" w:type="dxa"/>
+            <w:hideMark/>
+          </w:tcPr>
+          <w:p>
+            <w:pPr>
+              <w:rPr>
+                <w:rFonts w:ascii="Calibri" w:hAnsi="Calibri"/>
+              </w:rPr>
+            </w:pPr>
+            <w:r>
+              <w:rPr>
+                <w:rFonts w:ascii="Calibri" w:hAnsi="Calibri"/>
+              </w:rPr>
+              <w:t>$100</w:t>
+            </w:r>
+          </w:p>
+        </w:tc>
+      </w:tr>
+      <w:tr>
+        <w:trPr>
+          <w:trHeight w:val="376"/>
+        </w:trPr>
+        <w:tc>
+          <w:tcPr>
+            <w:tcW w:w="2514" w:type="dxa"/>
+            <w:hideMark/>
+          </w:tcPr>
+          <w:p>
+            <w:pPr>
+              <w:rPr>
+                <w:rFonts w:ascii="Calibri" w:hAnsi="Calibri"/>
+              </w:rPr>
+            </w:pPr>
+            <w:r>
+              <w:rPr>
+                <w:rFonts w:ascii="Calibri" w:hAnsi="Calibri"/>
+                <w:i/>
+                <w:iCs/>
+              </w:rPr>
+              <w:t>Total Software Costs</w:t>
+            </w:r>
+          </w:p>
+        </w:tc>
+        <w:tc>
+          <w:tcPr>
+            <w:tcW w:w="5378" w:type="dxa"/>
+            <w:hideMark/>
+          </w:tcPr>
+          <w:p>
+            <w:pPr>
+              <w:rPr>
+                <w:rFonts w:ascii="Calibri" w:hAnsi="Calibri"/>
+              </w:rPr>
+            </w:pPr>
+            <w:r>
+              <w:rPr>
+                <w:rFonts w:ascii="Calibri" w:hAnsi="Calibri"/>
+              </w:rPr>
+              <w:t> </w:t>
+            </w:r>
+          </w:p>
+        </w:tc>
+        <w:tc>
+          <w:tcPr>
+            <w:tcW w:w="1698" w:type="dxa"/>
+            <w:hideMark/>
+          </w:tcPr>
+          <w:p>
+            <w:pPr>
+              <w:rPr>
+                <w:rFonts w:ascii="Calibri" w:hAnsi="Calibri"/>
+              </w:rPr>
+            </w:pPr>
+            <w:r>
+              <w:rPr>
+                <w:rFonts w:ascii="Calibri" w:hAnsi="Calibri"/>
+                <w:b/>
+                <w:bCs/>
+              </w:rPr>
+              <w:t>$100</w:t>
+            </w:r>
+          </w:p>
+        </w:tc>
+      </w:tr>
+      <w:tr>
+        <w:trPr>
+          <w:trHeight w:val="983"/>
+        </w:trPr>
+        <w:tc>
+          <w:tcPr>
+            <w:tcW w:w="2514" w:type="dxa"/>
+            <w:hideMark/>
+          </w:tcPr>
+          <w:p>
+            <w:pPr>
+              <w:rPr>
+                <w:rFonts w:ascii="Calibri" w:hAnsi="Calibri"/>
+              </w:rPr>
+            </w:pPr>
+            <w:r>
+              <w:rPr>
+                <w:rFonts w:ascii="Calibri" w:hAnsi="Calibri"/>
+                <w:b/>
+                <w:bCs/>
+              </w:rPr>
+              <w:t>Personnel Costs</w:t>
+            </w:r>
+          </w:p>
+        </w:tc>
+        <w:tc>
+          <w:tcPr>
+            <w:tcW w:w="5378" w:type="dxa"/>
+            <w:hideMark/>
+          </w:tcPr>
+          <w:p>
+            <w:pPr>
+              <w:rPr>
+                <w:rFonts w:ascii="Calibri" w:hAnsi="Calibri"/>
+              </w:rPr>
+            </w:pPr>
+            <w:r>
+              <w:rPr>
+                <w:rFonts w:ascii="Calibri" w:hAnsi="Calibri"/>
+              </w:rPr>
+              <w:t>Researchers (3 people, 20 hours/week each for 9 months at $30/hour)</w:t>
+            </w:r>
+          </w:p>
+        </w:tc>
+        <w:tc>
+          <w:tcPr>
+            <w:tcW w:w="1698" w:type="dxa"/>
+            <w:hideMark/>
+          </w:tcPr>
+          <w:p>
+            <w:pPr>
+              <w:rPr>
+                <w:rFonts w:ascii="Calibri" w:hAnsi="Calibri"/>
+              </w:rPr>
+            </w:pPr>
+            <w:r>
+              <w:rPr>
+                <w:rFonts w:ascii="Calibri" w:hAnsi="Calibri"/>
+              </w:rPr>
+              <w:t>$64,800</w:t>
+            </w:r>
+          </w:p>
+        </w:tc>
+      </w:tr>
+      <w:tr>
+        <w:trPr>
+          <w:trHeight w:val="917"/>
+        </w:trPr>
+        <w:tc>
+          <w:tcPr>
+            <w:tcW w:w="2514" w:type="dxa"/>
+            <w:hideMark/>
+          </w:tcPr>
+          <w:p>
+            <w:pPr>
+              <w:rPr>
+                <w:rFonts w:ascii="Calibri" w:hAnsi="Calibri"/>
+              </w:rPr>
+            </w:pPr>
+            <w:r>
+              <w:rPr>
+                <w:rFonts w:ascii="Calibri" w:hAnsi="Calibri"/>
+              </w:rPr>
+              <w:t> </w:t>
+            </w:r>
+          </w:p>
+        </w:tc>
+        <w:tc>
+          <w:tcPr>
+            <w:tcW w:w="5378" w:type="dxa"/>
+            <w:hideMark/>
+          </w:tcPr>
+          <w:p>
+            <w:pPr>
+              <w:rPr>
+                <w:rFonts w:ascii="Calibri" w:hAnsi="Calibri"/>
+              </w:rPr>
+            </w:pPr>
+            <w:r>
+              <w:rPr>
+                <w:rFonts w:ascii="Calibri" w:hAnsi="Calibri"/>
+              </w:rPr>
+              <w:t>Supervisor (1 person, 5 hours/week for 9 months at $50/hour)</w:t>
+            </w:r>
+          </w:p>
+        </w:tc>
+        <w:tc>
+          <w:tcPr>
+            <w:tcW w:w="1698" w:type="dxa"/>
+            <w:hideMark/>
+          </w:tcPr>
+          <w:p>
+            <w:pPr>
+              <w:rPr>
+                <w:rFonts w:ascii="Calibri" w:hAnsi="Calibri"/>
+              </w:rPr>
+            </w:pPr>
+            <w:r>
+              <w:rPr>
+                <w:rFonts w:ascii="Calibri" w:hAnsi="Calibri"/>
+              </w:rPr>
+              <w:t>$9,000</w:t>
+            </w:r>
+          </w:p>
+        </w:tc>
+      </w:tr>
+      <w:tr>
+        <w:trPr>
+          <w:trHeight w:val="622"/>
+        </w:trPr>
+        <w:tc>
+          <w:tcPr>
+            <w:tcW w:w="2514" w:type="dxa"/>
+            <w:hideMark/>
+          </w:tcPr>
+          <w:p>
+            <w:pPr>
+              <w:rPr>
+                <w:rFonts w:ascii="Calibri" w:hAnsi="Calibri"/>
+              </w:rPr>
+            </w:pPr>
+            <w:r>
+              <w:rPr>
+                <w:rFonts w:ascii="Calibri" w:hAnsi="Calibri"/>
+              </w:rPr>
+              <w:t> </w:t>
+            </w:r>
+          </w:p>
+        </w:tc>
+        <w:tc>
+          <w:tcPr>
+            <w:tcW w:w="5378" w:type="dxa"/>
+            <w:hideMark/>
+          </w:tcPr>
+          <w:p>
+            <w:pPr>
+              <w:rPr>
+                <w:rFonts w:ascii="Calibri" w:hAnsi="Calibri"/>
+              </w:rPr>
+            </w:pPr>
+            <w:r>
+              <w:rPr>
+                <w:rFonts w:ascii="Calibri" w:hAnsi="Calibri"/>
+              </w:rPr>
+              <w:t>Consultant (10 hours total at $100/hour)</w:t>
+            </w:r>
+          </w:p>
+        </w:tc>
+        <w:tc>
+          <w:tcPr>
+            <w:tcW w:w="1698" w:type="dxa"/>
+            <w:hideMark/>
+          </w:tcPr>
+          <w:p>
+            <w:pPr>
+              <w:rPr>
+                <w:rFonts w:ascii="Calibri" w:hAnsi="Calibri"/>
+              </w:rPr>
+            </w:pPr>
+            <w:r>
+              <w:rPr>
+                <w:rFonts w:ascii="Calibri" w:hAnsi="Calibri"/>
+              </w:rPr>
+              <w:t>$1,000</w:t>
+            </w:r>
+          </w:p>
+        </w:tc>
+      </w:tr>
+      <w:tr>
+        <w:trPr>
+          <w:trHeight w:val="376"/>
+        </w:trPr>
+        <w:tc>
+          <w:tcPr>
+            <w:tcW w:w="2514" w:type="dxa"/>
+            <w:hideMark/>
+          </w:tcPr>
+          <w:p>
+            <w:pPr>
+              <w:rPr>
+                <w:rFonts w:ascii="Calibri" w:hAnsi="Calibri"/>
+              </w:rPr>
+            </w:pPr>
+            <w:r>
+              <w:rPr>
+                <w:rFonts w:ascii="Calibri" w:hAnsi="Calibri"/>
+                <w:i/>
+                <w:iCs/>
+              </w:rPr>
+              <w:t>Total Personnel Costs</w:t>
+            </w:r>
+          </w:p>
+        </w:tc>
+        <w:tc>
+          <w:tcPr>
+            <w:tcW w:w="5378" w:type="dxa"/>
+            <w:hideMark/>
+          </w:tcPr>
+          <w:p>
+            <w:pPr>
+              <w:rPr>
+                <w:rFonts w:ascii="Calibri" w:hAnsi="Calibri"/>
+              </w:rPr>
+            </w:pPr>
+            <w:r>
+              <w:rPr>
+                <w:rFonts w:ascii="Calibri" w:hAnsi="Calibri"/>
+              </w:rPr>
+              <w:t> </w:t>
+            </w:r>
+          </w:p>
+        </w:tc>
+        <w:tc>
+          <w:tcPr>
+            <w:tcW w:w="1698" w:type="dxa"/>
+            <w:hideMark/>
+          </w:tcPr>
+          <w:p>
+            <w:pPr>
+              <w:rPr>
+                <w:rFonts w:ascii="Calibri" w:hAnsi="Calibri"/>
+              </w:rPr>
+            </w:pPr>
+            <w:r>
+              <w:rPr>
+                <w:rFonts w:ascii="Calibri" w:hAnsi="Calibri"/>
+                <w:b/>
+                <w:bCs/>
+              </w:rPr>
+              <w:t>$74,800</w:t>
+            </w:r>
+          </w:p>
+        </w:tc>
+      </w:tr>
+      <w:tr>
+        <w:trPr>
+          <w:trHeight w:val="431"/>
+        </w:trPr>
+        <w:tc>
+          <w:tcPr>
+            <w:tcW w:w="2514" w:type="dxa"/>
+            <w:hideMark/>
+          </w:tcPr>
+          <w:p>
+            <w:pPr>
+              <w:rPr>
+                <w:rFonts w:ascii="Calibri" w:hAnsi="Calibri"/>
+              </w:rPr>
+            </w:pPr>
+            <w:r>
+              <w:rPr>
+                <w:rFonts w:ascii="Calibri" w:hAnsi="Calibri"/>
+                <w:b/>
+                <w:bCs/>
+              </w:rPr>
+              <w:t>Miscellaneous Costs</w:t>
+            </w:r>
+          </w:p>
+        </w:tc>
+        <w:tc>
+          <w:tcPr>
+            <w:tcW w:w="5378" w:type="dxa"/>
+            <w:hideMark/>
+          </w:tcPr>
+          <w:p>
+            <w:pPr>
+              <w:rPr>
+                <w:rFonts w:ascii="Calibri" w:hAnsi="Calibri"/>
+              </w:rPr>
+            </w:pPr>
+            <w:r>
+              <w:rPr>
+                <w:rFonts w:ascii="Calibri" w:hAnsi="Calibri"/>
+              </w:rPr>
+              <w:t>Data Collection Expenses</w:t>
+            </w:r>
+          </w:p>
+        </w:tc>
+        <w:tc>
+          <w:tcPr>
+            <w:tcW w:w="1698" w:type="dxa"/>
+            <w:hideMark/>
+          </w:tcPr>
+          <w:p>
+            <w:pPr>
+              <w:rPr>
+                <w:rFonts w:ascii="Calibri" w:hAnsi="Calibri"/>
+              </w:rPr>
+            </w:pPr>
+            <w:r>
+              <w:rPr>
+                <w:rFonts w:ascii="Calibri" w:hAnsi="Calibri"/>
+              </w:rPr>
+              <w:t>$200</w:t>
+            </w:r>
+          </w:p>
+        </w:tc>
+      </w:tr>
+      <w:tr>
+        <w:trPr>
+          <w:trHeight w:val="311"/>
+        </w:trPr>
+        <w:tc>
+          <w:tcPr>
+            <w:tcW w:w="2514" w:type="dxa"/>
+            <w:hideMark/>
+          </w:tcPr>
+          <w:p>
+            <w:pPr>
+              <w:rPr>
+                <w:rFonts w:ascii="Calibri" w:hAnsi="Calibri"/>
+              </w:rPr>
+            </w:pPr>
+            <w:r>
+              <w:rPr>
+                <w:rFonts w:ascii="Calibri" w:hAnsi="Calibri"/>
+              </w:rPr>
+              <w:t> </w:t>
+            </w:r>
+          </w:p>
+        </w:tc>
+        <w:tc>
+          <w:tcPr>
+            <w:tcW w:w="5378" w:type="dxa"/>
+            <w:hideMark/>
+          </w:tcPr>
+          <w:p>
+            <w:pPr>
+              <w:rPr>
+                <w:rFonts w:ascii="Calibri" w:hAnsi="Calibri"/>
+              </w:rPr>
+            </w:pPr>
+            <w:r>
+              <w:rPr>
+                <w:rFonts w:ascii="Calibri" w:hAnsi="Calibri"/>
+              </w:rPr>
+              <w:t>Travel Expenses</w:t>
+            </w:r>
+          </w:p>
+        </w:tc>
+        <w:tc>
+          <w:tcPr>
+            <w:tcW w:w="1698" w:type="dxa"/>
+            <w:hideMark/>
+          </w:tcPr>
+          <w:p>
+            <w:pPr>
+              <w:rPr>
+                <w:rFonts w:ascii="Calibri" w:hAnsi="Calibri"/>
+              </w:rPr>
+            </w:pPr>
+            <w:r>
+              <w:rPr>
+                <w:rFonts w:ascii="Calibri" w:hAnsi="Calibri"/>
+              </w:rPr>
+              <w:t>$300</w:t>
+            </w:r>
+          </w:p>
+        </w:tc>
+      </w:tr>
+      <w:tr>
+        <w:trPr>
+          <w:trHeight w:val="311"/>
+        </w:trPr>
+        <w:tc>
+          <w:tcPr>
+            <w:tcW w:w="2514" w:type="dxa"/>
+            <w:hideMark/>
+          </w:tcPr>
+          <w:p>
+            <w:pPr>
+              <w:rPr>
+                <w:rFonts w:ascii="Calibri" w:hAnsi="Calibri"/>
+              </w:rPr>
+            </w:pPr>
+            <w:r>
+              <w:rPr>
+                <w:rFonts w:ascii="Calibri" w:hAnsi="Calibri"/>
+              </w:rPr>
+              <w:t> </w:t>
+            </w:r>
+          </w:p>
+        </w:tc>
+        <w:tc>
+          <w:tcPr>
+            <w:tcW w:w="5378" w:type="dxa"/>
+            <w:hideMark/>
+          </w:tcPr>
+          <w:p>
+            <w:pPr>
+              <w:rPr>
+                <w:rFonts w:ascii="Calibri" w:hAnsi="Calibri"/>
+              </w:rPr>
+            </w:pPr>
+            <w:r>
+              <w:rPr>
+                <w:rFonts w:ascii="Calibri" w:hAnsi="Calibri"/>
+              </w:rPr>
+              <w:t>Printing and Documentation</w:t>
+            </w:r>
+          </w:p>
+        </w:tc>
+        <w:tc>
+          <w:tcPr>
+            <w:tcW w:w="1698" w:type="dxa"/>
+            <w:hideMark/>
+          </w:tcPr>
+          <w:p>
+            <w:pPr>
+              <w:rPr>
+                <w:rFonts w:ascii="Calibri" w:hAnsi="Calibri"/>
+              </w:rPr>
+            </w:pPr>
+            <w:r>
+              <w:rPr>
+                <w:rFonts w:ascii="Calibri" w:hAnsi="Calibri"/>
+              </w:rPr>
+              <w:t>$50</w:t>
+            </w:r>
+          </w:p>
+        </w:tc>
+      </w:tr>
+      <w:tr>
+        <w:trPr>
+          <w:trHeight w:val="409"/>
+        </w:trPr>
+        <w:tc>
+          <w:tcPr>
+            <w:tcW w:w="2514" w:type="dxa"/>
+            <w:hideMark/>
+          </w:tcPr>
+          <w:p>
+            <w:pPr>
+              <w:rPr>
+                <w:rFonts w:ascii="Calibri" w:hAnsi="Calibri"/>
+              </w:rPr>
+            </w:pPr>
+            <w:r>
+              <w:rPr>
+                <w:rFonts w:ascii="Calibri" w:hAnsi="Calibri"/>
+                <w:i/>
+                <w:iCs/>
+              </w:rPr>
+              <w:t>Total Miscellaneous Costs</w:t>
+            </w:r>
+          </w:p>
+        </w:tc>
+        <w:tc>
+          <w:tcPr>
+            <w:tcW w:w="5378" w:type="dxa"/>
+            <w:hideMark/>
+          </w:tcPr>
+          <w:p>
+            <w:pPr>
+              <w:rPr>
+                <w:rFonts w:ascii="Calibri" w:hAnsi="Calibri"/>
+              </w:rPr>
+            </w:pPr>
+            <w:r>
+              <w:rPr>
+                <w:rFonts w:ascii="Calibri" w:hAnsi="Calibri"/>
+              </w:rPr>
+              <w:t> </w:t>
+            </w:r>
+          </w:p>
+        </w:tc>
+        <w:tc>
+          <w:tcPr>
+            <w:tcW w:w="1698" w:type="dxa"/>
+            <w:hideMark/>
+          </w:tcPr>
+          <w:p>
+            <w:pPr>
+              <w:rPr>
+                <w:rFonts w:ascii="Calibri" w:hAnsi="Calibri"/>
+              </w:rPr>
+            </w:pPr>
+            <w:r>
+              <w:rPr>
+                <w:rFonts w:ascii="Calibri" w:hAnsi="Calibri"/>
+                <w:b/>
+                <w:bCs/>
+              </w:rPr>
+              <w:t>$550</w:t>
+            </w:r>
+          </w:p>
+        </w:tc>
+      </w:tr>
+      <w:tr>
+        <w:trPr>
+          <w:trHeight w:val="409"/>
+        </w:trPr>
+        <w:tc>
+          <w:tcPr>
+            <w:tcW w:w="2514" w:type="dxa"/>
+            <w:hideMark/>
+          </w:tcPr>
+          <w:p>
+            <w:pPr>
+              <w:rPr>
+                <w:rFonts w:ascii="Calibri" w:hAnsi="Calibri"/>
+              </w:rPr>
+            </w:pPr>
+            <w:r>
+              <w:rPr>
+                <w:rFonts w:ascii="Calibri" w:hAnsi="Calibri"/>
+                <w:i/>
+                <w:iCs/>
+              </w:rPr>
+              <w:t>Contingency</w:t>
+            </w:r>
+          </w:p>
+        </w:tc>
+        <w:tc>
+          <w:tcPr>
+            <w:tcW w:w="5378" w:type="dxa"/>
+            <w:hideMark/>
+          </w:tcPr>
+          <w:p>
+            <w:pPr>
+              <w:rPr>
+                <w:rFonts w:ascii="Calibri" w:hAnsi="Calibri"/>
+              </w:rPr>
+            </w:pPr>
+            <w:r>
+              <w:rPr>
+                <w:rFonts w:ascii="Calibri" w:hAnsi="Calibri"/>
+              </w:rPr>
+              <w:t>Buffer for Unexpected Costs</w:t>
+            </w:r>
+          </w:p>
+        </w:tc>
+        <w:tc>
+          <w:tcPr>
+            <w:tcW w:w="1698" w:type="dxa"/>
+            <w:hideMark/>
+          </w:tcPr>
+          <w:p>
+            <w:pPr>
+              <w:rPr>
+                <w:rFonts w:ascii="Calibri" w:hAnsi="Calibri"/>
+              </w:rPr>
+            </w:pPr>
+            <w:r>
+              <w:rPr>
+                <w:rFonts w:ascii="Calibri" w:hAnsi="Calibri"/>
+                <w:b/>
+                <w:bCs/>
+              </w:rPr>
+              <w:t>10% of Budget ($76,540) = $7,654</w:t>
+            </w:r>
+          </w:p>
+        </w:tc>
+      </w:tr>
+      <w:tr>
+        <w:trPr>
+          <w:trHeight w:val="409"/>
+        </w:trPr>
+        <w:tc>
+          <w:tcPr>
+            <w:tcW w:w="2514" w:type="dxa"/>
+            <w:hideMark/>
+          </w:tcPr>
+          <w:p>
+            <w:pPr>
+              <w:rPr>
+                <w:rFonts w:ascii="Calibri" w:hAnsi="Calibri"/>
+              </w:rPr>
+            </w:pPr>
+            <w:r>
+              <w:rPr>
+                <w:rFonts w:ascii="Calibri" w:hAnsi="Calibri"/>
+                <w:i/>
+                <w:iCs/>
+              </w:rPr>
+              <w:t>Total Project Budget</w:t>
+            </w:r>
+          </w:p>
+        </w:tc>
+        <w:tc>
+          <w:tcPr>
+            <w:tcW w:w="5378" w:type="dxa"/>
+            <w:hideMark/>
+          </w:tcPr>
+          <w:p>
+            <w:pPr>
+              <w:rPr>
+                <w:rFonts w:ascii="Calibri" w:hAnsi="Calibri"/>
+              </w:rPr>
+            </w:pPr>
+            <w:r>
+              <w:rPr>
+                <w:rFonts w:ascii="Calibri" w:hAnsi="Calibri"/>
+              </w:rPr>
+              <w:t> </w:t>
+            </w:r>
+          </w:p>
+        </w:tc>
+        <w:tc>
+          <w:tcPr>
+            <w:tcW w:w="1698" w:type="dxa"/>
+            <w:hideMark/>
+          </w:tcPr>
+          <w:p>
+            <w:pPr>
+              <w:rPr>
+                <w:rFonts w:ascii="Calibri" w:hAnsi="Calibri"/>
+              </w:rPr>
+            </w:pPr>
+            <w:r>
+              <w:rPr>
+                <w:rFonts w:ascii="Calibri" w:hAnsi="Calibri"/>
+                <w:b/>
+                <w:bCs/>
+              </w:rPr>
+              <w:t>$84,194</w:t>
+            </w:r>
+          </w:p>
+        </w:tc>
+      </w:tr>
+    </w:tbl>
+    <w:p>
+      <w:pPr>
+        <w:pStyle w:val="Caption"/>
+        <w:jc w:val="center"/>
+      </w:pPr>
+      <w:r>
+        <w:t xml:space="preserve">Table </w:t>
+      </w:r>
+      <w:r>
+        <w:fldChar w:fldCharType="begin"/>
+      </w:r>
+      <w:r>
+        <w:instrText xml:space="preserve"> SEQ Table \* ARABIC </w:instrText>
+      </w:r>
+      <w:r>
+        <w:fldChar w:fldCharType="separate"/>
+      </w:r>
+      <w:r>
+        <w:rPr>
+          <w:noProof/>
+        </w:rPr>
+        <w:t>1</w:t>
+      </w:r>
+      <w:r>
+        <w:fldChar w:fldCharType="end"/>
+      </w:r>
+      <w:r>
+        <w:t>: Cost and Budget</w:t>
+      </w:r>
+    </w:p>
+    <w:p/>
+    <w:p/>
+    <w:p/>
+    <w:p/>
     <w:p/>
     <w:p/>
     <w:p/>
@@ -2713,6 +4398,7 @@
         <w:rPr>
           <w:rFonts w:cs="Arial"/>
         </w:rPr>
+        <w:lastRenderedPageBreak/>
         <w:t>Schedule</w:t>
       </w:r>
       <w:bookmarkEnd w:id="9"/>
@@ -3015,7 +4701,25 @@
                 <w:color w:val="000000"/>
                 <w:lang w:eastAsia="en-GB"/>
               </w:rPr>
-              <w:t>Development and deployment of a 2D SLAM-based robot for enhancing safety and efficiency in childcare centers.</w:t>
+              <w:t xml:space="preserve">Development and deployment of a 2D SLAM-based robot for enhancing safety and efficiency in childcare </w:t>
+            </w:r>
+            <w:proofErr w:type="spellStart"/>
+            <w:r>
+              <w:rPr>
+                <w:rFonts w:ascii="Georgia" w:eastAsia="Times New Roman" w:hAnsi="Georgia" w:cs="Calibri"/>
+                <w:color w:val="000000"/>
+                <w:lang w:eastAsia="en-GB"/>
+              </w:rPr>
+              <w:t>centers</w:t>
+            </w:r>
+            <w:proofErr w:type="spellEnd"/>
+            <w:r>
+              <w:rPr>
+                <w:rFonts w:ascii="Georgia" w:eastAsia="Times New Roman" w:hAnsi="Georgia" w:cs="Calibri"/>
+                <w:color w:val="000000"/>
+                <w:lang w:eastAsia="en-GB"/>
+              </w:rPr>
+              <w:t>.</w:t>
             </w:r>
           </w:p>
         </w:tc>
@@ -3498,7 +5202,6 @@
                 <w:color w:val="000000"/>
                 <w:lang w:eastAsia="en-GB"/>
               </w:rPr>
-              <w:lastRenderedPageBreak/>
               <w:t>3</w:t>
             </w:r>
           </w:p>
@@ -5750,7 +7453,16 @@
                 <w:color w:val="000000"/>
                 <w:lang w:eastAsia="en-GB"/>
               </w:rPr>
-              <w:t>Quality &amp; Risk Management</w:t>
+              <w:t xml:space="preserve">Quality &amp; Risk </w:t>
+            </w:r>
+            <w:r>
+              <w:rPr>
+                <w:rFonts w:ascii="Georgia" w:eastAsia="Times New Roman" w:hAnsi="Georgia" w:cs="Calibri"/>
+                <w:color w:val="000000"/>
+                <w:lang w:eastAsia="en-GB"/>
+              </w:rPr>
+              <w:lastRenderedPageBreak/>
+              <w:t>Management</w:t>
             </w:r>
           </w:p>
         </w:tc>
@@ -5781,6 +7493,7 @@
                 <w:color w:val="000000"/>
                 <w:lang w:eastAsia="en-GB"/>
               </w:rPr>
+              <w:lastRenderedPageBreak/>
               <w:t>Manage project risks and maintain quality standards.</w:t>
             </w:r>
           </w:p>
@@ -6542,7 +8255,7 @@
           </mc:Choice>
           <mc:Fallback>
             <w:pict>
-              <v:shapetype w14:anchorId="6E702A1B" id="_x0000_t34" coordsize="21600,21600" o:spt="34" o:oned="t" adj="10800" path="m,l@0,0@0,21600,21600,21600e" filled="f">
+              <v:shapetype w14:anchorId="3E0FF4BF" id="_x0000_t34" coordsize="21600,21600" o:spt="34" o:oned="t" adj="10800" path="m,l@0,0@0,21600,21600,21600e" filled="f">
                 <v:stroke joinstyle="miter"/>
                 <v:formulas>
                   <v:f eqn="val #0"/>
@@ -6622,7 +8335,7 @@
           </mc:Choice>
           <mc:Fallback>
             <w:pict>
-              <v:shape w14:anchorId="48866134" id="Connector: Elbow 6" o:spid="_x0000_s1026" type="#_x0000_t34" style="position:absolute;margin-left:94.65pt;margin-top:14.25pt;width:17.75pt;height:179.9pt;rotation:90;z-index:251668480;visibility:visible;mso-wrap-style:square;mso-width-percent:0;mso-height-percent:0;mso-wrap-distance-left:9pt;mso-wrap-distance-top:0;mso-wrap-distance-right:9pt;mso-wrap-distance-bottom:0;mso-position-horizontal:absolute;mso-position-horizontal-relative:text;mso-position-vertical:absolute;mso-position-vertical-relative:text;mso-width-percent:0;mso-height-percent:0;mso-width-relative:margin;mso-height-relative:margin" o:gfxdata="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" adj="12048" strokecolor="#4579b8 [3044]"/>
+              <v:shape w14:anchorId="00505DAE" id="Connector: Elbow 6" o:spid="_x0000_s1026" type="#_x0000_t34" style="position:absolute;margin-left:94.65pt;margin-top:14.25pt;width:17.75pt;height:179.9pt;rotation:90;z-index:251668480;visibility:visible;mso-wrap-style:square;mso-width-percent:0;mso-height-percent:0;mso-wrap-distance-left:9pt;mso-wrap-distance-top:0;mso-wrap-distance-right:9pt;mso-wrap-distance-bottom:0;mso-position-horizontal:absolute;mso-position-horizontal-relative:text;mso-position-vertical:absolute;mso-position-vertical-relative:text;mso-width-percent:0;mso-height-percent:0;mso-width-relative:margin;mso-height-relative:margin" o:gfxdata="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" adj="12048" strokecolor="#4579b8 [3044]"/>
             </w:pict>
           </mc:Fallback>
         </mc:AlternateContent>
@@ -6802,6 +8515,7 @@
         <w:rPr>
           <w:noProof/>
         </w:rPr>
+        <w:lastRenderedPageBreak/>
         <w:drawing>
           <wp:inline distT="0" distB="0" distL="0" distR="0" wp14:anchorId="15876E75" wp14:editId="4452FA15">
             <wp:extent cx="5274310" cy="3291039"/>
@@ -7485,11 +9199,7 @@
           </w:tcPr>
           <w:p>
             <w:r>
-              <w:t xml:space="preserve">   Conduct feasibility study and initial </w:t>
-            </w:r>
-            <w:r>
-              <w:lastRenderedPageBreak/>
-              <w:t>risk assessment.</w:t>
+              <w:t xml:space="preserve">   Conduct feasibility study and initial risk assessment.</w:t>
             </w:r>
           </w:p>
         </w:tc>
@@ -7508,7 +9218,6 @@
           </w:tcPr>
           <w:p>
             <w:r>
-              <w:lastRenderedPageBreak/>
               <w:t>7d</w:t>
             </w:r>
           </w:p>
@@ -8355,6 +10064,7 @@
                 <w:b/>
                 <w:bCs/>
               </w:rPr>
+              <w:lastRenderedPageBreak/>
               <w:t>11</w:t>
             </w:r>
           </w:p>
@@ -9792,11 +11502,7 @@
           </w:tcPr>
           <w:p>
             <w:r>
-              <w:t xml:space="preserve">      Project review and closure </w:t>
-            </w:r>
-            <w:r>
-              <w:lastRenderedPageBreak/>
-              <w:t>documentation</w:t>
+              <w:t xml:space="preserve">      Project review and closure documentation</w:t>
             </w:r>
           </w:p>
         </w:tc>
@@ -9815,7 +11521,6 @@
           </w:tcPr>
           <w:p>
             <w:r>
-              <w:lastRenderedPageBreak/>
               <w:t>7d</w:t>
             </w:r>
           </w:p>
@@ -9925,6 +11630,7 @@
         <w:rPr>
           <w:noProof/>
         </w:rPr>
+        <w:lastRenderedPageBreak/>
         <w:drawing>
           <wp:inline distT="0" distB="0" distL="0" distR="0" wp14:anchorId="15C221AF" wp14:editId="6EC72A4D">
             <wp:extent cx="6099429" cy="4428876"/>
@@ -10078,11 +11784,7 @@
         <w:t>Execution Phase (98 days):</w:t>
       </w:r>
       <w:r>
-        <w:t xml:space="preserve"> The core phase where actual product development happens, including hardware setup and software configuration, preliminary testing and integration, software development and simulation, </w:t>
-      </w:r>
-      <w:r>
-        <w:lastRenderedPageBreak/>
-        <w:t>and real-world deployment and evaluation. This phase is critical as it transforms theoretical plans and designs into a tangible, operational system.</w:t>
+        <w:t xml:space="preserve"> The core phase where actual product development happens, including hardware setup and software configuration, preliminary testing and integration, software development and simulation, and real-world deployment and evaluation. This phase is critical as it transforms theoretical plans and designs into a tangible, operational system.</w:t>
       </w:r>
     </w:p>
     <w:p>
@@ -10099,6 +11801,7 @@
           <w:b/>
           <w:bCs/>
         </w:rPr>
+        <w:lastRenderedPageBreak/>
         <w:t>Control Phase (126 days):</w:t>
       </w:r>
       <w:r>
@@ -10122,7 +11825,15 @@
         <w:t>Closing Phase (28 days):</w:t>
       </w:r>
       <w:r>
-        <w:t xml:space="preserve"> The final phase involves making adjustments based on feedback, preparing and executing marketing and outreach materials, and completing project documentation for closure. This phase wraps up the project by ensuring all objectives have been met and the product is ready for wider deployment and use.</w:t>
+        <w:t xml:space="preserve"> The final phase involves </w:t>
+      </w:r>
+      <w:proofErr w:type="gramStart"/>
+      <w:r>
+        <w:t>making adjustments</w:t>
+      </w:r>
+      <w:proofErr w:type="gramEnd"/>
+      <w:r>
+        <w:t xml:space="preserve"> based on feedback, preparing and executing marketing and outreach materials, and completing project documentation for closure. This phase wraps up the project by ensuring all objectives have been met and the product is ready for wider deployment and use.</w:t>
       </w:r>
     </w:p>
     <w:p>
@@ -10242,6 +11953,8 @@
       </w:r>
     </w:p>
     <w:p/>
+    <w:p/>
+    <w:p/>
     <w:p>
       <w:pPr>
         <w:pStyle w:val="Heading1"/>
@@ -10258,6 +11971,328 @@
       </w:r>
       <w:bookmarkEnd w:id="10"/>
     </w:p>
+    <w:tbl>
+      <w:tblPr>
+        <w:tblStyle w:val="TableGrid"/>
+        <w:tblW w:w="0" w:type="auto"/>
+        <w:tblLook w:val="04A0" w:firstRow="1" w:lastRow="0" w:firstColumn="1" w:lastColumn="0" w:noHBand="0" w:noVBand="1"/>
+      </w:tblPr>
+      <w:tblGrid>
+        <w:gridCol w:w="1661"/>
+        <w:gridCol w:w="2610"/>
+        <w:gridCol w:w="2122"/>
+        <w:gridCol w:w="2129"/>
+      </w:tblGrid>
+      <w:tr>
+        <w:tc>
+          <w:tcPr>
+            <w:tcW w:w="1696" w:type="dxa"/>
+            <w:shd w:val="clear" w:color="auto" w:fill="156082"/>
+          </w:tcPr>
+          <w:p>
+            <w:pPr>
+              <w:rPr>
+                <w:b/>
+                <w:bCs/>
+                <w:color w:val="FFFFFF" w:themeColor="background1"/>
+              </w:rPr>
+            </w:pPr>
+            <w:r>
+              <w:rPr>
+                <w:b/>
+                <w:bCs/>
+                <w:color w:val="FFFFFF" w:themeColor="background1"/>
+              </w:rPr>
+              <w:t>Issue</w:t>
+            </w:r>
+          </w:p>
+        </w:tc>
+        <w:tc>
+          <w:tcPr>
+            <w:tcW w:w="2812" w:type="dxa"/>
+            <w:shd w:val="clear" w:color="auto" w:fill="156082"/>
+          </w:tcPr>
+          <w:p>
+            <w:pPr>
+              <w:rPr>
+                <w:b/>
+                <w:bCs/>
+                <w:color w:val="FFFFFF" w:themeColor="background1"/>
+              </w:rPr>
+            </w:pPr>
+            <w:r>
+              <w:rPr>
+                <w:b/>
+                <w:bCs/>
+                <w:color w:val="FFFFFF" w:themeColor="background1"/>
+              </w:rPr>
+              <w:t>Description</w:t>
+            </w:r>
+          </w:p>
+        </w:tc>
+        <w:tc>
+          <w:tcPr>
+            <w:tcW w:w="2254" w:type="dxa"/>
+            <w:shd w:val="clear" w:color="auto" w:fill="156082"/>
+          </w:tcPr>
+          <w:p>
+            <w:pPr>
+              <w:rPr>
+                <w:b/>
+                <w:bCs/>
+                <w:color w:val="FFFFFF" w:themeColor="background1"/>
+              </w:rPr>
+            </w:pPr>
+            <w:r>
+              <w:rPr>
+                <w:b/>
+                <w:bCs/>
+                <w:color w:val="FFFFFF" w:themeColor="background1"/>
+              </w:rPr>
+              <w:t>Possible Solution</w:t>
+            </w:r>
+          </w:p>
+        </w:tc>
+        <w:tc>
+          <w:tcPr>
+            <w:tcW w:w="2254" w:type="dxa"/>
+            <w:shd w:val="clear" w:color="auto" w:fill="156082"/>
+          </w:tcPr>
+          <w:p>
+            <w:pPr>
+              <w:rPr>
+                <w:b/>
+                <w:bCs/>
+                <w:color w:val="FFFFFF" w:themeColor="background1"/>
+              </w:rPr>
+            </w:pPr>
+            <w:r>
+              <w:rPr>
+                <w:b/>
+                <w:bCs/>
+                <w:color w:val="FFFFFF" w:themeColor="background1"/>
+              </w:rPr>
+              <w:t>Justification</w:t>
+            </w:r>
+          </w:p>
+        </w:tc>
+      </w:tr>
+      <w:tr>
+        <w:tc>
+          <w:tcPr>
+            <w:tcW w:w="1696" w:type="dxa"/>
+          </w:tcPr>
+          <w:p>
+            <w:r>
+              <w:lastRenderedPageBreak/>
+              <w:t>Technical Risk</w:t>
+            </w:r>
+          </w:p>
+        </w:tc>
+        <w:tc>
+          <w:tcPr>
+            <w:tcW w:w="2812" w:type="dxa"/>
+          </w:tcPr>
+          <w:p>
+            <w:r>
+              <w:t>Building and deploying the robot comes with some technical challenges, like making sure it can accurately map and move around different daycare environments. Problems could pop up with the robot’s sensors, software, or its ability to work in tricky spaces with complex layouts or shiny surfaces.</w:t>
+            </w:r>
+          </w:p>
+        </w:tc>
+        <w:tc>
+          <w:tcPr>
+            <w:tcW w:w="2254" w:type="dxa"/>
+          </w:tcPr>
+          <w:p>
+            <w:r>
+              <w:t>To avoid these issues, we’ll do thorough testing in a variety of real-world-like settings. This includes testing in different lighting, with obstacles, and on different floor types. Keeping the software modular also makes updates and fixes easier.</w:t>
+            </w:r>
+          </w:p>
+        </w:tc>
+        <w:tc>
+          <w:tcPr>
+            <w:tcW w:w="2254" w:type="dxa"/>
+          </w:tcPr>
+          <w:p>
+            <w:r>
+              <w:t>Catching and fixing these problems early during testing means we’re less likely to face major issues later, ensuring the robot works well in any daycare setting.</w:t>
+            </w:r>
+          </w:p>
+        </w:tc>
+      </w:tr>
+      <w:tr>
+        <w:tc>
+          <w:tcPr>
+            <w:tcW w:w="1696" w:type="dxa"/>
+          </w:tcPr>
+          <w:p>
+            <w:r>
+              <w:t>Privacy Risk</w:t>
+            </w:r>
+          </w:p>
+        </w:tc>
+        <w:tc>
+          <w:tcPr>
+            <w:tcW w:w="2812" w:type="dxa"/>
+          </w:tcPr>
+          <w:p>
+            <w:r>
+              <w:t>Even though we’re using LiDAR sensors instead of cameras to protect privacy, there’s still a chance that data could be mishandled or accessed by the wrong people.</w:t>
+            </w:r>
+          </w:p>
+        </w:tc>
+        <w:tc>
+          <w:tcPr>
+            <w:tcW w:w="2254" w:type="dxa"/>
+          </w:tcPr>
+          <w:p>
+            <w:r>
+              <w:t xml:space="preserve">We’ll use data encryption to make sure any data the robot collects </w:t>
+            </w:r>
+            <w:proofErr w:type="gramStart"/>
+            <w:r>
+              <w:t>is</w:t>
+            </w:r>
+            <w:proofErr w:type="gramEnd"/>
+            <w:r>
+              <w:t xml:space="preserve"> secure.</w:t>
+            </w:r>
+          </w:p>
+        </w:tc>
+        <w:tc>
+          <w:tcPr>
+            <w:tcW w:w="2254" w:type="dxa"/>
+          </w:tcPr>
+          <w:p>
+            <w:r>
+              <w:t xml:space="preserve">Protecting data privacy helps build trust with users, which is key to getting the robot widely accepted in sensitive places like daycare </w:t>
+            </w:r>
+            <w:proofErr w:type="spellStart"/>
+            <w:r>
+              <w:t>centers</w:t>
+            </w:r>
+            <w:proofErr w:type="spellEnd"/>
+            <w:r>
+              <w:t>.</w:t>
+            </w:r>
+          </w:p>
+        </w:tc>
+      </w:tr>
+      <w:tr>
+        <w:tc>
+          <w:tcPr>
+            <w:tcW w:w="1696" w:type="dxa"/>
+          </w:tcPr>
+          <w:p>
+            <w:r>
+              <w:t>Transition</w:t>
+            </w:r>
+            <w:r>
+              <w:t>ing</w:t>
+            </w:r>
+            <w:r>
+              <w:t xml:space="preserve"> to New System</w:t>
+            </w:r>
+          </w:p>
+        </w:tc>
+        <w:tc>
+          <w:tcPr>
+            <w:tcW w:w="2812" w:type="dxa"/>
+          </w:tcPr>
+          <w:p>
+            <w:r>
+              <w:t xml:space="preserve">Switching from traditional child supervision methods to a robotic system might be disruptive. Staff might struggle to adapt to the new technology, and there could be worries about job </w:t>
+            </w:r>
+            <w:r>
+              <w:lastRenderedPageBreak/>
+              <w:t>security or how reliable the robot is.</w:t>
+            </w:r>
+          </w:p>
+        </w:tc>
+        <w:tc>
+          <w:tcPr>
+            <w:tcW w:w="2254" w:type="dxa"/>
+          </w:tcPr>
+          <w:p>
+            <w:r>
+              <w:lastRenderedPageBreak/>
+              <w:t xml:space="preserve">We’ll roll out the system gradually, starting with a pilot program in a few daycare </w:t>
+            </w:r>
+            <w:proofErr w:type="spellStart"/>
+            <w:r>
+              <w:t>centers</w:t>
+            </w:r>
+            <w:proofErr w:type="spellEnd"/>
+            <w:r>
+              <w:t xml:space="preserve">. We’ll provide thorough training and support, including hands-on </w:t>
+            </w:r>
+            <w:r>
+              <w:lastRenderedPageBreak/>
+              <w:t>demos and easy-to-follow manuals. The rollout will expand based on feedback and any needed adjustments.</w:t>
+            </w:r>
+          </w:p>
+        </w:tc>
+        <w:tc>
+          <w:tcPr>
+            <w:tcW w:w="2254" w:type="dxa"/>
+          </w:tcPr>
+          <w:p>
+            <w:r>
+              <w:lastRenderedPageBreak/>
+              <w:t xml:space="preserve">A phased rollout helps ensure a smooth transition, making it easier for staff to get comfortable with the robot. This reduces the risk of disruption and </w:t>
+            </w:r>
+            <w:r>
+              <w:lastRenderedPageBreak/>
+              <w:t>increases the chances of success.</w:t>
+            </w:r>
+          </w:p>
+        </w:tc>
+      </w:tr>
+      <w:tr>
+        <w:tc>
+          <w:tcPr>
+            <w:tcW w:w="1696" w:type="dxa"/>
+          </w:tcPr>
+          <w:p>
+            <w:r>
+              <w:lastRenderedPageBreak/>
+              <w:t>Over Budget</w:t>
+            </w:r>
+          </w:p>
+        </w:tc>
+        <w:tc>
+          <w:tcPr>
+            <w:tcW w:w="2812" w:type="dxa"/>
+          </w:tcPr>
+          <w:p>
+            <w:r>
+              <w:t>The project might go over budget due to unexpected costs, like needing extra hardware, longer development time, or unforeseen technical issues.</w:t>
+            </w:r>
+          </w:p>
+        </w:tc>
+        <w:tc>
+          <w:tcPr>
+            <w:tcW w:w="2254" w:type="dxa"/>
+          </w:tcPr>
+          <w:p>
+            <w:r>
+              <w:t>We’ll keep a close eye on the budget and put strict controls in place. We’ll set aside a contingency fund for any surprises and focus spending on the most critical parts of the project. Regular budget reviews will help keep things on track.</w:t>
+            </w:r>
+          </w:p>
+        </w:tc>
+        <w:tc>
+          <w:tcPr>
+            <w:tcW w:w="2254" w:type="dxa"/>
+          </w:tcPr>
+          <w:p>
+            <w:r>
+              <w:t>By staying on top of the budget and having a backup plan, we can avoid running out of money and make sure we deliver the essential features without cutting corners. This also helps maintain trust with stakeholders.</w:t>
+            </w:r>
+          </w:p>
+        </w:tc>
+      </w:tr>
+    </w:tbl>
+    <w:p/>
     <w:p>
       <w:pPr>
         <w:pStyle w:val="Caption"/>
@@ -10292,12 +12327,14 @@
     <w:p/>
     <w:p/>
     <w:p/>
+    <w:p/>
     <w:p>
       <w:pPr>
         <w:pStyle w:val="Heading1"/>
       </w:pPr>
       <w:bookmarkStart w:id="11" w:name="_Toc174878683"/>
       <w:r>
+        <w:lastRenderedPageBreak/>
         <w:t>Human Factors and Privacy Preserving</w:t>
       </w:r>
       <w:bookmarkEnd w:id="11"/>
@@ -10306,13 +12343,81 @@
       <w:pPr>
         <w:jc w:val="both"/>
       </w:pPr>
+      <w:r>
+        <w:t>When developing the 2D SLAM-based childcare robot, it’s crucial that the system is easy for daycare staff to use with minimal training. Our goal is a user-friendly design that fits smoothly into daily routines.</w:t>
+      </w:r>
     </w:p>
     <w:p>
       <w:pPr>
+        <w:jc w:val="both"/>
+      </w:pPr>
+      <w:r>
+        <w:t>A key challenge is ensuring the robot’s interface isn’t too complex, which could lead to frustration and mistakes. To avoid this, we’re focusing on a simple, clear design with easy-to-recognize icons and prompts, making the robot intuitive to use. While the design will be straightforward, some training will still be provided, including tutorials and hands-on sessions to ensure everyone is comfortable with the robot. We’ll also set up a feedback system so staff can share their experiences, helping us make improvements based on real-world use. Prototyping and user testing will help catch any usability issues early, and simplified controls will make the robot easy for all staff to operate. After deployment, ongoing feedback will guide further refinements to keep the system responsive to daycare needs.</w:t>
+      </w:r>
+    </w:p>
+    <w:p>
+      <w:pPr>
+        <w:jc w:val="both"/>
+      </w:pPr>
+      <w:r>
+        <w:t>Privacy is also a top priority. The robot uses LiDAR sensors instead of cameras to avoid capturing personal images, greatly reducing privacy risks. We’ll implement strong data protection measures, like encryption, to ensure that any collected data is securely stored and only accessible to authorized personnel.</w:t>
+      </w:r>
+    </w:p>
+    <w:p>
+      <w:pPr>
+        <w:jc w:val="both"/>
+      </w:pPr>
+      <w:r>
+        <w:t>By prioritizing ease of use, intuitive design, and privacy protection, we aim to develop a childcare robot that seamlessly integrates into daycare operations, is easy to adopt, effective in its role, and trusted by all users.</w:t>
+      </w:r>
+    </w:p>
+    <w:p>
+      <w:pPr>
+        <w:jc w:val="both"/>
+      </w:pPr>
+    </w:p>
+    <w:p>
+      <w:pPr>
+        <w:jc w:val="both"/>
+      </w:pPr>
+    </w:p>
+    <w:p>
+      <w:pPr>
+        <w:jc w:val="both"/>
+      </w:pPr>
+    </w:p>
+    <w:p>
+      <w:pPr>
+        <w:jc w:val="both"/>
+      </w:pPr>
+    </w:p>
+    <w:p>
+      <w:pPr>
+        <w:jc w:val="both"/>
+      </w:pPr>
+    </w:p>
+    <w:p>
+      <w:pPr>
+        <w:jc w:val="both"/>
+      </w:pPr>
+    </w:p>
+    <w:p>
+      <w:pPr>
+        <w:jc w:val="both"/>
+      </w:pPr>
+    </w:p>
+    <w:p>
+      <w:pPr>
+        <w:jc w:val="both"/>
+      </w:pPr>
+    </w:p>
+    <w:p>
+      <w:pPr>
         <w:pStyle w:val="Heading1"/>
       </w:pPr>
       <w:bookmarkStart w:id="12" w:name="_Toc174878684"/>
       <w:r>
+        <w:lastRenderedPageBreak/>
         <w:t>Risk and Issue mitigation</w:t>
       </w:r>
       <w:bookmarkEnd w:id="12"/>
@@ -11043,6 +13148,10 @@
       </w:r>
     </w:p>
     <w:p/>
+    <w:p/>
+    <w:p/>
+    <w:p/>
+    <w:p/>
     <w:p>
       <w:pPr>
         <w:pStyle w:val="Heading1"/>
@@ -11053,6 +13162,16 @@
         <w:t>Ethical Issues</w:t>
       </w:r>
       <w:bookmarkEnd w:id="13"/>
+    </w:p>
+    <w:p>
+      <w:r>
+        <w:t>Creating a childcare robot is exciting, but it comes with important ethical questions. First, we need to protect privacy. The robot will collect some data, so we’ll make sure it’s encrypted and let parents and staff know how it’s used and stored. Being open about this builds trust.</w:t>
+      </w:r>
+    </w:p>
+    <w:p>
+      <w:r>
+        <w:t>It’s also important that everyone understands and agrees to the robot being in the daycare. We’ll clearly explain what the robot does and how it helps keep kids safe, so everyone feels comfortable with it. We need to be honest about what the robot does and how it benefits the children. Transparency builds trust and reassures everyone that the robot is there to help, not to replace caregivers. If something goes wrong, like a malfunction, we’ll have clear roles and responsibilities to address issues quickly. And while some might worry about job security, the robot is designed to assist, not replace, human caregivers.</w:t>
+      </w:r>
     </w:p>
     <w:p>
       <w:pPr>
@@ -11265,6 +13384,7 @@
           <w:sz w:val="27"/>
           <w:szCs w:val="27"/>
         </w:rPr>
+        <w:lastRenderedPageBreak/>
         <w:t>‌</w:t>
       </w:r>
       <w:r>
@@ -11288,7 +13408,32 @@
           <w:rFonts w:ascii="Calibri" w:hAnsi="Calibri" w:cs="Calibri"/>
           <w:color w:val="000000"/>
         </w:rPr>
-        <w:t>. [online] IEEE Xplore. doi:https://doi.org/10.1109/GECOST52368.2021.9538731.</w:t>
+        <w:t xml:space="preserve">. [online] IEEE Xplore. </w:t>
+      </w:r>
+      <w:proofErr w:type="spellStart"/>
+      <w:proofErr w:type="gramStart"/>
+      <w:r>
+        <w:rPr>
+          <w:rFonts w:ascii="Calibri" w:hAnsi="Calibri" w:cs="Calibri"/>
+          <w:color w:val="000000"/>
+        </w:rPr>
+        <w:t>doi:https</w:t>
+      </w:r>
+      <w:proofErr w:type="spellEnd"/>
+      <w:r>
+        <w:rPr>
+          <w:rFonts w:ascii="Calibri" w:hAnsi="Calibri" w:cs="Calibri"/>
+          <w:color w:val="000000"/>
+        </w:rPr>
+        <w:t>://doi.org/10.1109/GECOST52368.2021.9538731</w:t>
+      </w:r>
+      <w:proofErr w:type="gramEnd"/>
+      <w:r>
+        <w:rPr>
+          <w:rFonts w:ascii="Calibri" w:hAnsi="Calibri" w:cs="Calibri"/>
+          <w:color w:val="000000"/>
+        </w:rPr>
+        <w:t>.</w:t>
       </w:r>
     </w:p>
     <w:p>
@@ -11318,7 +13463,32 @@
           <w:rFonts w:ascii="Calibri" w:hAnsi="Calibri" w:cs="Calibri"/>
           <w:color w:val="000000"/>
         </w:rPr>
-        <w:t>Lai, J., Lei, H., Bao, S., Du, L., Yuan, J. and Ma, S. (2021). Design of a Portable Indoor Guide Robot for Blind People. doi:https://doi.org/10.1109/icarm52023.2021.9536077.</w:t>
+        <w:t xml:space="preserve">Lai, J., Lei, H., Bao, S., Du, L., Yuan, J. and Ma, S. (2021). Design of a Portable Indoor Guide Robot for Blind People. </w:t>
+      </w:r>
+      <w:proofErr w:type="spellStart"/>
+      <w:proofErr w:type="gramStart"/>
+      <w:r>
+        <w:rPr>
+          <w:rFonts w:ascii="Calibri" w:hAnsi="Calibri" w:cs="Calibri"/>
+          <w:color w:val="000000"/>
+        </w:rPr>
+        <w:t>doi:https</w:t>
+      </w:r>
+      <w:proofErr w:type="spellEnd"/>
+      <w:r>
+        <w:rPr>
+          <w:rFonts w:ascii="Calibri" w:hAnsi="Calibri" w:cs="Calibri"/>
+          <w:color w:val="000000"/>
+        </w:rPr>
+        <w:t>://doi.org/10.1109/icarm52023.2021.9536077</w:t>
+      </w:r>
+      <w:proofErr w:type="gramEnd"/>
+      <w:r>
+        <w:rPr>
+          <w:rFonts w:ascii="Calibri" w:hAnsi="Calibri" w:cs="Calibri"/>
+          <w:color w:val="000000"/>
+        </w:rPr>
+        <w:t>.</w:t>
       </w:r>
     </w:p>
     <w:p>
@@ -11343,12 +13513,37 @@
         </w:rPr>
         <w:t>‌</w:t>
       </w:r>
+      <w:proofErr w:type="spellStart"/>
       <w:r>
         <w:rPr>
           <w:rFonts w:ascii="Calibri" w:hAnsi="Calibri" w:cs="Calibri"/>
           <w:color w:val="000000"/>
         </w:rPr>
-        <w:t>Takleh Omar Takleh, T., Abu Bakar, N., Abdul Rahman, S., Hamzah, R. and Abd Aziz, Z. (2018). A Brief Survey on SLAM Methods in Autonomous Vehicle. </w:t>
+        <w:t>Takleh</w:t>
+      </w:r>
+      <w:proofErr w:type="spellEnd"/>
+      <w:r>
+        <w:rPr>
+          <w:rFonts w:ascii="Calibri" w:hAnsi="Calibri" w:cs="Calibri"/>
+          <w:color w:val="000000"/>
+        </w:rPr>
+        <w:t xml:space="preserve"> Omar </w:t>
+      </w:r>
+      <w:proofErr w:type="spellStart"/>
+      <w:r>
+        <w:rPr>
+          <w:rFonts w:ascii="Calibri" w:hAnsi="Calibri" w:cs="Calibri"/>
+          <w:color w:val="000000"/>
+        </w:rPr>
+        <w:t>Takleh</w:t>
+      </w:r>
+      <w:proofErr w:type="spellEnd"/>
+      <w:r>
+        <w:rPr>
+          <w:rFonts w:ascii="Calibri" w:hAnsi="Calibri" w:cs="Calibri"/>
+          <w:color w:val="000000"/>
+        </w:rPr>
+        <w:t>, T., Abu Bakar, N., Abdul Rahman, S., Hamzah, R. and Abd Aziz, Z. (2018). A Brief Survey on SLAM Methods in Autonomous Vehicle. </w:t>
       </w:r>
       <w:r>
         <w:rPr>
@@ -11364,7 +13559,32 @@
           <w:rFonts w:ascii="Calibri" w:hAnsi="Calibri" w:cs="Calibri"/>
           <w:color w:val="000000"/>
         </w:rPr>
-        <w:t>, 7(4.27), p.38. doi:https://doi.org/10.14419/ijet.v7i4.27.22477.</w:t>
+        <w:t xml:space="preserve">, 7(4.27), p.38. </w:t>
+      </w:r>
+      <w:proofErr w:type="spellStart"/>
+      <w:proofErr w:type="gramStart"/>
+      <w:r>
+        <w:rPr>
+          <w:rFonts w:ascii="Calibri" w:hAnsi="Calibri" w:cs="Calibri"/>
+          <w:color w:val="000000"/>
+        </w:rPr>
+        <w:t>doi:https</w:t>
+      </w:r>
+      <w:proofErr w:type="spellEnd"/>
+      <w:r>
+        <w:rPr>
+          <w:rFonts w:ascii="Calibri" w:hAnsi="Calibri" w:cs="Calibri"/>
+          <w:color w:val="000000"/>
+        </w:rPr>
+        <w:t>://doi.org/10.14419/ijet.v7i4.27.22477</w:t>
+      </w:r>
+      <w:proofErr w:type="gramEnd"/>
+      <w:r>
+        <w:rPr>
+          <w:rFonts w:ascii="Calibri" w:hAnsi="Calibri" w:cs="Calibri"/>
+          <w:color w:val="000000"/>
+        </w:rPr>
+        <w:t>.</w:t>
       </w:r>
     </w:p>
     <w:p>
@@ -11405,8 +13625,19 @@
           <w:iCs/>
           <w:color w:val="000000"/>
         </w:rPr>
-        <w:t>Localization, Mapping and SLAM using GMapping</w:t>
+        <w:t xml:space="preserve">Localization, Mapping and SLAM using </w:t>
       </w:r>
+      <w:proofErr w:type="spellStart"/>
+      <w:r>
+        <w:rPr>
+          <w:rFonts w:ascii="Calibri" w:hAnsi="Calibri" w:cs="Calibri"/>
+          <w:i/>
+          <w:iCs/>
+          <w:color w:val="000000"/>
+        </w:rPr>
+        <w:t>GMapping</w:t>
+      </w:r>
+      <w:proofErr w:type="spellEnd"/>
       <w:r>
         <w:rPr>
           <w:rFonts w:ascii="Calibri" w:hAnsi="Calibri" w:cs="Calibri"/>
@@ -11433,15 +13664,23 @@
           <w:rFonts w:ascii="Calibri" w:hAnsi="Calibri" w:cs="Calibri"/>
           <w:color w:val="000000"/>
         </w:rPr>
-        <w:lastRenderedPageBreak/>
         <w:t>‌</w:t>
       </w:r>
+      <w:proofErr w:type="spellStart"/>
       <w:r>
         <w:rPr>
           <w:rFonts w:ascii="Calibri" w:hAnsi="Calibri" w:cs="Calibri"/>
           <w:color w:val="000000"/>
         </w:rPr>
-        <w:t>Guivant, J.E. and Nebot, E.M. (2001). Optimization of the simultaneous localization and map-building algorithm for real-time implementation. </w:t>
+        <w:t>Guivant</w:t>
+      </w:r>
+      <w:proofErr w:type="spellEnd"/>
+      <w:r>
+        <w:rPr>
+          <w:rFonts w:ascii="Calibri" w:hAnsi="Calibri" w:cs="Calibri"/>
+          <w:color w:val="000000"/>
+        </w:rPr>
+        <w:t>, J.E. and Nebot, E.M. (2001). Optimization of the simultaneous localization and map-building algorithm for real-time implementation. </w:t>
       </w:r>
       <w:r>
         <w:rPr>
@@ -11457,7 +13696,32 @@
           <w:rFonts w:ascii="Calibri" w:hAnsi="Calibri" w:cs="Calibri"/>
           <w:color w:val="000000"/>
         </w:rPr>
-        <w:t>, 17(3), pp.242–257. doi:https://doi.org/10.1109/70.938382.</w:t>
+        <w:t xml:space="preserve">, 17(3), pp.242–257. </w:t>
+      </w:r>
+      <w:proofErr w:type="spellStart"/>
+      <w:proofErr w:type="gramStart"/>
+      <w:r>
+        <w:rPr>
+          <w:rFonts w:ascii="Calibri" w:hAnsi="Calibri" w:cs="Calibri"/>
+          <w:color w:val="000000"/>
+        </w:rPr>
+        <w:t>doi:https</w:t>
+      </w:r>
+      <w:proofErr w:type="spellEnd"/>
+      <w:r>
+        <w:rPr>
+          <w:rFonts w:ascii="Calibri" w:hAnsi="Calibri" w:cs="Calibri"/>
+          <w:color w:val="000000"/>
+        </w:rPr>
+        <w:t>://doi.org/10.1109/70.938382</w:t>
+      </w:r>
+      <w:proofErr w:type="gramEnd"/>
+      <w:r>
+        <w:rPr>
+          <w:rFonts w:ascii="Calibri" w:hAnsi="Calibri" w:cs="Calibri"/>
+          <w:color w:val="000000"/>
+        </w:rPr>
+        <w:t>.</w:t>
       </w:r>
     </w:p>
     <w:p>
@@ -11498,7 +13762,32 @@
           <w:rFonts w:ascii="Calibri" w:hAnsi="Calibri" w:cs="Calibri"/>
           <w:color w:val="000000"/>
         </w:rPr>
-        <w:t>Zhang, Y., Xiao, Z., Yuan, X., Li, S. and Liang, S. (2019). Obstacle Avoidance of Two-Wheeled Mobile Robot based on DWA Algorithm. doi:https://doi.org/10.1109/cac48633.2019.8996425.</w:t>
+        <w:t xml:space="preserve">Zhang, Y., Xiao, Z., Yuan, X., Li, S. and Liang, S. (2019). Obstacle Avoidance of Two-Wheeled Mobile Robot based on DWA Algorithm. </w:t>
+      </w:r>
+      <w:proofErr w:type="spellStart"/>
+      <w:proofErr w:type="gramStart"/>
+      <w:r>
+        <w:rPr>
+          <w:rFonts w:ascii="Calibri" w:hAnsi="Calibri" w:cs="Calibri"/>
+          <w:color w:val="000000"/>
+        </w:rPr>
+        <w:t>doi:https</w:t>
+      </w:r>
+      <w:proofErr w:type="spellEnd"/>
+      <w:r>
+        <w:rPr>
+          <w:rFonts w:ascii="Calibri" w:hAnsi="Calibri" w:cs="Calibri"/>
+          <w:color w:val="000000"/>
+        </w:rPr>
+        <w:t>://doi.org/10.1109/cac48633.2019.8996425</w:t>
+      </w:r>
+      <w:proofErr w:type="gramEnd"/>
+      <w:r>
+        <w:rPr>
+          <w:rFonts w:ascii="Calibri" w:hAnsi="Calibri" w:cs="Calibri"/>
+          <w:color w:val="000000"/>
+        </w:rPr>
+        <w:t>.</w:t>
       </w:r>
     </w:p>
     <w:p>
@@ -11519,7 +13808,64 @@
           <w:rFonts w:ascii="Calibri" w:hAnsi="Calibri" w:cs="Calibri"/>
           <w:color w:val="000000"/>
         </w:rPr>
-        <w:t>Zubaidah Al-Mashhadani, Manasa Mainampati and Chandrasekaran, B. (2020). Autonomous Exploring Map and Navigation for an Agricultural Robot. doi:https://doi.org/10.1109/iccr51572.2020.9344404.</w:t>
+        <w:t>Zubaidah Al-</w:t>
+      </w:r>
+      <w:proofErr w:type="spellStart"/>
+      <w:r>
+        <w:rPr>
+          <w:rFonts w:ascii="Calibri" w:hAnsi="Calibri" w:cs="Calibri"/>
+          <w:color w:val="000000"/>
+        </w:rPr>
+        <w:t>Mashhadani</w:t>
+      </w:r>
+      <w:proofErr w:type="spellEnd"/>
+      <w:r>
+        <w:rPr>
+          <w:rFonts w:ascii="Calibri" w:hAnsi="Calibri" w:cs="Calibri"/>
+          <w:color w:val="000000"/>
+        </w:rPr>
+        <w:t xml:space="preserve">, Manasa </w:t>
+      </w:r>
+      <w:proofErr w:type="spellStart"/>
+      <w:r>
+        <w:rPr>
+          <w:rFonts w:ascii="Calibri" w:hAnsi="Calibri" w:cs="Calibri"/>
+          <w:color w:val="000000"/>
+        </w:rPr>
+        <w:t>Mainampati</w:t>
+      </w:r>
+      <w:proofErr w:type="spellEnd"/>
+      <w:r>
+        <w:rPr>
+          <w:rFonts w:ascii="Calibri" w:hAnsi="Calibri" w:cs="Calibri"/>
+          <w:color w:val="000000"/>
+        </w:rPr>
+        <w:t xml:space="preserve"> and Chandrasekaran, B. (2020). Autonomous Exploring Map and Navigation for an Agricultural Robot. </w:t>
+      </w:r>
+      <w:proofErr w:type="spellStart"/>
+      <w:proofErr w:type="gramStart"/>
+      <w:r>
+        <w:rPr>
+          <w:rFonts w:ascii="Calibri" w:hAnsi="Calibri" w:cs="Calibri"/>
+          <w:color w:val="000000"/>
+        </w:rPr>
+        <w:t>doi:https</w:t>
+      </w:r>
+      <w:proofErr w:type="spellEnd"/>
+      <w:r>
+        <w:rPr>
+          <w:rFonts w:ascii="Calibri" w:hAnsi="Calibri" w:cs="Calibri"/>
+          <w:color w:val="000000"/>
+        </w:rPr>
+        <w:t>://doi.org/10.1109/iccr51572.2020.9344404</w:t>
+      </w:r>
+      <w:proofErr w:type="gramEnd"/>
+      <w:r>
+        <w:rPr>
+          <w:rFonts w:ascii="Calibri" w:hAnsi="Calibri" w:cs="Calibri"/>
+          <w:color w:val="000000"/>
+        </w:rPr>
+        <w:t>.</w:t>
       </w:r>
     </w:p>
     <w:p>
@@ -11547,7 +13893,80 @@
           <w:rFonts w:ascii="Calibri" w:hAnsi="Calibri" w:cs="Calibri"/>
           <w:color w:val="000000"/>
         </w:rPr>
-        <w:t xml:space="preserve"> Josep Aulinas, Yvan Petillot, Salvi, J. and Lladó, X. (2008). The SLAM problem: a survey. pp.363–371. doi:https://doi.org/10.3233/978-1-58603-925-7-363.</w:t>
+        <w:t xml:space="preserve"> Josep </w:t>
+      </w:r>
+      <w:proofErr w:type="spellStart"/>
+      <w:r>
+        <w:rPr>
+          <w:rFonts w:ascii="Calibri" w:hAnsi="Calibri" w:cs="Calibri"/>
+          <w:color w:val="000000"/>
+        </w:rPr>
+        <w:t>Aulinas</w:t>
+      </w:r>
+      <w:proofErr w:type="spellEnd"/>
+      <w:r>
+        <w:rPr>
+          <w:rFonts w:ascii="Calibri" w:hAnsi="Calibri" w:cs="Calibri"/>
+          <w:color w:val="000000"/>
+        </w:rPr>
+        <w:t xml:space="preserve">, Yvan </w:t>
+      </w:r>
+      <w:proofErr w:type="spellStart"/>
+      <w:r>
+        <w:rPr>
+          <w:rFonts w:ascii="Calibri" w:hAnsi="Calibri" w:cs="Calibri"/>
+          <w:color w:val="000000"/>
+        </w:rPr>
+        <w:t>Petillot</w:t>
+      </w:r>
+      <w:proofErr w:type="spellEnd"/>
+      <w:r>
+        <w:rPr>
+          <w:rFonts w:ascii="Calibri" w:hAnsi="Calibri" w:cs="Calibri"/>
+          <w:color w:val="000000"/>
+        </w:rPr>
+        <w:t xml:space="preserve">, Salvi, J. and </w:t>
+      </w:r>
+      <w:proofErr w:type="spellStart"/>
+      <w:r>
+        <w:rPr>
+          <w:rFonts w:ascii="Calibri" w:hAnsi="Calibri" w:cs="Calibri"/>
+          <w:color w:val="000000"/>
+        </w:rPr>
+        <w:t>Lladó</w:t>
+      </w:r>
+      <w:proofErr w:type="spellEnd"/>
+      <w:r>
+        <w:rPr>
+          <w:rFonts w:ascii="Calibri" w:hAnsi="Calibri" w:cs="Calibri"/>
+          <w:color w:val="000000"/>
+        </w:rPr>
+        <w:t xml:space="preserve">, X. (2008). The SLAM problem: a survey. pp.363–371. </w:t>
+      </w:r>
+      <w:proofErr w:type="spellStart"/>
+      <w:proofErr w:type="gramStart"/>
+      <w:r>
+        <w:rPr>
+          <w:rFonts w:ascii="Calibri" w:hAnsi="Calibri" w:cs="Calibri"/>
+          <w:color w:val="000000"/>
+        </w:rPr>
+        <w:t>doi:https</w:t>
+      </w:r>
+      <w:proofErr w:type="spellEnd"/>
+      <w:r>
+        <w:rPr>
+          <w:rFonts w:ascii="Calibri" w:hAnsi="Calibri" w:cs="Calibri"/>
+          <w:color w:val="000000"/>
+        </w:rPr>
+        <w:t>://doi.org/10.3233/978-1-58603-925-7-363</w:t>
+      </w:r>
+      <w:proofErr w:type="gramEnd"/>
+      <w:r>
+        <w:rPr>
+          <w:rFonts w:ascii="Calibri" w:hAnsi="Calibri" w:cs="Calibri"/>
+          <w:color w:val="000000"/>
+        </w:rPr>
+        <w:t>.</w:t>
       </w:r>
     </w:p>
     <w:p>
@@ -11591,20 +14010,33 @@
           <w:rFonts w:ascii="Calibri" w:hAnsi="Calibri" w:cs="Calibri"/>
           <w:color w:val="000000"/>
         </w:rPr>
-        <w:t>, 590, pp.677–682. doi:https://doi.org/10.4028/www.scientific.net/amm.590.677.</w:t>
+        <w:t xml:space="preserve">, 590, pp.677–682. </w:t>
       </w:r>
-    </w:p>
-    <w:p>
-      <w:pPr>
-        <w:pStyle w:val="NormalWeb"/>
-        <w:ind w:left="360"/>
+      <w:proofErr w:type="spellStart"/>
+      <w:proofErr w:type="gramStart"/>
+      <w:r>
         <w:rPr>
           <w:rFonts w:ascii="Calibri" w:hAnsi="Calibri" w:cs="Calibri"/>
           <w:color w:val="000000"/>
-          <w:sz w:val="27"/>
-          <w:szCs w:val="27"/>
         </w:rPr>
-      </w:pPr>
+        <w:t>doi:https</w:t>
+      </w:r>
+      <w:proofErr w:type="spellEnd"/>
+      <w:r>
+        <w:rPr>
+          <w:rFonts w:ascii="Calibri" w:hAnsi="Calibri" w:cs="Calibri"/>
+          <w:color w:val="000000"/>
+        </w:rPr>
+        <w:t>://doi.org/10.4028/www.scientific.net/amm.590.677</w:t>
+      </w:r>
+      <w:proofErr w:type="gramEnd"/>
+      <w:r>
+        <w:rPr>
+          <w:rFonts w:ascii="Calibri" w:hAnsi="Calibri" w:cs="Calibri"/>
+          <w:color w:val="000000"/>
+        </w:rPr>
+        <w:t>.</w:t>
+      </w:r>
     </w:p>
     <w:p>
       <w:pPr>
@@ -11729,6 +14161,7 @@
           </w:tcPr>
           <w:p>
             <w:r>
+              <w:lastRenderedPageBreak/>
               <w:t>10/08/2024</w:t>
             </w:r>
           </w:p>
@@ -11878,11 +14311,7 @@
               <w:t>Consult with the Supervisor:</w:t>
             </w:r>
             <w:r>
-              <w:t xml:space="preserve"> Address any uncertainties or seek guidance on project </w:t>
-            </w:r>
-            <w:r>
-              <w:lastRenderedPageBreak/>
-              <w:t>directions by consulting with the project supervisor.</w:t>
+              <w:t xml:space="preserve"> Address any uncertainties or seek guidance on project directions by consulting with the project supervisor.</w:t>
             </w:r>
           </w:p>
           <w:p>
@@ -11907,7 +14336,6 @@
               <w:jc w:val="both"/>
             </w:pPr>
             <w:r>
-              <w:lastRenderedPageBreak/>
               <w:t>Everyone</w:t>
             </w:r>
           </w:p>
@@ -12294,6 +14722,7 @@
               <w:rPr>
                 <w:rFonts w:ascii="Times New Roman" w:eastAsia="Times New Roman" w:hAnsi="Times New Roman"/>
               </w:rPr>
+              <w:lastRenderedPageBreak/>
               <w:t>Meghna</w:t>
             </w:r>
           </w:p>
@@ -12418,13 +14847,7 @@
               <w:rPr>
                 <w:rFonts w:ascii="Times New Roman" w:eastAsia="Times New Roman" w:hAnsi="Times New Roman"/>
               </w:rPr>
-              <w:t xml:space="preserve">- </w:t>
-            </w:r>
-            <w:r>
-              <w:rPr>
-                <w:rFonts w:ascii="Times New Roman" w:eastAsia="Times New Roman" w:hAnsi="Times New Roman"/>
-              </w:rPr>
-              <w:t>Risks</w:t>
+              <w:t>- Risks</w:t>
             </w:r>
           </w:p>
         </w:tc>
@@ -12645,13 +15068,7 @@
               <w:rPr>
                 <w:rFonts w:ascii="Times New Roman" w:eastAsia="Times New Roman" w:hAnsi="Times New Roman"/>
               </w:rPr>
-              <w:t xml:space="preserve">- </w:t>
-            </w:r>
-            <w:r>
-              <w:rPr>
-                <w:rFonts w:ascii="Times New Roman" w:eastAsia="Times New Roman" w:hAnsi="Times New Roman"/>
-              </w:rPr>
-              <w:t>Risks</w:t>
+              <w:t>- Risks</w:t>
             </w:r>
           </w:p>
           <w:p>
@@ -12727,34 +15144,6 @@
         </w:tc>
       </w:tr>
     </w:tbl>
-    <w:p>
-      <w:pPr>
-        <w:pStyle w:val="NormalWeb"/>
-        <w:rPr>
-          <w:rFonts w:ascii="Calibri" w:hAnsi="Calibri" w:cs="Calibri"/>
-          <w:color w:val="000000"/>
-          <w:sz w:val="27"/>
-          <w:szCs w:val="27"/>
-        </w:rPr>
-      </w:pPr>
-    </w:p>
-    <w:p>
-      <w:pPr>
-        <w:pStyle w:val="ListParagraph"/>
-        <w:widowControl w:val="0"/>
-        <w:tabs>
-          <w:tab w:val="left" w:pos="560"/>
-        </w:tabs>
-        <w:autoSpaceDE w:val="0"/>
-        <w:autoSpaceDN w:val="0"/>
-        <w:spacing w:before="183" w:line="314" w:lineRule="auto"/>
-        <w:ind w:left="1080" w:right="169"/>
-        <w:jc w:val="both"/>
-        <w:rPr>
-          <w:rFonts w:cstheme="minorHAnsi"/>
-        </w:rPr>
-      </w:pPr>
-    </w:p>
     <w:p/>
     <w:sectPr>
       <w:footerReference w:type="even" r:id="rId30"/>

</xml_diff>

<commit_message>
I have added my part
</commit_message>
<xml_diff>
--- a/NIT6150 Sysem Analysis and Approach - Copy.docx
+++ b/NIT6150 Sysem Analysis and Approach - Copy.docx
@@ -298,8 +298,16 @@
         <w:rPr>
           <w:sz w:val="28"/>
         </w:rPr>
-        <w:t>Meghna Meghna</w:t>
-      </w:r>
+        <w:t xml:space="preserve">Meghna </w:t>
+      </w:r>
+      <w:proofErr w:type="spellStart"/>
+      <w:r>
+        <w:rPr>
+          <w:sz w:val="28"/>
+        </w:rPr>
+        <w:t>Meghna</w:t>
+      </w:r>
+      <w:proofErr w:type="spellEnd"/>
       <w:r>
         <w:rPr>
           <w:lang w:eastAsia="ko-KR"/>
@@ -384,11 +392,19 @@
         </w:rPr>
         <w:tab/>
       </w:r>
+      <w:proofErr w:type="spellStart"/>
       <w:r>
         <w:rPr>
           <w:szCs w:val="24"/>
         </w:rPr>
-        <w:t xml:space="preserve">Dr. </w:t>
+        <w:t>Dr.</w:t>
+      </w:r>
+      <w:proofErr w:type="spellEnd"/>
+      <w:r>
+        <w:rPr>
+          <w:szCs w:val="24"/>
+        </w:rPr>
+        <w:t xml:space="preserve"> </w:t>
       </w:r>
       <w:r>
         <w:rPr>
@@ -449,11 +465,19 @@
         </w:rPr>
         <w:tab/>
       </w:r>
+      <w:proofErr w:type="spellStart"/>
       <w:r>
         <w:rPr>
           <w:szCs w:val="24"/>
         </w:rPr>
-        <w:t xml:space="preserve">Dr. </w:t>
+        <w:t>Dr.</w:t>
+      </w:r>
+      <w:proofErr w:type="spellEnd"/>
+      <w:r>
+        <w:rPr>
+          <w:szCs w:val="24"/>
+        </w:rPr>
+        <w:t xml:space="preserve"> </w:t>
       </w:r>
       <w:r>
         <w:rPr>
@@ -546,11 +570,19 @@
         </w:rPr>
         <w:tab/>
       </w:r>
+      <w:proofErr w:type="spellStart"/>
       <w:r>
         <w:rPr>
           <w:szCs w:val="24"/>
         </w:rPr>
-        <w:t xml:space="preserve">Dr. </w:t>
+        <w:t>Dr.</w:t>
+      </w:r>
+      <w:proofErr w:type="spellEnd"/>
+      <w:r>
+        <w:rPr>
+          <w:szCs w:val="24"/>
+        </w:rPr>
+        <w:t xml:space="preserve"> </w:t>
       </w:r>
       <w:r>
         <w:rPr>
@@ -1870,7 +1902,23 @@
         <w:jc w:val="both"/>
       </w:pPr>
       <w:r>
-        <w:t>Falls are a leading cause of injury among children, prompting thousands of emergency visits daily in the U.S. due to accidents involving stairs and windows. This issue highlights the need for enhanced supervision in environments like kindergartens, where constant vigilance is challenging. Leveraging advancements in service mobile robotics, particularly 2D Simultaneous Localization and Mapping (SLAM) technology, presents a viable solution. Our project proposes using 2D SLAM robots equipped with LiDAR sensors for real-time navigation and monitoring within indoor settings such as schools and childcare centers. This approach aims to enhance child safety by identifying and mitigating hazards without compromising privacy, eschewing cameras in favor of non-intrusive sensors.</w:t>
+        <w:t xml:space="preserve">Falls are a leading cause of injury among children, prompting thousands of emergency visits daily in the U.S. due to accidents involving stairs and windows. This issue highlights the need for enhanced supervision in environments like kindergartens, where constant vigilance is challenging. Leveraging advancements in service mobile robotics, particularly 2D Simultaneous Localization and Mapping (SLAM) technology, presents a viable solution. Our project proposes using 2D SLAM robots equipped with LiDAR sensors for real-time navigation and monitoring within indoor settings such as schools and childcare </w:t>
+      </w:r>
+      <w:proofErr w:type="spellStart"/>
+      <w:r>
+        <w:t>centers</w:t>
+      </w:r>
+      <w:proofErr w:type="spellEnd"/>
+      <w:r>
+        <w:t xml:space="preserve">. This approach aims to enhance child safety by identifying and mitigating hazards without compromising privacy, eschewing cameras in </w:t>
+      </w:r>
+      <w:proofErr w:type="spellStart"/>
+      <w:r>
+        <w:t>favor</w:t>
+      </w:r>
+      <w:proofErr w:type="spellEnd"/>
+      <w:r>
+        <w:t xml:space="preserve"> of non-intrusive sensors.</w:t>
       </w:r>
     </w:p>
     <w:p>
@@ -1884,6 +1932,274 @@
       <w:bookmarkEnd w:id="1"/>
     </w:p>
     <w:p>
+      <w:r>
+        <w:t xml:space="preserve">For the development of the SLAM-based mobile robot project, an </w:t>
+      </w:r>
+      <w:r>
+        <w:rPr>
+          <w:b/>
+          <w:bCs/>
+        </w:rPr>
+        <w:t>Agile development approach</w:t>
+      </w:r>
+      <w:r>
+        <w:t xml:space="preserve"> would be most suitable. </w:t>
+      </w:r>
+      <w:r>
+        <w:t>T</w:t>
+      </w:r>
+      <w:r>
+        <w:t>he Agile approach is well-suited to this project due to its flexibility, focus on user feedback, iterative development, and effective risk management. It will allow the project team to deliver a high-quality product that meets the needs of small childcare centres while staying adaptable to changes and new insights.</w:t>
+      </w:r>
+    </w:p>
+    <w:p/>
+    <w:p>
+      <w:pPr>
+        <w:rPr>
+          <w:b/>
+          <w:bCs/>
+        </w:rPr>
+      </w:pPr>
+      <w:r>
+        <w:rPr>
+          <w:b/>
+          <w:bCs/>
+        </w:rPr>
+        <w:t>1. Flexibility and Adaptability:</w:t>
+      </w:r>
+    </w:p>
+    <w:p>
+      <w:pPr>
+        <w:numPr>
+          <w:ilvl w:val="0"/>
+          <w:numId w:val="14"/>
+        </w:numPr>
+        <w:spacing w:after="160" w:line="259" w:lineRule="auto"/>
+      </w:pPr>
+      <w:r>
+        <w:rPr>
+          <w:b/>
+          <w:bCs/>
+        </w:rPr>
+        <w:t>Rapid Iterations:</w:t>
+      </w:r>
+      <w:r>
+        <w:t xml:space="preserve"> Agile allows for iterative development, meaning you can develop the robot in incremental stages. This approach enables you to test and refine each component, such as navigation, human detection, and safety features, as they are developed.</w:t>
+      </w:r>
+    </w:p>
+    <w:p>
+      <w:pPr>
+        <w:numPr>
+          <w:ilvl w:val="0"/>
+          <w:numId w:val="14"/>
+        </w:numPr>
+        <w:spacing w:after="160" w:line="259" w:lineRule="auto"/>
+      </w:pPr>
+      <w:r>
+        <w:rPr>
+          <w:b/>
+          <w:bCs/>
+        </w:rPr>
+        <w:t>Responsive to Change:</w:t>
+      </w:r>
+      <w:r>
+        <w:t xml:space="preserve"> Given that this project involves integrating advanced technologies, requirements may evolve as the project progresses. Agile's flexibility allows the team to adapt to changes without significant disruptions.</w:t>
+      </w:r>
+    </w:p>
+    <w:p>
+      <w:pPr>
+        <w:rPr>
+          <w:b/>
+          <w:bCs/>
+        </w:rPr>
+      </w:pPr>
+      <w:r>
+        <w:rPr>
+          <w:b/>
+          <w:bCs/>
+        </w:rPr>
+        <w:t>2. Stakeholder Engagement:</w:t>
+      </w:r>
+    </w:p>
+    <w:p>
+      <w:pPr>
+        <w:numPr>
+          <w:ilvl w:val="0"/>
+          <w:numId w:val="15"/>
+        </w:numPr>
+        <w:spacing w:after="160" w:line="259" w:lineRule="auto"/>
+      </w:pPr>
+      <w:r>
+        <w:rPr>
+          <w:b/>
+          <w:bCs/>
+        </w:rPr>
+        <w:t>Continuous Feedback:</w:t>
+      </w:r>
+      <w:r>
+        <w:t xml:space="preserve"> Agile encourages regular interaction with stakeholders (e.g., childcare centre staff, parents), ensuring that their feedback is </w:t>
+      </w:r>
+      <w:r>
+        <w:lastRenderedPageBreak/>
+        <w:t>incorporated throughout the development process. This engagement helps ensure that the final product meets the actual needs of the users.</w:t>
+      </w:r>
+    </w:p>
+    <w:p>
+      <w:pPr>
+        <w:rPr>
+          <w:b/>
+          <w:bCs/>
+        </w:rPr>
+      </w:pPr>
+      <w:r>
+        <w:rPr>
+          <w:b/>
+          <w:bCs/>
+        </w:rPr>
+        <w:t>3. Risk Management:</w:t>
+      </w:r>
+    </w:p>
+    <w:p>
+      <w:pPr>
+        <w:numPr>
+          <w:ilvl w:val="0"/>
+          <w:numId w:val="16"/>
+        </w:numPr>
+        <w:spacing w:after="160" w:line="259" w:lineRule="auto"/>
+      </w:pPr>
+      <w:r>
+        <w:rPr>
+          <w:b/>
+          <w:bCs/>
+        </w:rPr>
+        <w:t>Early Detection of Issues:</w:t>
+      </w:r>
+      <w:r>
+        <w:t xml:space="preserve"> The iterative nature of Agile allows for the early identification of potential issues, such as hardware limitations or privacy concerns. Addressing these issues early reduces the risk of major setbacks later in the project.</w:t>
+      </w:r>
+    </w:p>
+    <w:p>
+      <w:pPr>
+        <w:numPr>
+          <w:ilvl w:val="0"/>
+          <w:numId w:val="16"/>
+        </w:numPr>
+        <w:spacing w:after="160" w:line="259" w:lineRule="auto"/>
+      </w:pPr>
+      <w:r>
+        <w:rPr>
+          <w:b/>
+          <w:bCs/>
+        </w:rPr>
+        <w:t>Prioritization of Features:</w:t>
+      </w:r>
+      <w:r>
+        <w:t xml:space="preserve"> Agile allows the team to prioritize critical features, ensuring that the most important aspects of the project (e.g., safety features) are developed and tested first.</w:t>
+      </w:r>
+    </w:p>
+    <w:p>
+      <w:pPr>
+        <w:rPr>
+          <w:b/>
+          <w:bCs/>
+        </w:rPr>
+      </w:pPr>
+      <w:r>
+        <w:rPr>
+          <w:b/>
+          <w:bCs/>
+        </w:rPr>
+        <w:t>4. Quality Control:</w:t>
+      </w:r>
+    </w:p>
+    <w:p>
+      <w:pPr>
+        <w:numPr>
+          <w:ilvl w:val="0"/>
+          <w:numId w:val="17"/>
+        </w:numPr>
+        <w:spacing w:after="160" w:line="259" w:lineRule="auto"/>
+      </w:pPr>
+      <w:r>
+        <w:rPr>
+          <w:b/>
+          <w:bCs/>
+        </w:rPr>
+        <w:t>Continuous Testing:</w:t>
+      </w:r>
+      <w:r>
+        <w:t xml:space="preserve"> Agile involves ongoing testing and validation, which helps maintain high-quality standards throughout the development process. This approach ensures that each component of the robot, from navigation to child detection, functions as intended before the next phase begins.</w:t>
+      </w:r>
+    </w:p>
+    <w:p>
+      <w:pPr>
+        <w:rPr>
+          <w:b/>
+          <w:bCs/>
+        </w:rPr>
+      </w:pPr>
+      <w:r>
+        <w:rPr>
+          <w:b/>
+          <w:bCs/>
+        </w:rPr>
+        <w:t>5. Efficient Resource Management:</w:t>
+      </w:r>
+    </w:p>
+    <w:p>
+      <w:pPr>
+        <w:numPr>
+          <w:ilvl w:val="0"/>
+          <w:numId w:val="18"/>
+        </w:numPr>
+        <w:spacing w:after="160" w:line="259" w:lineRule="auto"/>
+      </w:pPr>
+      <w:r>
+        <w:rPr>
+          <w:b/>
+          <w:bCs/>
+        </w:rPr>
+        <w:t>Focused Development:</w:t>
+      </w:r>
+      <w:r>
+        <w:t xml:space="preserve"> Agile helps in allocating resources efficiently by focusing on small, manageable tasks. This is particularly beneficial for a project like this, which has several technical components that need specialized attention.</w:t>
+      </w:r>
+    </w:p>
+    <w:p>
+      <w:pPr>
+        <w:rPr>
+          <w:b/>
+          <w:bCs/>
+        </w:rPr>
+      </w:pPr>
+      <w:r>
+        <w:rPr>
+          <w:b/>
+          <w:bCs/>
+        </w:rPr>
+        <w:t>6. Time Management:</w:t>
+      </w:r>
+    </w:p>
+    <w:p>
+      <w:pPr>
+        <w:pStyle w:val="ListParagraph"/>
+        <w:numPr>
+          <w:ilvl w:val="0"/>
+          <w:numId w:val="37"/>
+        </w:numPr>
+      </w:pPr>
+      <w:r>
+        <w:rPr>
+          <w:b/>
+          <w:bCs/>
+        </w:rPr>
+        <w:t>Defined Sprints:</w:t>
+      </w:r>
+      <w:r>
+        <w:t xml:space="preserve"> Agile breaks the project into sprints, each with its own timeline and deliverables. This structure helps keep the project on track and ensures timely completion of each phase, aligning with the overall project schedule.</w:t>
+      </w:r>
+    </w:p>
+    <w:p>
       <w:pPr>
         <w:pStyle w:val="Heading1"/>
       </w:pPr>
@@ -1898,7 +2214,23 @@
         <w:jc w:val="both"/>
       </w:pPr>
       <w:r>
-        <w:t>For the project involving the development and deployment of a 2D SLAM-based mobile robot aimed at enhancing safety and operational efficiency in childcare centers, the functional requirements define specific behaviours or functions the system must fulfill. Here’s a detailed breakdown of these requirements:</w:t>
+        <w:t xml:space="preserve">For the project involving the development and deployment of a 2D SLAM-based mobile robot aimed at enhancing safety and operational efficiency in childcare </w:t>
+      </w:r>
+      <w:proofErr w:type="spellStart"/>
+      <w:r>
+        <w:t>centers</w:t>
+      </w:r>
+      <w:proofErr w:type="spellEnd"/>
+      <w:r>
+        <w:t xml:space="preserve">, the functional requirements define specific behaviours or functions the system must </w:t>
+      </w:r>
+      <w:proofErr w:type="spellStart"/>
+      <w:r>
+        <w:t>fulfill</w:t>
+      </w:r>
+      <w:proofErr w:type="spellEnd"/>
+      <w:r>
+        <w:t>. Here’s a detailed breakdown of these requirements:</w:t>
       </w:r>
     </w:p>
     <w:p>
@@ -1940,7 +2272,16 @@
         <w:jc w:val="both"/>
       </w:pPr>
       <w:r>
-        <w:t>The robot should be able to avoid obstacles and safely maneuver around people, furniture, and other objects without human intervention.</w:t>
+        <w:lastRenderedPageBreak/>
+        <w:t xml:space="preserve">The robot should be able to avoid obstacles and safely </w:t>
+      </w:r>
+      <w:proofErr w:type="spellStart"/>
+      <w:r>
+        <w:t>maneuver</w:t>
+      </w:r>
+      <w:proofErr w:type="spellEnd"/>
+      <w:r>
+        <w:t xml:space="preserve"> around people, furniture, and other objects without human intervention.</w:t>
       </w:r>
     </w:p>
     <w:p>
@@ -2027,7 +2368,6 @@
           <w:b/>
           <w:bCs/>
         </w:rPr>
-        <w:lastRenderedPageBreak/>
         <w:t xml:space="preserve"> </w:t>
       </w:r>
       <w:r>
@@ -2086,7 +2426,15 @@
         <w:jc w:val="both"/>
       </w:pPr>
       <w:r>
-        <w:t>The robot must allow for manual override or shutdown by authorized personnel in case of emergencies.</w:t>
+        <w:t xml:space="preserve">The robot must allow for manual override or </w:t>
+      </w:r>
+      <w:proofErr w:type="spellStart"/>
+      <w:r>
+        <w:t>shutdown</w:t>
+      </w:r>
+      <w:proofErr w:type="spellEnd"/>
+      <w:r>
+        <w:t xml:space="preserve"> by authorized personnel in case of emergencies.</w:t>
       </w:r>
     </w:p>
     <w:p>
@@ -2128,12 +2476,346 @@
       </w:r>
       <w:bookmarkEnd w:id="3"/>
     </w:p>
+    <w:p>
+      <w:r>
+        <w:t xml:space="preserve">The overall use case diagram for </w:t>
+      </w:r>
+      <w:r>
+        <w:t>this</w:t>
+      </w:r>
+      <w:r>
+        <w:t xml:space="preserve"> system in a small childcare centre will depict the interactions between the three primary actors—</w:t>
+      </w:r>
+      <w:r>
+        <w:rPr>
+          <w:b/>
+          <w:bCs/>
+        </w:rPr>
+        <w:t>Childcare Staff</w:t>
+      </w:r>
+      <w:r>
+        <w:t xml:space="preserve">, </w:t>
+      </w:r>
+      <w:r>
+        <w:rPr>
+          <w:b/>
+          <w:bCs/>
+        </w:rPr>
+        <w:t>System Administrator</w:t>
+      </w:r>
+      <w:r>
+        <w:t xml:space="preserve">, and </w:t>
+      </w:r>
+      <w:r>
+        <w:rPr>
+          <w:b/>
+          <w:bCs/>
+        </w:rPr>
+        <w:t>Maintenance Technician</w:t>
+      </w:r>
+      <w:r>
+        <w:t>—and the system. Each actor has specific roles and responsibilities within the system, represented by different use cases.</w:t>
+      </w:r>
+    </w:p>
     <w:p/>
     <w:p>
+      <w:r>
+        <w:rPr>
+          <w:noProof/>
+        </w:rPr>
+        <w:lastRenderedPageBreak/>
+        <w:drawing>
+          <wp:inline distT="0" distB="0" distL="0" distR="0" wp14:anchorId="33B23B6E" wp14:editId="08DE2359">
+            <wp:extent cx="5274310" cy="6478063"/>
+            <wp:effectExtent l="0" t="0" r="2540" b="0"/>
+            <wp:docPr id="367258420" name="Picture 1"/>
+            <wp:cNvGraphicFramePr>
+              <a:graphicFrameLocks xmlns:a="http://schemas.openxmlformats.org/drawingml/2006/main" noChangeAspect="1"/>
+            </wp:cNvGraphicFramePr>
+            <a:graphic xmlns:a="http://schemas.openxmlformats.org/drawingml/2006/main">
+              <a:graphicData uri="http://schemas.openxmlformats.org/drawingml/2006/picture">
+                <pic:pic xmlns:pic="http://schemas.openxmlformats.org/drawingml/2006/picture">
+                  <pic:nvPicPr>
+                    <pic:cNvPr id="0" name="Picture 1"/>
+                    <pic:cNvPicPr>
+                      <a:picLocks noChangeAspect="1" noChangeArrowheads="1"/>
+                    </pic:cNvPicPr>
+                  </pic:nvPicPr>
+                  <pic:blipFill>
+                    <a:blip r:embed="rId9">
+                      <a:extLst>
+                        <a:ext uri="{28A0092B-C50C-407E-A947-70E740481C1C}">
+                          <a14:useLocalDpi xmlns:a14="http://schemas.microsoft.com/office/drawing/2010/main" val="0"/>
+                        </a:ext>
+                      </a:extLst>
+                    </a:blip>
+                    <a:srcRect/>
+                    <a:stretch>
+                      <a:fillRect/>
+                    </a:stretch>
+                  </pic:blipFill>
+                  <pic:spPr bwMode="auto">
+                    <a:xfrm>
+                      <a:off x="0" y="0"/>
+                      <a:ext cx="5274310" cy="6478063"/>
+                    </a:xfrm>
+                    <a:prstGeom prst="rect">
+                      <a:avLst/>
+                    </a:prstGeom>
+                    <a:noFill/>
+                    <a:ln>
+                      <a:noFill/>
+                    </a:ln>
+                  </pic:spPr>
+                </pic:pic>
+              </a:graphicData>
+            </a:graphic>
+          </wp:inline>
+        </w:drawing>
+      </w:r>
+    </w:p>
+    <w:p/>
+    <w:p>
+      <w:pPr>
+        <w:rPr>
+          <w:b/>
+          <w:bCs/>
+        </w:rPr>
+      </w:pPr>
+      <w:r>
+        <w:rPr>
+          <w:b/>
+          <w:bCs/>
+        </w:rPr>
+        <w:t>Actors and Use Cases</w:t>
+      </w:r>
+    </w:p>
+    <w:p>
+      <w:pPr>
+        <w:numPr>
+          <w:ilvl w:val="0"/>
+          <w:numId w:val="25"/>
+        </w:numPr>
+        <w:spacing w:after="160" w:line="259" w:lineRule="auto"/>
+      </w:pPr>
+      <w:r>
+        <w:rPr>
+          <w:b/>
+          <w:bCs/>
+        </w:rPr>
+        <w:t>Childcare Staff</w:t>
+      </w:r>
+    </w:p>
+    <w:p>
+      <w:pPr>
+        <w:numPr>
+          <w:ilvl w:val="1"/>
+          <w:numId w:val="25"/>
+        </w:numPr>
+        <w:spacing w:after="160" w:line="259" w:lineRule="auto"/>
+      </w:pPr>
+      <w:r>
+        <w:rPr>
+          <w:b/>
+          <w:bCs/>
+        </w:rPr>
+        <w:t>Turn the Robot On/Off</w:t>
+      </w:r>
+      <w:r>
+        <w:t>: This use case involves the basic operation of powering the robot on or off at the beginning or end of the day. It’s a straightforward task but crucial for the robot’s operation.</w:t>
+      </w:r>
+    </w:p>
+    <w:p>
+      <w:pPr>
+        <w:numPr>
+          <w:ilvl w:val="1"/>
+          <w:numId w:val="25"/>
+        </w:numPr>
+        <w:spacing w:after="160" w:line="259" w:lineRule="auto"/>
+      </w:pPr>
+      <w:r>
+        <w:rPr>
+          <w:b/>
+          <w:bCs/>
+        </w:rPr>
+        <w:t>Monitor the Robot</w:t>
+      </w:r>
+      <w:r>
+        <w:t>: Childcare Staff monitor the robot’s activities, such as its navigation through the childcare centre and its interaction with the environment. This includes responding to any alerts generated by the robot.</w:t>
+      </w:r>
+    </w:p>
+    <w:p>
+      <w:pPr>
+        <w:numPr>
+          <w:ilvl w:val="0"/>
+          <w:numId w:val="25"/>
+        </w:numPr>
+        <w:spacing w:after="160" w:line="259" w:lineRule="auto"/>
+      </w:pPr>
+      <w:r>
+        <w:rPr>
+          <w:b/>
+          <w:bCs/>
+        </w:rPr>
+        <w:lastRenderedPageBreak/>
+        <w:t>System Administrator</w:t>
+      </w:r>
+    </w:p>
+    <w:p>
+      <w:pPr>
+        <w:numPr>
+          <w:ilvl w:val="1"/>
+          <w:numId w:val="25"/>
+        </w:numPr>
+        <w:spacing w:after="160" w:line="259" w:lineRule="auto"/>
+      </w:pPr>
+      <w:r>
+        <w:rPr>
+          <w:b/>
+          <w:bCs/>
+        </w:rPr>
+        <w:t>Perform Initial Setup and Configuration</w:t>
+      </w:r>
+      <w:r>
+        <w:t>: The System Administrator is responsible for the initial setup of the robot, which includes configuring the environment map, setting up user accounts, and configuring system settings to tailor the robot's functions to the specific environment.</w:t>
+      </w:r>
+    </w:p>
+    <w:p>
+      <w:pPr>
+        <w:numPr>
+          <w:ilvl w:val="1"/>
+          <w:numId w:val="25"/>
+        </w:numPr>
+        <w:spacing w:after="160" w:line="259" w:lineRule="auto"/>
+      </w:pPr>
+      <w:r>
+        <w:rPr>
+          <w:b/>
+          <w:bCs/>
+        </w:rPr>
+        <w:t>Navigate/Guide the Robot</w:t>
+      </w:r>
+      <w:r>
+        <w:t>: The System Administrator can manually control or override the robot’s navigation system, directing it to specific locations or overriding its automated paths when necessary.</w:t>
+      </w:r>
+    </w:p>
+    <w:p>
+      <w:pPr>
+        <w:numPr>
+          <w:ilvl w:val="1"/>
+          <w:numId w:val="25"/>
+        </w:numPr>
+        <w:spacing w:after="160" w:line="259" w:lineRule="auto"/>
+      </w:pPr>
+      <w:r>
+        <w:rPr>
+          <w:b/>
+          <w:bCs/>
+        </w:rPr>
+        <w:t>Train the User</w:t>
+      </w:r>
+      <w:r>
+        <w:t>: This use case covers the System Administrator’s responsibility to train Childcare Staff on how to use the robot effectively, including turning it on/off, monitoring, and responding to alerts.</w:t>
+      </w:r>
+    </w:p>
+    <w:p>
+      <w:pPr>
+        <w:numPr>
+          <w:ilvl w:val="1"/>
+          <w:numId w:val="25"/>
+        </w:numPr>
+        <w:spacing w:after="160" w:line="259" w:lineRule="auto"/>
+      </w:pPr>
+      <w:r>
+        <w:rPr>
+          <w:b/>
+          <w:bCs/>
+        </w:rPr>
+        <w:t>Update the System/Patches</w:t>
+      </w:r>
+      <w:r>
+        <w:t>: The System Administrator handles the periodic updates and patches to the robot's software, ensuring it has the latest features, security measures, and bug fixes.</w:t>
+      </w:r>
+    </w:p>
+    <w:p>
+      <w:pPr>
+        <w:numPr>
+          <w:ilvl w:val="1"/>
+          <w:numId w:val="25"/>
+        </w:numPr>
+        <w:spacing w:after="160" w:line="259" w:lineRule="auto"/>
+      </w:pPr>
+      <w:r>
+        <w:rPr>
+          <w:b/>
+          <w:bCs/>
+        </w:rPr>
+        <w:t>Assist in Maintenance</w:t>
+      </w:r>
+      <w:r>
+        <w:t>: The System Administrator may assist the Maintenance Technician during maintenance activities, especially those related to software diagnostics or updates that need to be performed alongside hardware maintenance.</w:t>
+      </w:r>
+    </w:p>
+    <w:p>
+      <w:pPr>
+        <w:numPr>
+          <w:ilvl w:val="0"/>
+          <w:numId w:val="25"/>
+        </w:numPr>
+        <w:spacing w:after="160" w:line="259" w:lineRule="auto"/>
+      </w:pPr>
+      <w:r>
+        <w:rPr>
+          <w:b/>
+          <w:bCs/>
+        </w:rPr>
+        <w:t>Maintenance Technician</w:t>
+      </w:r>
+    </w:p>
+    <w:p>
+      <w:pPr>
+        <w:numPr>
+          <w:ilvl w:val="1"/>
+          <w:numId w:val="25"/>
+        </w:numPr>
+        <w:spacing w:after="160" w:line="259" w:lineRule="auto"/>
+      </w:pPr>
+      <w:r>
+        <w:rPr>
+          <w:b/>
+          <w:bCs/>
+        </w:rPr>
+        <w:t>Routine Maintenance</w:t>
+      </w:r>
+      <w:r>
+        <w:t>: This use case involves the regular maintenance of the robot, such as checking the sensors, cleaning the hardware, and performing diagnostics to ensure it is operating correctly.</w:t>
+      </w:r>
+    </w:p>
+    <w:p>
+      <w:pPr>
+        <w:numPr>
+          <w:ilvl w:val="1"/>
+          <w:numId w:val="25"/>
+        </w:numPr>
+        <w:spacing w:after="160" w:line="259" w:lineRule="auto"/>
+      </w:pPr>
+      <w:r>
+        <w:rPr>
+          <w:b/>
+          <w:bCs/>
+        </w:rPr>
+        <w:t>Hardware Repairs</w:t>
+      </w:r>
+      <w:r>
+        <w:t>: If the robot experiences a hardware malfunction or damage, the Maintenance Technician is responsible for diagnosing the issue and performing the necessary repairs or part replacements.</w:t>
+      </w:r>
+    </w:p>
+    <w:p/>
+    <w:p>
       <w:pPr>
         <w:pStyle w:val="Heading1"/>
         <w:rPr>
-          <w:rFonts w:ascii="Times New Roman" w:eastAsia="Times New Roman" w:hAnsi="Times New Roman"/>
+          <w:rFonts w:cs="Arial"/>
         </w:rPr>
       </w:pPr>
       <w:bookmarkStart w:id="4" w:name="_Toc174878676"/>
@@ -2153,6 +2835,619 @@
     </w:p>
     <w:p>
       <w:pPr>
+        <w:rPr>
+          <w:b/>
+          <w:bCs/>
+        </w:rPr>
+      </w:pPr>
+      <w:r>
+        <w:rPr>
+          <w:b/>
+          <w:bCs/>
+        </w:rPr>
+        <w:t>1. Look and Feel Requirements</w:t>
+      </w:r>
+    </w:p>
+    <w:p>
+      <w:pPr>
+        <w:numPr>
+          <w:ilvl w:val="0"/>
+          <w:numId w:val="26"/>
+        </w:numPr>
+        <w:spacing w:after="160" w:line="259" w:lineRule="auto"/>
+      </w:pPr>
+      <w:r>
+        <w:rPr>
+          <w:b/>
+          <w:bCs/>
+        </w:rPr>
+        <w:t>User Interface Aesthetics</w:t>
+      </w:r>
+      <w:r>
+        <w:t>: The robot's interface, if any (e.g., a display for caregivers), should have a child-friendly and intuitive design, with soft colours and large icons that are easy to understand.</w:t>
+      </w:r>
+    </w:p>
+    <w:p>
+      <w:pPr>
+        <w:numPr>
+          <w:ilvl w:val="0"/>
+          <w:numId w:val="26"/>
+        </w:numPr>
+        <w:spacing w:after="160" w:line="259" w:lineRule="auto"/>
+      </w:pPr>
+      <w:r>
+        <w:rPr>
+          <w:b/>
+          <w:bCs/>
+        </w:rPr>
+        <w:t>Physical Appearance</w:t>
+      </w:r>
+      <w:r>
+        <w:t>: The robot should have a non-threatening, appealing design, with a compact size and smooth edges, ensuring it fits seamlessly into childcare environments.</w:t>
+      </w:r>
+    </w:p>
+    <w:p>
+      <w:pPr>
+        <w:rPr>
+          <w:b/>
+          <w:bCs/>
+        </w:rPr>
+      </w:pPr>
+      <w:r>
+        <w:rPr>
+          <w:b/>
+          <w:bCs/>
+        </w:rPr>
+        <w:lastRenderedPageBreak/>
+        <w:t>2. Usability and Humanity Requirements</w:t>
+      </w:r>
+    </w:p>
+    <w:p>
+      <w:pPr>
+        <w:numPr>
+          <w:ilvl w:val="0"/>
+          <w:numId w:val="27"/>
+        </w:numPr>
+        <w:spacing w:after="160" w:line="259" w:lineRule="auto"/>
+      </w:pPr>
+      <w:r>
+        <w:rPr>
+          <w:b/>
+          <w:bCs/>
+        </w:rPr>
+        <w:t>Ease of Use</w:t>
+      </w:r>
+      <w:r>
+        <w:t>: The system should be easy to operate by caregivers with minimal technical knowledge. Clear instructions and simple controls should be provided.</w:t>
+      </w:r>
+    </w:p>
+    <w:p>
+      <w:pPr>
+        <w:numPr>
+          <w:ilvl w:val="0"/>
+          <w:numId w:val="27"/>
+        </w:numPr>
+        <w:spacing w:after="160" w:line="259" w:lineRule="auto"/>
+      </w:pPr>
+      <w:r>
+        <w:rPr>
+          <w:b/>
+          <w:bCs/>
+        </w:rPr>
+        <w:t>Accessibility</w:t>
+      </w:r>
+      <w:r>
+        <w:t>: The robot should be accessible to all users, including those with disabilities. This includes easy access to controls, voice commands, and other interactive features.</w:t>
+      </w:r>
+    </w:p>
+    <w:p>
+      <w:pPr>
+        <w:numPr>
+          <w:ilvl w:val="0"/>
+          <w:numId w:val="27"/>
+        </w:numPr>
+        <w:spacing w:after="160" w:line="259" w:lineRule="auto"/>
+      </w:pPr>
+      <w:r>
+        <w:rPr>
+          <w:b/>
+          <w:bCs/>
+        </w:rPr>
+        <w:t>Language Support</w:t>
+      </w:r>
+      <w:r>
+        <w:t>: The system should support multiple languages to cater to diverse childcare environments.</w:t>
+      </w:r>
+    </w:p>
+    <w:p>
+      <w:pPr>
+        <w:rPr>
+          <w:b/>
+          <w:bCs/>
+        </w:rPr>
+      </w:pPr>
+      <w:r>
+        <w:rPr>
+          <w:b/>
+          <w:bCs/>
+        </w:rPr>
+        <w:t>3. Performance Requirements</w:t>
+      </w:r>
+    </w:p>
+    <w:p>
+      <w:pPr>
+        <w:numPr>
+          <w:ilvl w:val="0"/>
+          <w:numId w:val="28"/>
+        </w:numPr>
+        <w:spacing w:after="160" w:line="259" w:lineRule="auto"/>
+      </w:pPr>
+      <w:r>
+        <w:rPr>
+          <w:b/>
+          <w:bCs/>
+        </w:rPr>
+        <w:t>Response Time</w:t>
+      </w:r>
+      <w:r>
+        <w:t>: The system should provide real-time responses, with a maximum delay of 1 second for critical operations like obstacle detection and navigation adjustments.</w:t>
+      </w:r>
+    </w:p>
+    <w:p>
+      <w:pPr>
+        <w:numPr>
+          <w:ilvl w:val="0"/>
+          <w:numId w:val="28"/>
+        </w:numPr>
+        <w:spacing w:after="160" w:line="259" w:lineRule="auto"/>
+      </w:pPr>
+      <w:r>
+        <w:rPr>
+          <w:b/>
+          <w:bCs/>
+        </w:rPr>
+        <w:t>Battery Life</w:t>
+      </w:r>
+      <w:r>
+        <w:t>: The robot should have a minimum operational battery life of 8 hours to cover a full day in a childcare setting without needing a recharge.</w:t>
+      </w:r>
+    </w:p>
+    <w:p>
+      <w:pPr>
+        <w:numPr>
+          <w:ilvl w:val="0"/>
+          <w:numId w:val="28"/>
+        </w:numPr>
+        <w:spacing w:after="160" w:line="259" w:lineRule="auto"/>
+      </w:pPr>
+      <w:r>
+        <w:rPr>
+          <w:b/>
+          <w:bCs/>
+        </w:rPr>
+        <w:t>Scalability</w:t>
+      </w:r>
+      <w:r>
+        <w:t>: The system should be scalable to operate in various sizes of indoor environments, from single rooms to larger childcare centres.</w:t>
+      </w:r>
+    </w:p>
+    <w:p>
+      <w:pPr>
+        <w:rPr>
+          <w:b/>
+          <w:bCs/>
+        </w:rPr>
+      </w:pPr>
+      <w:r>
+        <w:rPr>
+          <w:b/>
+          <w:bCs/>
+        </w:rPr>
+        <w:t>4. Operational Requirements</w:t>
+      </w:r>
+    </w:p>
+    <w:p>
+      <w:pPr>
+        <w:numPr>
+          <w:ilvl w:val="0"/>
+          <w:numId w:val="29"/>
+        </w:numPr>
+        <w:spacing w:after="160" w:line="259" w:lineRule="auto"/>
+      </w:pPr>
+      <w:r>
+        <w:rPr>
+          <w:b/>
+          <w:bCs/>
+        </w:rPr>
+        <w:t>Environmental Conditions</w:t>
+      </w:r>
+      <w:r>
+        <w:t>: The robot should operate effectively in typical indoor environments, withstanding temperatures between 15°C and 30°C and moderate levels of humidity.</w:t>
+      </w:r>
+    </w:p>
+    <w:p>
+      <w:pPr>
+        <w:numPr>
+          <w:ilvl w:val="0"/>
+          <w:numId w:val="29"/>
+        </w:numPr>
+        <w:spacing w:after="160" w:line="259" w:lineRule="auto"/>
+      </w:pPr>
+      <w:r>
+        <w:rPr>
+          <w:b/>
+          <w:bCs/>
+        </w:rPr>
+        <w:t>Autonomous Operation</w:t>
+      </w:r>
+      <w:r>
+        <w:t>: The robot should function autonomously, with minimal human intervention required for routine operations.</w:t>
+      </w:r>
+    </w:p>
+    <w:p>
+      <w:pPr>
+        <w:numPr>
+          <w:ilvl w:val="0"/>
+          <w:numId w:val="29"/>
+        </w:numPr>
+        <w:spacing w:after="160" w:line="259" w:lineRule="auto"/>
+      </w:pPr>
+      <w:r>
+        <w:rPr>
+          <w:b/>
+          <w:bCs/>
+        </w:rPr>
+        <w:t>Compatibility</w:t>
+      </w:r>
+      <w:r>
+        <w:t>: The system should be compatible with standard power supplies and easy to integrate with existing infrastructures in childcare centres.</w:t>
+      </w:r>
+    </w:p>
+    <w:p>
+      <w:pPr>
+        <w:rPr>
+          <w:b/>
+          <w:bCs/>
+        </w:rPr>
+      </w:pPr>
+      <w:r>
+        <w:rPr>
+          <w:b/>
+          <w:bCs/>
+        </w:rPr>
+        <w:t>5. Maintainability and Support Requirements</w:t>
+      </w:r>
+    </w:p>
+    <w:p>
+      <w:pPr>
+        <w:numPr>
+          <w:ilvl w:val="0"/>
+          <w:numId w:val="30"/>
+        </w:numPr>
+        <w:spacing w:after="160" w:line="259" w:lineRule="auto"/>
+      </w:pPr>
+      <w:r>
+        <w:rPr>
+          <w:b/>
+          <w:bCs/>
+        </w:rPr>
+        <w:t>Software Updates</w:t>
+      </w:r>
+      <w:r>
+        <w:t>: The system should support over-the-air software updates to ensure it remains up to date with the latest features and security patches.</w:t>
+      </w:r>
+    </w:p>
+    <w:p>
+      <w:pPr>
+        <w:numPr>
+          <w:ilvl w:val="0"/>
+          <w:numId w:val="30"/>
+        </w:numPr>
+        <w:spacing w:after="160" w:line="259" w:lineRule="auto"/>
+      </w:pPr>
+      <w:r>
+        <w:rPr>
+          <w:b/>
+          <w:bCs/>
+        </w:rPr>
+        <w:t>Modularity</w:t>
+      </w:r>
+      <w:r>
+        <w:t>: The robot’s design should be modular, allowing easy replacement or upgrading of individual components without requiring complete system overhauls.</w:t>
+      </w:r>
+    </w:p>
+    <w:p>
+      <w:pPr>
+        <w:numPr>
+          <w:ilvl w:val="0"/>
+          <w:numId w:val="30"/>
+        </w:numPr>
+        <w:spacing w:after="160" w:line="259" w:lineRule="auto"/>
+      </w:pPr>
+      <w:r>
+        <w:rPr>
+          <w:b/>
+          <w:bCs/>
+        </w:rPr>
+        <w:t>Technical Support</w:t>
+      </w:r>
+      <w:r>
+        <w:t>: Comprehensive technical support should be provided, including user manuals, online resources, and customer service.</w:t>
+      </w:r>
+    </w:p>
+    <w:p>
+      <w:pPr>
+        <w:rPr>
+          <w:b/>
+          <w:bCs/>
+        </w:rPr>
+      </w:pPr>
+      <w:r>
+        <w:rPr>
+          <w:b/>
+          <w:bCs/>
+        </w:rPr>
+        <w:t>6. Security Requirements</w:t>
+      </w:r>
+    </w:p>
+    <w:p>
+      <w:pPr>
+        <w:numPr>
+          <w:ilvl w:val="0"/>
+          <w:numId w:val="31"/>
+        </w:numPr>
+        <w:spacing w:after="160" w:line="259" w:lineRule="auto"/>
+      </w:pPr>
+      <w:r>
+        <w:rPr>
+          <w:b/>
+          <w:bCs/>
+        </w:rPr>
+        <w:lastRenderedPageBreak/>
+        <w:t>Data Encryption</w:t>
+      </w:r>
+      <w:r>
+        <w:t>: All data transmitted by the robot, particularly location and any personal data, should be encrypted using industry-standard protocols.</w:t>
+      </w:r>
+    </w:p>
+    <w:p>
+      <w:pPr>
+        <w:numPr>
+          <w:ilvl w:val="0"/>
+          <w:numId w:val="31"/>
+        </w:numPr>
+        <w:spacing w:after="160" w:line="259" w:lineRule="auto"/>
+      </w:pPr>
+      <w:r>
+        <w:rPr>
+          <w:b/>
+          <w:bCs/>
+        </w:rPr>
+        <w:t>User Authentication</w:t>
+      </w:r>
+      <w:r>
+        <w:t>: Access to the robot’s settings and control systems should be restricted through robust user authentication mechanisms.</w:t>
+      </w:r>
+    </w:p>
+    <w:p>
+      <w:pPr>
+        <w:numPr>
+          <w:ilvl w:val="0"/>
+          <w:numId w:val="31"/>
+        </w:numPr>
+        <w:spacing w:after="160" w:line="259" w:lineRule="auto"/>
+      </w:pPr>
+      <w:r>
+        <w:rPr>
+          <w:b/>
+          <w:bCs/>
+        </w:rPr>
+        <w:t>Tamper Resistance</w:t>
+      </w:r>
+      <w:r>
+        <w:t>: The robot should be physically tamper-resistant to prevent unauthorized access to internal components.</w:t>
+      </w:r>
+    </w:p>
+    <w:p>
+      <w:pPr>
+        <w:rPr>
+          <w:b/>
+          <w:bCs/>
+        </w:rPr>
+      </w:pPr>
+      <w:r>
+        <w:rPr>
+          <w:b/>
+          <w:bCs/>
+        </w:rPr>
+        <w:t>7. Cultural and Political Requirements</w:t>
+      </w:r>
+    </w:p>
+    <w:p>
+      <w:pPr>
+        <w:numPr>
+          <w:ilvl w:val="0"/>
+          <w:numId w:val="32"/>
+        </w:numPr>
+        <w:spacing w:after="160" w:line="259" w:lineRule="auto"/>
+      </w:pPr>
+      <w:r>
+        <w:rPr>
+          <w:b/>
+          <w:bCs/>
+        </w:rPr>
+        <w:t>Cultural Sensitivity</w:t>
+      </w:r>
+      <w:r>
+        <w:t>: The robot should respect cultural norms in different regions, avoiding behaviours or designs that could be considered inappropriate or offensive.</w:t>
+      </w:r>
+    </w:p>
+    <w:p>
+      <w:pPr>
+        <w:numPr>
+          <w:ilvl w:val="0"/>
+          <w:numId w:val="32"/>
+        </w:numPr>
+        <w:spacing w:after="160" w:line="259" w:lineRule="auto"/>
+      </w:pPr>
+      <w:r>
+        <w:rPr>
+          <w:b/>
+          <w:bCs/>
+        </w:rPr>
+        <w:t>Localization</w:t>
+      </w:r>
+      <w:r>
+        <w:t>: The robot should be customizable to adhere to local childcare regulations and practices.</w:t>
+      </w:r>
+    </w:p>
+    <w:p>
+      <w:pPr>
+        <w:rPr>
+          <w:b/>
+          <w:bCs/>
+        </w:rPr>
+      </w:pPr>
+      <w:r>
+        <w:rPr>
+          <w:b/>
+          <w:bCs/>
+        </w:rPr>
+        <w:t>8. Legal Requirements</w:t>
+      </w:r>
+    </w:p>
+    <w:p>
+      <w:pPr>
+        <w:numPr>
+          <w:ilvl w:val="0"/>
+          <w:numId w:val="33"/>
+        </w:numPr>
+        <w:spacing w:after="160" w:line="259" w:lineRule="auto"/>
+      </w:pPr>
+      <w:r>
+        <w:rPr>
+          <w:b/>
+          <w:bCs/>
+        </w:rPr>
+        <w:t>Compliance with Safety Standards</w:t>
+      </w:r>
+      <w:r>
+        <w:t>: The robot must comply with relevant safety regulations, including child safety standards for electronic devices in childcare environments.</w:t>
+      </w:r>
+    </w:p>
+    <w:p>
+      <w:pPr>
+        <w:numPr>
+          <w:ilvl w:val="0"/>
+          <w:numId w:val="33"/>
+        </w:numPr>
+        <w:spacing w:after="160" w:line="259" w:lineRule="auto"/>
+      </w:pPr>
+      <w:r>
+        <w:rPr>
+          <w:b/>
+          <w:bCs/>
+        </w:rPr>
+        <w:t>Privacy Compliance</w:t>
+      </w:r>
+      <w:r>
+        <w:t>: The system must adhere to data protection regulations, such as GDPR or equivalent local laws, ensuring that any data collected is handled with strict confidentiality.</w:t>
+      </w:r>
+    </w:p>
+    <w:p>
+      <w:pPr>
+        <w:numPr>
+          <w:ilvl w:val="0"/>
+          <w:numId w:val="33"/>
+        </w:numPr>
+        <w:spacing w:after="160" w:line="259" w:lineRule="auto"/>
+      </w:pPr>
+      <w:r>
+        <w:rPr>
+          <w:b/>
+          <w:bCs/>
+        </w:rPr>
+        <w:t>Certification</w:t>
+      </w:r>
+      <w:r>
+        <w:t>: The robot should obtain necessary certifications for safe operation in childcare environments, such as CE marking or equivalent certifications.</w:t>
+      </w:r>
+    </w:p>
+    <w:p/>
+    <w:p>
+      <w:pPr>
+        <w:rPr>
+          <w:b/>
+          <w:bCs/>
+        </w:rPr>
+      </w:pPr>
+      <w:r>
+        <w:rPr>
+          <w:b/>
+          <w:bCs/>
+        </w:rPr>
+        <w:t>9. Reliability Requirements</w:t>
+      </w:r>
+    </w:p>
+    <w:p>
+      <w:pPr>
+        <w:numPr>
+          <w:ilvl w:val="0"/>
+          <w:numId w:val="34"/>
+        </w:numPr>
+        <w:spacing w:after="160" w:line="259" w:lineRule="auto"/>
+      </w:pPr>
+      <w:r>
+        <w:rPr>
+          <w:b/>
+          <w:bCs/>
+        </w:rPr>
+        <w:t>System Availability</w:t>
+      </w:r>
+      <w:r>
+        <w:t>: The robot should maintain an uptime of at least 99.9%, ensuring it is operational throughout the childcare centre’s hours.</w:t>
+      </w:r>
+    </w:p>
+    <w:p>
+      <w:pPr>
+        <w:numPr>
+          <w:ilvl w:val="0"/>
+          <w:numId w:val="34"/>
+        </w:numPr>
+        <w:spacing w:after="160" w:line="259" w:lineRule="auto"/>
+      </w:pPr>
+      <w:r>
+        <w:rPr>
+          <w:b/>
+          <w:bCs/>
+        </w:rPr>
+        <w:t>Fault Tolerance</w:t>
+      </w:r>
+      <w:r>
+        <w:t>: The system should be able to handle minor hardware or software faults without complete failure, allowing for graceful degradation of functionality rather than total shutdown.</w:t>
+      </w:r>
+    </w:p>
+    <w:p>
+      <w:pPr>
+        <w:pStyle w:val="ListParagraph"/>
+        <w:numPr>
+          <w:ilvl w:val="0"/>
+          <w:numId w:val="34"/>
+        </w:numPr>
+      </w:pPr>
+      <w:r>
+        <w:rPr>
+          <w:b/>
+          <w:bCs/>
+        </w:rPr>
+        <w:t>Backup and Recovery</w:t>
+      </w:r>
+      <w:r>
+        <w:t>: The system should have mechanisms for data backup and recovery in case of system crashes or power failures.</w:t>
+      </w:r>
+    </w:p>
+    <w:p>
+      <w:pPr>
         <w:pStyle w:val="Heading1"/>
         <w:rPr>
           <w:rFonts w:cs="Arial"/>
@@ -2163,6 +3458,7 @@
         <w:rPr>
           <w:rFonts w:cs="Arial"/>
         </w:rPr>
+        <w:lastRenderedPageBreak/>
         <w:t>System Navigation</w:t>
       </w:r>
       <w:r>
@@ -2202,7 +3498,7 @@
             <wp:cNvGraphicFramePr/>
             <a:graphic xmlns:a="http://schemas.openxmlformats.org/drawingml/2006/main">
               <a:graphicData uri="http://schemas.openxmlformats.org/drawingml/2006/diagram">
-                <dgm:relIds xmlns:dgm="http://schemas.openxmlformats.org/drawingml/2006/diagram" xmlns:r="http://schemas.openxmlformats.org/officeDocument/2006/relationships" r:dm="rId9" r:lo="rId10" r:qs="rId11" r:cs="rId12"/>
+                <dgm:relIds xmlns:dgm="http://schemas.openxmlformats.org/drawingml/2006/diagram" xmlns:r="http://schemas.openxmlformats.org/officeDocument/2006/relationships" r:dm="rId10" r:lo="rId11" r:qs="rId12" r:cs="rId13"/>
               </a:graphicData>
             </a:graphic>
           </wp:inline>
@@ -2217,7 +3513,6 @@
         <w:rPr>
           <w:noProof/>
         </w:rPr>
-        <w:lastRenderedPageBreak/>
         <w:drawing>
           <wp:inline distT="0" distB="0" distL="0" distR="0" wp14:anchorId="0DB9A5FE" wp14:editId="2621CB14">
             <wp:extent cx="5486400" cy="3200400"/>
@@ -2226,7 +3521,7 @@
             <wp:cNvGraphicFramePr/>
             <a:graphic xmlns:a="http://schemas.openxmlformats.org/drawingml/2006/main">
               <a:graphicData uri="http://schemas.openxmlformats.org/drawingml/2006/diagram">
-                <dgm:relIds xmlns:dgm="http://schemas.openxmlformats.org/drawingml/2006/diagram" xmlns:r="http://schemas.openxmlformats.org/officeDocument/2006/relationships" r:dm="rId14" r:lo="rId15" r:qs="rId16" r:cs="rId17"/>
+                <dgm:relIds xmlns:dgm="http://schemas.openxmlformats.org/drawingml/2006/diagram" xmlns:r="http://schemas.openxmlformats.org/officeDocument/2006/relationships" r:dm="rId15" r:lo="rId16" r:qs="rId17" r:cs="rId18"/>
               </a:graphicData>
             </a:graphic>
           </wp:inline>
@@ -2281,6 +3576,7 @@
       </w:pPr>
       <w:bookmarkStart w:id="7" w:name="_Toc174878679"/>
       <w:r>
+        <w:lastRenderedPageBreak/>
         <w:t>Interface</w:t>
       </w:r>
       <w:bookmarkEnd w:id="7"/>
@@ -2309,7 +3605,7 @@
                     <pic:cNvPicPr/>
                   </pic:nvPicPr>
                   <pic:blipFill>
-                    <a:blip r:embed="rId19"/>
+                    <a:blip r:embed="rId20"/>
                     <a:stretch>
                       <a:fillRect/>
                     </a:stretch>
@@ -2382,7 +3678,6 @@
         <w:rPr>
           <w:noProof/>
         </w:rPr>
-        <w:lastRenderedPageBreak/>
         <w:drawing>
           <wp:inline distT="0" distB="0" distL="0" distR="0" wp14:anchorId="3B211FDA" wp14:editId="00CFB349">
             <wp:extent cx="4197566" cy="2540131"/>
@@ -2399,7 +3694,7 @@
                     <pic:cNvPicPr/>
                   </pic:nvPicPr>
                   <pic:blipFill>
-                    <a:blip r:embed="rId20"/>
+                    <a:blip r:embed="rId21"/>
                     <a:stretch>
                       <a:fillRect/>
                     </a:stretch>
@@ -2466,6 +3761,7 @@
         <w:rPr>
           <w:noProof/>
         </w:rPr>
+        <w:lastRenderedPageBreak/>
         <w:drawing>
           <wp:inline distT="0" distB="0" distL="0" distR="0" wp14:anchorId="3B1D96C4" wp14:editId="792DAD39">
             <wp:extent cx="5731510" cy="673100"/>
@@ -2482,7 +3778,7 @@
                     <pic:cNvPicPr/>
                   </pic:nvPicPr>
                   <pic:blipFill>
-                    <a:blip r:embed="rId21"/>
+                    <a:blip r:embed="rId22"/>
                     <a:stretch>
                       <a:fillRect/>
                     </a:stretch>
@@ -2532,7 +3828,7 @@
                     <pic:cNvPicPr/>
                   </pic:nvPicPr>
                   <pic:blipFill>
-                    <a:blip r:embed="rId22"/>
+                    <a:blip r:embed="rId23"/>
                     <a:stretch>
                       <a:fillRect/>
                     </a:stretch>
@@ -2605,7 +3901,6 @@
         <w:rPr>
           <w:noProof/>
         </w:rPr>
-        <w:lastRenderedPageBreak/>
         <w:drawing>
           <wp:inline distT="0" distB="0" distL="0" distR="0" wp14:anchorId="052BA587" wp14:editId="5C501AA9">
             <wp:extent cx="5073911" cy="3778444"/>
@@ -2622,7 +3917,7 @@
                     <pic:cNvPicPr/>
                   </pic:nvPicPr>
                   <pic:blipFill>
-                    <a:blip r:embed="rId23"/>
+                    <a:blip r:embed="rId24"/>
                     <a:stretch>
                       <a:fillRect/>
                     </a:stretch>
@@ -2884,6 +4179,7 @@
               <w:rPr>
                 <w:rFonts w:ascii="Calibri" w:hAnsi="Calibri"/>
               </w:rPr>
+              <w:lastRenderedPageBreak/>
               <w:t> </w:t>
             </w:r>
           </w:p>
@@ -3023,11 +4319,19 @@
                 <w:rFonts w:ascii="Calibri" w:hAnsi="Calibri"/>
               </w:rPr>
             </w:pPr>
+            <w:proofErr w:type="spellStart"/>
             <w:r>
               <w:rPr>
                 <w:rFonts w:ascii="Calibri" w:hAnsi="Calibri"/>
               </w:rPr>
-              <w:t>OpenCR (Microcontroller Unit)</w:t>
+              <w:t>OpenCR</w:t>
+            </w:r>
+            <w:proofErr w:type="spellEnd"/>
+            <w:r>
+              <w:rPr>
+                <w:rFonts w:ascii="Calibri" w:hAnsi="Calibri"/>
+              </w:rPr>
+              <w:t xml:space="preserve"> (Microcontroller Unit)</w:t>
             </w:r>
           </w:p>
         </w:tc>
@@ -3386,7 +4690,6 @@
                 <w:b/>
                 <w:bCs/>
               </w:rPr>
-              <w:lastRenderedPageBreak/>
               <w:t>Software Costs</w:t>
             </w:r>
           </w:p>
@@ -4310,7 +5613,6 @@
         <w:rPr>
           <w:rFonts w:cs="Arial"/>
         </w:rPr>
-        <w:lastRenderedPageBreak/>
         <w:t>Schedule</w:t>
       </w:r>
       <w:bookmarkEnd w:id="9"/>
@@ -4613,7 +5915,25 @@
                 <w:color w:val="000000"/>
                 <w:lang w:eastAsia="en-GB"/>
               </w:rPr>
-              <w:t>Development and deployment of a 2D SLAM-based robot for enhancing safety and efficiency in childcare centers.</w:t>
+              <w:t xml:space="preserve">Development and deployment of a 2D SLAM-based robot for enhancing safety and efficiency in childcare </w:t>
+            </w:r>
+            <w:proofErr w:type="spellStart"/>
+            <w:r>
+              <w:rPr>
+                <w:rFonts w:ascii="Georgia" w:eastAsia="Times New Roman" w:hAnsi="Georgia" w:cs="Calibri"/>
+                <w:color w:val="000000"/>
+                <w:lang w:eastAsia="en-GB"/>
+              </w:rPr>
+              <w:t>centers</w:t>
+            </w:r>
+            <w:proofErr w:type="spellEnd"/>
+            <w:r>
+              <w:rPr>
+                <w:rFonts w:ascii="Georgia" w:eastAsia="Times New Roman" w:hAnsi="Georgia" w:cs="Calibri"/>
+                <w:color w:val="000000"/>
+                <w:lang w:eastAsia="en-GB"/>
+              </w:rPr>
+              <w:t>.</w:t>
             </w:r>
           </w:p>
         </w:tc>
@@ -6608,6 +7928,7 @@
                 <w:color w:val="000000"/>
                 <w:lang w:eastAsia="en-GB"/>
               </w:rPr>
+              <w:lastRenderedPageBreak/>
               <w:t>3</w:t>
             </w:r>
           </w:p>
@@ -7347,16 +8668,7 @@
                 <w:color w:val="000000"/>
                 <w:lang w:eastAsia="en-GB"/>
               </w:rPr>
-              <w:t xml:space="preserve">Quality &amp; Risk </w:t>
-            </w:r>
-            <w:r>
-              <w:rPr>
-                <w:rFonts w:ascii="Georgia" w:eastAsia="Times New Roman" w:hAnsi="Georgia" w:cs="Calibri"/>
-                <w:color w:val="000000"/>
-                <w:lang w:eastAsia="en-GB"/>
-              </w:rPr>
-              <w:lastRenderedPageBreak/>
-              <w:t>Management</w:t>
+              <w:t>Quality &amp; Risk Management</w:t>
             </w:r>
           </w:p>
         </w:tc>
@@ -7387,7 +8699,6 @@
                 <w:color w:val="000000"/>
                 <w:lang w:eastAsia="en-GB"/>
               </w:rPr>
-              <w:lastRenderedPageBreak/>
               <w:t>Manage project risks and maintain quality standards.</w:t>
             </w:r>
           </w:p>
@@ -8149,7 +9460,7 @@
           </mc:Choice>
           <mc:Fallback>
             <w:pict>
-              <v:shapetype w14:anchorId="01E86716" id="_x0000_t34" coordsize="21600,21600" o:spt="34" o:oned="t" adj="10800" path="m,l@0,0@0,21600,21600,21600e" filled="f">
+              <v:shapetype w14:anchorId="350DD20B" id="_x0000_t34" coordsize="21600,21600" o:spt="34" o:oned="t" adj="10800" path="m,l@0,0@0,21600,21600,21600e" filled="f">
                 <v:stroke joinstyle="miter"/>
                 <v:formulas>
                   <v:f eqn="val #0"/>
@@ -8229,7 +9540,7 @@
           </mc:Choice>
           <mc:Fallback>
             <w:pict>
-              <v:shape w14:anchorId="49C4E660" id="Connector: Elbow 6" o:spid="_x0000_s1026" type="#_x0000_t34" style="position:absolute;margin-left:94.65pt;margin-top:14.25pt;width:17.75pt;height:179.9pt;rotation:90;z-index:251668480;visibility:visible;mso-wrap-style:square;mso-width-percent:0;mso-height-percent:0;mso-wrap-distance-left:9pt;mso-wrap-distance-top:0;mso-wrap-distance-right:9pt;mso-wrap-distance-bottom:0;mso-position-horizontal:absolute;mso-position-horizontal-relative:text;mso-position-vertical:absolute;mso-position-vertical-relative:text;mso-width-percent:0;mso-height-percent:0;mso-width-relative:margin;mso-height-relative:margin" o:gfxdata="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" adj="12048" strokecolor="#4579b8 [3044]"/>
+              <v:shape w14:anchorId="638E3898" id="Connector: Elbow 6" o:spid="_x0000_s1026" type="#_x0000_t34" style="position:absolute;margin-left:94.65pt;margin-top:14.25pt;width:17.75pt;height:179.9pt;rotation:90;z-index:251668480;visibility:visible;mso-wrap-style:square;mso-width-percent:0;mso-height-percent:0;mso-wrap-distance-left:9pt;mso-wrap-distance-top:0;mso-wrap-distance-right:9pt;mso-wrap-distance-bottom:0;mso-position-horizontal:absolute;mso-position-horizontal-relative:text;mso-position-vertical:absolute;mso-position-vertical-relative:text;mso-width-percent:0;mso-height-percent:0;mso-width-relative:margin;mso-height-relative:margin" o:gfxdata="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" adj="12048" strokecolor="#4579b8 [3044]"/>
             </w:pict>
           </mc:Fallback>
         </mc:AlternateContent>
@@ -8418,7 +9729,7 @@
             <wp:cNvGraphicFramePr/>
             <a:graphic xmlns:a="http://schemas.openxmlformats.org/drawingml/2006/main">
               <a:graphicData uri="http://schemas.openxmlformats.org/drawingml/2006/diagram">
-                <dgm:relIds xmlns:dgm="http://schemas.openxmlformats.org/drawingml/2006/diagram" xmlns:r="http://schemas.openxmlformats.org/officeDocument/2006/relationships" r:dm="rId24" r:lo="rId25" r:qs="rId26" r:cs="rId27"/>
+                <dgm:relIds xmlns:dgm="http://schemas.openxmlformats.org/drawingml/2006/diagram" xmlns:r="http://schemas.openxmlformats.org/officeDocument/2006/relationships" r:dm="rId25" r:lo="rId26" r:qs="rId27" r:cs="rId28"/>
               </a:graphicData>
             </a:graphic>
           </wp:inline>
@@ -11541,7 +12852,7 @@
                     <pic:cNvPicPr/>
                   </pic:nvPicPr>
                   <pic:blipFill>
-                    <a:blip r:embed="rId29"/>
+                    <a:blip r:embed="rId30"/>
                     <a:stretch>
                       <a:fillRect/>
                     </a:stretch>
@@ -12043,7 +13354,15 @@
           </w:tcPr>
           <w:p>
             <w:r>
-              <w:t>Protecting data privacy helps build trust with users, which is key to getting the robot widely accepted in sensitive places like daycare centers.</w:t>
+              <w:t xml:space="preserve">Protecting data privacy helps build trust with users, which is key to getting the robot widely accepted in sensitive places like daycare </w:t>
+            </w:r>
+            <w:proofErr w:type="spellStart"/>
+            <w:r>
+              <w:t>centers</w:t>
+            </w:r>
+            <w:proofErr w:type="spellEnd"/>
+            <w:r>
+              <w:t>.</w:t>
             </w:r>
           </w:p>
         </w:tc>
@@ -12086,7 +13405,15 @@
           <w:p>
             <w:r>
               <w:lastRenderedPageBreak/>
-              <w:t xml:space="preserve">We’ll roll out the system gradually, starting with a pilot program in a few daycare centers. We’ll provide thorough training and support, including hands-on </w:t>
+              <w:t xml:space="preserve">We’ll roll out the system gradually, starting with a pilot program in a few daycare </w:t>
+            </w:r>
+            <w:proofErr w:type="spellStart"/>
+            <w:r>
+              <w:t>centers</w:t>
+            </w:r>
+            <w:proofErr w:type="spellEnd"/>
+            <w:r>
+              <w:t xml:space="preserve">. We’ll provide thorough training and support, including hands-on </w:t>
             </w:r>
             <w:r>
               <w:lastRenderedPageBreak/>
@@ -13270,7 +14597,23 @@
           <w:rFonts w:ascii="Calibri" w:hAnsi="Calibri" w:cs="Calibri"/>
           <w:color w:val="000000"/>
         </w:rPr>
-        <w:t>. [online] IEEE Xplore. doi:https://doi.org/10.1109/GECOST52368.2021.9538731.</w:t>
+        <w:t xml:space="preserve">. [online] IEEE Xplore. </w:t>
+      </w:r>
+      <w:proofErr w:type="spellStart"/>
+      <w:r>
+        <w:rPr>
+          <w:rFonts w:ascii="Calibri" w:hAnsi="Calibri" w:cs="Calibri"/>
+          <w:color w:val="000000"/>
+        </w:rPr>
+        <w:t>doi:https</w:t>
+      </w:r>
+      <w:proofErr w:type="spellEnd"/>
+      <w:r>
+        <w:rPr>
+          <w:rFonts w:ascii="Calibri" w:hAnsi="Calibri" w:cs="Calibri"/>
+          <w:color w:val="000000"/>
+        </w:rPr>
+        <w:t>://doi.org/10.1109/GECOST52368.2021.9538731.</w:t>
       </w:r>
     </w:p>
     <w:p>
@@ -13300,7 +14643,23 @@
           <w:rFonts w:ascii="Calibri" w:hAnsi="Calibri" w:cs="Calibri"/>
           <w:color w:val="000000"/>
         </w:rPr>
-        <w:t>Lai, J., Lei, H., Bao, S., Du, L., Yuan, J. and Ma, S. (2021). Design of a Portable Indoor Guide Robot for Blind People. doi:https://doi.org/10.1109/icarm52023.2021.9536077.</w:t>
+        <w:t xml:space="preserve">Lai, J., Lei, H., Bao, S., Du, L., Yuan, J. and Ma, S. (2021). Design of a Portable Indoor Guide Robot for Blind People. </w:t>
+      </w:r>
+      <w:proofErr w:type="spellStart"/>
+      <w:r>
+        <w:rPr>
+          <w:rFonts w:ascii="Calibri" w:hAnsi="Calibri" w:cs="Calibri"/>
+          <w:color w:val="000000"/>
+        </w:rPr>
+        <w:t>doi:https</w:t>
+      </w:r>
+      <w:proofErr w:type="spellEnd"/>
+      <w:r>
+        <w:rPr>
+          <w:rFonts w:ascii="Calibri" w:hAnsi="Calibri" w:cs="Calibri"/>
+          <w:color w:val="000000"/>
+        </w:rPr>
+        <w:t>://doi.org/10.1109/icarm52023.2021.9536077.</w:t>
       </w:r>
     </w:p>
     <w:p>
@@ -13325,12 +14684,37 @@
         </w:rPr>
         <w:t>‌</w:t>
       </w:r>
+      <w:proofErr w:type="spellStart"/>
       <w:r>
         <w:rPr>
           <w:rFonts w:ascii="Calibri" w:hAnsi="Calibri" w:cs="Calibri"/>
           <w:color w:val="000000"/>
         </w:rPr>
-        <w:t>Takleh Omar Takleh, T., Abu Bakar, N., Abdul Rahman, S., Hamzah, R. and Abd Aziz, Z. (2018). A Brief Survey on SLAM Methods in Autonomous Vehicle. </w:t>
+        <w:t>Takleh</w:t>
+      </w:r>
+      <w:proofErr w:type="spellEnd"/>
+      <w:r>
+        <w:rPr>
+          <w:rFonts w:ascii="Calibri" w:hAnsi="Calibri" w:cs="Calibri"/>
+          <w:color w:val="000000"/>
+        </w:rPr>
+        <w:t xml:space="preserve"> Omar </w:t>
+      </w:r>
+      <w:proofErr w:type="spellStart"/>
+      <w:r>
+        <w:rPr>
+          <w:rFonts w:ascii="Calibri" w:hAnsi="Calibri" w:cs="Calibri"/>
+          <w:color w:val="000000"/>
+        </w:rPr>
+        <w:t>Takleh</w:t>
+      </w:r>
+      <w:proofErr w:type="spellEnd"/>
+      <w:r>
+        <w:rPr>
+          <w:rFonts w:ascii="Calibri" w:hAnsi="Calibri" w:cs="Calibri"/>
+          <w:color w:val="000000"/>
+        </w:rPr>
+        <w:t>, T., Abu Bakar, N., Abdul Rahman, S., Hamzah, R. and Abd Aziz, Z. (2018). A Brief Survey on SLAM Methods in Autonomous Vehicle. </w:t>
       </w:r>
       <w:r>
         <w:rPr>
@@ -13346,7 +14730,23 @@
           <w:rFonts w:ascii="Calibri" w:hAnsi="Calibri" w:cs="Calibri"/>
           <w:color w:val="000000"/>
         </w:rPr>
-        <w:t>, 7(4.27), p.38. doi:https://doi.org/10.14419/ijet.v7i4.27.22477.</w:t>
+        <w:t xml:space="preserve">, 7(4.27), p.38. </w:t>
+      </w:r>
+      <w:proofErr w:type="spellStart"/>
+      <w:r>
+        <w:rPr>
+          <w:rFonts w:ascii="Calibri" w:hAnsi="Calibri" w:cs="Calibri"/>
+          <w:color w:val="000000"/>
+        </w:rPr>
+        <w:t>doi:https</w:t>
+      </w:r>
+      <w:proofErr w:type="spellEnd"/>
+      <w:r>
+        <w:rPr>
+          <w:rFonts w:ascii="Calibri" w:hAnsi="Calibri" w:cs="Calibri"/>
+          <w:color w:val="000000"/>
+        </w:rPr>
+        <w:t>://doi.org/10.14419/ijet.v7i4.27.22477.</w:t>
       </w:r>
     </w:p>
     <w:p>
@@ -13387,8 +14787,19 @@
           <w:iCs/>
           <w:color w:val="000000"/>
         </w:rPr>
-        <w:t>Localization, Mapping and SLAM using GMapping</w:t>
-      </w:r>
+        <w:t xml:space="preserve">Localization, Mapping and SLAM using </w:t>
+      </w:r>
+      <w:proofErr w:type="spellStart"/>
+      <w:r>
+        <w:rPr>
+          <w:rFonts w:ascii="Calibri" w:hAnsi="Calibri" w:cs="Calibri"/>
+          <w:i/>
+          <w:iCs/>
+          <w:color w:val="000000"/>
+        </w:rPr>
+        <w:t>GMapping</w:t>
+      </w:r>
+      <w:proofErr w:type="spellEnd"/>
       <w:r>
         <w:rPr>
           <w:rFonts w:ascii="Calibri" w:hAnsi="Calibri" w:cs="Calibri"/>
@@ -13417,12 +14828,21 @@
         </w:rPr>
         <w:t>‌</w:t>
       </w:r>
+      <w:proofErr w:type="spellStart"/>
       <w:r>
         <w:rPr>
           <w:rFonts w:ascii="Calibri" w:hAnsi="Calibri" w:cs="Calibri"/>
           <w:color w:val="000000"/>
         </w:rPr>
-        <w:t>Guivant, J.E. and Nebot, E.M. (2001). Optimization of the simultaneous localization and map-building algorithm for real-time implementation. </w:t>
+        <w:t>Guivant</w:t>
+      </w:r>
+      <w:proofErr w:type="spellEnd"/>
+      <w:r>
+        <w:rPr>
+          <w:rFonts w:ascii="Calibri" w:hAnsi="Calibri" w:cs="Calibri"/>
+          <w:color w:val="000000"/>
+        </w:rPr>
+        <w:t>, J.E. and Nebot, E.M. (2001). Optimization of the simultaneous localization and map-building algorithm for real-time implementation. </w:t>
       </w:r>
       <w:r>
         <w:rPr>
@@ -13438,7 +14858,23 @@
           <w:rFonts w:ascii="Calibri" w:hAnsi="Calibri" w:cs="Calibri"/>
           <w:color w:val="000000"/>
         </w:rPr>
-        <w:t>, 17(3), pp.242–257. doi:https://doi.org/10.1109/70.938382.</w:t>
+        <w:t xml:space="preserve">, 17(3), pp.242–257. </w:t>
+      </w:r>
+      <w:proofErr w:type="spellStart"/>
+      <w:r>
+        <w:rPr>
+          <w:rFonts w:ascii="Calibri" w:hAnsi="Calibri" w:cs="Calibri"/>
+          <w:color w:val="000000"/>
+        </w:rPr>
+        <w:t>doi:https</w:t>
+      </w:r>
+      <w:proofErr w:type="spellEnd"/>
+      <w:r>
+        <w:rPr>
+          <w:rFonts w:ascii="Calibri" w:hAnsi="Calibri" w:cs="Calibri"/>
+          <w:color w:val="000000"/>
+        </w:rPr>
+        <w:t>://doi.org/10.1109/70.938382.</w:t>
       </w:r>
     </w:p>
     <w:p>
@@ -13479,7 +14915,23 @@
           <w:rFonts w:ascii="Calibri" w:hAnsi="Calibri" w:cs="Calibri"/>
           <w:color w:val="000000"/>
         </w:rPr>
-        <w:t>Zhang, Y., Xiao, Z., Yuan, X., Li, S. and Liang, S. (2019). Obstacle Avoidance of Two-Wheeled Mobile Robot based on DWA Algorithm. doi:https://doi.org/10.1109/cac48633.2019.8996425.</w:t>
+        <w:t xml:space="preserve">Zhang, Y., Xiao, Z., Yuan, X., Li, S. and Liang, S. (2019). Obstacle Avoidance of Two-Wheeled Mobile Robot based on DWA Algorithm. </w:t>
+      </w:r>
+      <w:proofErr w:type="spellStart"/>
+      <w:r>
+        <w:rPr>
+          <w:rFonts w:ascii="Calibri" w:hAnsi="Calibri" w:cs="Calibri"/>
+          <w:color w:val="000000"/>
+        </w:rPr>
+        <w:t>doi:https</w:t>
+      </w:r>
+      <w:proofErr w:type="spellEnd"/>
+      <w:r>
+        <w:rPr>
+          <w:rFonts w:ascii="Calibri" w:hAnsi="Calibri" w:cs="Calibri"/>
+          <w:color w:val="000000"/>
+        </w:rPr>
+        <w:t>://doi.org/10.1109/cac48633.2019.8996425.</w:t>
       </w:r>
     </w:p>
     <w:p>
@@ -13500,7 +14952,55 @@
           <w:rFonts w:ascii="Calibri" w:hAnsi="Calibri" w:cs="Calibri"/>
           <w:color w:val="000000"/>
         </w:rPr>
-        <w:t>Zubaidah Al-Mashhadani, Manasa Mainampati and Chandrasekaran, B. (2020). Autonomous Exploring Map and Navigation for an Agricultural Robot. doi:https://doi.org/10.1109/iccr51572.2020.9344404.</w:t>
+        <w:t>Zubaidah Al-</w:t>
+      </w:r>
+      <w:proofErr w:type="spellStart"/>
+      <w:r>
+        <w:rPr>
+          <w:rFonts w:ascii="Calibri" w:hAnsi="Calibri" w:cs="Calibri"/>
+          <w:color w:val="000000"/>
+        </w:rPr>
+        <w:t>Mashhadani</w:t>
+      </w:r>
+      <w:proofErr w:type="spellEnd"/>
+      <w:r>
+        <w:rPr>
+          <w:rFonts w:ascii="Calibri" w:hAnsi="Calibri" w:cs="Calibri"/>
+          <w:color w:val="000000"/>
+        </w:rPr>
+        <w:t xml:space="preserve">, Manasa </w:t>
+      </w:r>
+      <w:proofErr w:type="spellStart"/>
+      <w:r>
+        <w:rPr>
+          <w:rFonts w:ascii="Calibri" w:hAnsi="Calibri" w:cs="Calibri"/>
+          <w:color w:val="000000"/>
+        </w:rPr>
+        <w:t>Mainampati</w:t>
+      </w:r>
+      <w:proofErr w:type="spellEnd"/>
+      <w:r>
+        <w:rPr>
+          <w:rFonts w:ascii="Calibri" w:hAnsi="Calibri" w:cs="Calibri"/>
+          <w:color w:val="000000"/>
+        </w:rPr>
+        <w:t xml:space="preserve"> and Chandrasekaran, B. (2020). Autonomous Exploring Map and Navigation for an Agricultural Robot. </w:t>
+      </w:r>
+      <w:proofErr w:type="spellStart"/>
+      <w:r>
+        <w:rPr>
+          <w:rFonts w:ascii="Calibri" w:hAnsi="Calibri" w:cs="Calibri"/>
+          <w:color w:val="000000"/>
+        </w:rPr>
+        <w:t>doi:https</w:t>
+      </w:r>
+      <w:proofErr w:type="spellEnd"/>
+      <w:r>
+        <w:rPr>
+          <w:rFonts w:ascii="Calibri" w:hAnsi="Calibri" w:cs="Calibri"/>
+          <w:color w:val="000000"/>
+        </w:rPr>
+        <w:t>://doi.org/10.1109/iccr51572.2020.9344404.</w:t>
       </w:r>
     </w:p>
     <w:p>
@@ -13528,7 +15028,71 @@
           <w:rFonts w:ascii="Calibri" w:hAnsi="Calibri" w:cs="Calibri"/>
           <w:color w:val="000000"/>
         </w:rPr>
-        <w:t xml:space="preserve"> Josep Aulinas, Yvan Petillot, Salvi, J. and Lladó, X. (2008). The SLAM problem: a survey. pp.363–371. doi:https://doi.org/10.3233/978-1-58603-925-7-363.</w:t>
+        <w:t xml:space="preserve"> Josep </w:t>
+      </w:r>
+      <w:proofErr w:type="spellStart"/>
+      <w:r>
+        <w:rPr>
+          <w:rFonts w:ascii="Calibri" w:hAnsi="Calibri" w:cs="Calibri"/>
+          <w:color w:val="000000"/>
+        </w:rPr>
+        <w:t>Aulinas</w:t>
+      </w:r>
+      <w:proofErr w:type="spellEnd"/>
+      <w:r>
+        <w:rPr>
+          <w:rFonts w:ascii="Calibri" w:hAnsi="Calibri" w:cs="Calibri"/>
+          <w:color w:val="000000"/>
+        </w:rPr>
+        <w:t xml:space="preserve">, Yvan </w:t>
+      </w:r>
+      <w:proofErr w:type="spellStart"/>
+      <w:r>
+        <w:rPr>
+          <w:rFonts w:ascii="Calibri" w:hAnsi="Calibri" w:cs="Calibri"/>
+          <w:color w:val="000000"/>
+        </w:rPr>
+        <w:t>Petillot</w:t>
+      </w:r>
+      <w:proofErr w:type="spellEnd"/>
+      <w:r>
+        <w:rPr>
+          <w:rFonts w:ascii="Calibri" w:hAnsi="Calibri" w:cs="Calibri"/>
+          <w:color w:val="000000"/>
+        </w:rPr>
+        <w:t xml:space="preserve">, Salvi, J. and </w:t>
+      </w:r>
+      <w:proofErr w:type="spellStart"/>
+      <w:r>
+        <w:rPr>
+          <w:rFonts w:ascii="Calibri" w:hAnsi="Calibri" w:cs="Calibri"/>
+          <w:color w:val="000000"/>
+        </w:rPr>
+        <w:t>Lladó</w:t>
+      </w:r>
+      <w:proofErr w:type="spellEnd"/>
+      <w:r>
+        <w:rPr>
+          <w:rFonts w:ascii="Calibri" w:hAnsi="Calibri" w:cs="Calibri"/>
+          <w:color w:val="000000"/>
+        </w:rPr>
+        <w:t xml:space="preserve">, X. (2008). The SLAM problem: a survey. pp.363–371. </w:t>
+      </w:r>
+      <w:proofErr w:type="spellStart"/>
+      <w:r>
+        <w:rPr>
+          <w:rFonts w:ascii="Calibri" w:hAnsi="Calibri" w:cs="Calibri"/>
+          <w:color w:val="000000"/>
+        </w:rPr>
+        <w:t>doi:https</w:t>
+      </w:r>
+      <w:proofErr w:type="spellEnd"/>
+      <w:r>
+        <w:rPr>
+          <w:rFonts w:ascii="Calibri" w:hAnsi="Calibri" w:cs="Calibri"/>
+          <w:color w:val="000000"/>
+        </w:rPr>
+        <w:t>://doi.org/10.3233/978-1-58603-925-7-363.</w:t>
       </w:r>
     </w:p>
     <w:p>
@@ -13572,7 +15136,23 @@
           <w:rFonts w:ascii="Calibri" w:hAnsi="Calibri" w:cs="Calibri"/>
           <w:color w:val="000000"/>
         </w:rPr>
-        <w:t>, 590, pp.677–682. doi:https://doi.org/10.4028/www.scientific.net/amm.590.677.</w:t>
+        <w:t xml:space="preserve">, 590, pp.677–682. </w:t>
+      </w:r>
+      <w:proofErr w:type="spellStart"/>
+      <w:r>
+        <w:rPr>
+          <w:rFonts w:ascii="Calibri" w:hAnsi="Calibri" w:cs="Calibri"/>
+          <w:color w:val="000000"/>
+        </w:rPr>
+        <w:t>doi:https</w:t>
+      </w:r>
+      <w:proofErr w:type="spellEnd"/>
+      <w:r>
+        <w:rPr>
+          <w:rFonts w:ascii="Calibri" w:hAnsi="Calibri" w:cs="Calibri"/>
+          <w:color w:val="000000"/>
+        </w:rPr>
+        <w:t>://doi.org/10.4028/www.scientific.net/amm.590.677.</w:t>
       </w:r>
     </w:p>
     <w:p>
@@ -14684,8 +16264,13 @@
     <w:p/>
     <w:p/>
     <w:p>
-      <w:r>
-        <w:t>Github Repository:</w:t>
+      <w:proofErr w:type="spellStart"/>
+      <w:r>
+        <w:t>Github</w:t>
+      </w:r>
+      <w:proofErr w:type="spellEnd"/>
+      <w:r>
+        <w:t xml:space="preserve"> Repository:</w:t>
       </w:r>
     </w:p>
     <w:p>
@@ -14694,8 +16279,8 @@
       </w:r>
     </w:p>
     <w:sectPr>
-      <w:footerReference w:type="even" r:id="rId30"/>
-      <w:footerReference w:type="default" r:id="rId31"/>
+      <w:footerReference w:type="even" r:id="rId31"/>
+      <w:footerReference w:type="default" r:id="rId32"/>
       <w:pgSz w:w="11906" w:h="16838"/>
       <w:pgMar w:top="1260" w:right="1800" w:bottom="1440" w:left="1800" w:header="720" w:footer="720" w:gutter="0"/>
       <w:pgNumType w:start="0"/>
@@ -18519,6 +20104,119 @@
     </w:lvl>
   </w:abstractNum>
   <w:abstractNum w:abstractNumId="27" w15:restartNumberingAfterBreak="0">
+    <w:nsid w:val="65610108"/>
+    <w:multiLevelType w:val="hybridMultilevel"/>
+    <w:tmpl w:val="8516318A"/>
+    <w:lvl w:ilvl="0" w:tplc="0C090001">
+      <w:start w:val="1"/>
+      <w:numFmt w:val="bullet"/>
+      <w:lvlText w:val=""/>
+      <w:lvlJc w:val="left"/>
+      <w:pPr>
+        <w:ind w:left="720" w:hanging="360"/>
+      </w:pPr>
+      <w:rPr>
+        <w:rFonts w:ascii="Symbol" w:hAnsi="Symbol" w:hint="default"/>
+      </w:rPr>
+    </w:lvl>
+    <w:lvl w:ilvl="1" w:tplc="0C090003" w:tentative="1">
+      <w:start w:val="1"/>
+      <w:numFmt w:val="bullet"/>
+      <w:lvlText w:val="o"/>
+      <w:lvlJc w:val="left"/>
+      <w:pPr>
+        <w:ind w:left="1440" w:hanging="360"/>
+      </w:pPr>
+      <w:rPr>
+        <w:rFonts w:ascii="Courier New" w:hAnsi="Courier New" w:cs="Courier New" w:hint="default"/>
+      </w:rPr>
+    </w:lvl>
+    <w:lvl w:ilvl="2" w:tplc="0C090005" w:tentative="1">
+      <w:start w:val="1"/>
+      <w:numFmt w:val="bullet"/>
+      <w:lvlText w:val=""/>
+      <w:lvlJc w:val="left"/>
+      <w:pPr>
+        <w:ind w:left="2160" w:hanging="360"/>
+      </w:pPr>
+      <w:rPr>
+        <w:rFonts w:ascii="Wingdings" w:hAnsi="Wingdings" w:hint="default"/>
+      </w:rPr>
+    </w:lvl>
+    <w:lvl w:ilvl="3" w:tplc="0C090001" w:tentative="1">
+      <w:start w:val="1"/>
+      <w:numFmt w:val="bullet"/>
+      <w:lvlText w:val=""/>
+      <w:lvlJc w:val="left"/>
+      <w:pPr>
+        <w:ind w:left="2880" w:hanging="360"/>
+      </w:pPr>
+      <w:rPr>
+        <w:rFonts w:ascii="Symbol" w:hAnsi="Symbol" w:hint="default"/>
+      </w:rPr>
+    </w:lvl>
+    <w:lvl w:ilvl="4" w:tplc="0C090003" w:tentative="1">
+      <w:start w:val="1"/>
+      <w:numFmt w:val="bullet"/>
+      <w:lvlText w:val="o"/>
+      <w:lvlJc w:val="left"/>
+      <w:pPr>
+        <w:ind w:left="3600" w:hanging="360"/>
+      </w:pPr>
+      <w:rPr>
+        <w:rFonts w:ascii="Courier New" w:hAnsi="Courier New" w:cs="Courier New" w:hint="default"/>
+      </w:rPr>
+    </w:lvl>
+    <w:lvl w:ilvl="5" w:tplc="0C090005" w:tentative="1">
+      <w:start w:val="1"/>
+      <w:numFmt w:val="bullet"/>
+      <w:lvlText w:val=""/>
+      <w:lvlJc w:val="left"/>
+      <w:pPr>
+        <w:ind w:left="4320" w:hanging="360"/>
+      </w:pPr>
+      <w:rPr>
+        <w:rFonts w:ascii="Wingdings" w:hAnsi="Wingdings" w:hint="default"/>
+      </w:rPr>
+    </w:lvl>
+    <w:lvl w:ilvl="6" w:tplc="0C090001" w:tentative="1">
+      <w:start w:val="1"/>
+      <w:numFmt w:val="bullet"/>
+      <w:lvlText w:val=""/>
+      <w:lvlJc w:val="left"/>
+      <w:pPr>
+        <w:ind w:left="5040" w:hanging="360"/>
+      </w:pPr>
+      <w:rPr>
+        <w:rFonts w:ascii="Symbol" w:hAnsi="Symbol" w:hint="default"/>
+      </w:rPr>
+    </w:lvl>
+    <w:lvl w:ilvl="7" w:tplc="0C090003" w:tentative="1">
+      <w:start w:val="1"/>
+      <w:numFmt w:val="bullet"/>
+      <w:lvlText w:val="o"/>
+      <w:lvlJc w:val="left"/>
+      <w:pPr>
+        <w:ind w:left="5760" w:hanging="360"/>
+      </w:pPr>
+      <w:rPr>
+        <w:rFonts w:ascii="Courier New" w:hAnsi="Courier New" w:cs="Courier New" w:hint="default"/>
+      </w:rPr>
+    </w:lvl>
+    <w:lvl w:ilvl="8" w:tplc="0C090005" w:tentative="1">
+      <w:start w:val="1"/>
+      <w:numFmt w:val="bullet"/>
+      <w:lvlText w:val=""/>
+      <w:lvlJc w:val="left"/>
+      <w:pPr>
+        <w:ind w:left="6480" w:hanging="360"/>
+      </w:pPr>
+      <w:rPr>
+        <w:rFonts w:ascii="Wingdings" w:hAnsi="Wingdings" w:hint="default"/>
+      </w:rPr>
+    </w:lvl>
+  </w:abstractNum>
+  <w:abstractNum w:abstractNumId="28" w15:restartNumberingAfterBreak="0">
     <w:nsid w:val="65874424"/>
     <w:multiLevelType w:val="multilevel"/>
     <w:tmpl w:val="BF98B9F2"/>
@@ -18667,7 +20365,7 @@
       </w:rPr>
     </w:lvl>
   </w:abstractNum>
-  <w:abstractNum w:abstractNumId="28" w15:restartNumberingAfterBreak="0">
+  <w:abstractNum w:abstractNumId="29" w15:restartNumberingAfterBreak="0">
     <w:nsid w:val="664F3752"/>
     <w:multiLevelType w:val="multilevel"/>
     <w:tmpl w:val="FB34ADC2"/>
@@ -18816,7 +20514,7 @@
       </w:rPr>
     </w:lvl>
   </w:abstractNum>
-  <w:abstractNum w:abstractNumId="29" w15:restartNumberingAfterBreak="0">
+  <w:abstractNum w:abstractNumId="30" w15:restartNumberingAfterBreak="0">
     <w:nsid w:val="67A0369E"/>
     <w:multiLevelType w:val="multilevel"/>
     <w:tmpl w:val="3310657E"/>
@@ -18965,7 +20663,7 @@
       </w:rPr>
     </w:lvl>
   </w:abstractNum>
-  <w:abstractNum w:abstractNumId="30" w15:restartNumberingAfterBreak="0">
+  <w:abstractNum w:abstractNumId="31" w15:restartNumberingAfterBreak="0">
     <w:nsid w:val="69953503"/>
     <w:multiLevelType w:val="hybridMultilevel"/>
     <w:tmpl w:val="C346F714"/>
@@ -19078,7 +20776,7 @@
       </w:rPr>
     </w:lvl>
   </w:abstractNum>
-  <w:abstractNum w:abstractNumId="31" w15:restartNumberingAfterBreak="0">
+  <w:abstractNum w:abstractNumId="32" w15:restartNumberingAfterBreak="0">
     <w:nsid w:val="6E656204"/>
     <w:multiLevelType w:val="multilevel"/>
     <w:tmpl w:val="DA20918C"/>
@@ -19227,7 +20925,7 @@
       </w:rPr>
     </w:lvl>
   </w:abstractNum>
-  <w:abstractNum w:abstractNumId="32" w15:restartNumberingAfterBreak="0">
+  <w:abstractNum w:abstractNumId="33" w15:restartNumberingAfterBreak="0">
     <w:nsid w:val="6F0A1CEC"/>
     <w:multiLevelType w:val="multilevel"/>
     <w:tmpl w:val="8F2051BC"/>
@@ -19376,7 +21074,7 @@
       </w:rPr>
     </w:lvl>
   </w:abstractNum>
-  <w:abstractNum w:abstractNumId="33" w15:restartNumberingAfterBreak="0">
+  <w:abstractNum w:abstractNumId="34" w15:restartNumberingAfterBreak="0">
     <w:nsid w:val="731A7E0D"/>
     <w:multiLevelType w:val="multilevel"/>
     <w:tmpl w:val="2F089DC4"/>
@@ -19525,7 +21223,7 @@
       </w:rPr>
     </w:lvl>
   </w:abstractNum>
-  <w:abstractNum w:abstractNumId="34" w15:restartNumberingAfterBreak="0">
+  <w:abstractNum w:abstractNumId="35" w15:restartNumberingAfterBreak="0">
     <w:nsid w:val="74984AF6"/>
     <w:multiLevelType w:val="multilevel"/>
     <w:tmpl w:val="1B12CF7E"/>
@@ -19674,7 +21372,7 @@
       </w:rPr>
     </w:lvl>
   </w:abstractNum>
-  <w:abstractNum w:abstractNumId="35" w15:restartNumberingAfterBreak="0">
+  <w:abstractNum w:abstractNumId="36" w15:restartNumberingAfterBreak="0">
     <w:nsid w:val="76FC6589"/>
     <w:multiLevelType w:val="multilevel"/>
     <w:tmpl w:val="02F26DD2"/>
@@ -19801,19 +21499,19 @@
     <w:abstractNumId w:val="8"/>
   </w:num>
   <w:num w:numId="4" w16cid:durableId="1741707036">
-    <w:abstractNumId w:val="33"/>
+    <w:abstractNumId w:val="34"/>
   </w:num>
   <w:num w:numId="5" w16cid:durableId="1528107176">
     <w:abstractNumId w:val="18"/>
   </w:num>
   <w:num w:numId="6" w16cid:durableId="1227034814">
-    <w:abstractNumId w:val="30"/>
+    <w:abstractNumId w:val="31"/>
   </w:num>
   <w:num w:numId="7" w16cid:durableId="336467911">
     <w:abstractNumId w:val="25"/>
   </w:num>
   <w:num w:numId="8" w16cid:durableId="1401291977">
-    <w:abstractNumId w:val="34"/>
+    <w:abstractNumId w:val="35"/>
   </w:num>
   <w:num w:numId="9" w16cid:durableId="2042394436">
     <w:abstractNumId w:val="17"/>
@@ -19858,13 +21556,13 @@
     <w:abstractNumId w:val="5"/>
   </w:num>
   <w:num w:numId="23" w16cid:durableId="2102942895">
-    <w:abstractNumId w:val="29"/>
+    <w:abstractNumId w:val="30"/>
   </w:num>
   <w:num w:numId="24" w16cid:durableId="89736339">
-    <w:abstractNumId w:val="27"/>
+    <w:abstractNumId w:val="28"/>
   </w:num>
   <w:num w:numId="25" w16cid:durableId="1310091964">
-    <w:abstractNumId w:val="35"/>
+    <w:abstractNumId w:val="36"/>
   </w:num>
   <w:num w:numId="26" w16cid:durableId="225191755">
     <w:abstractNumId w:val="0"/>
@@ -19879,7 +21577,7 @@
     <w:abstractNumId w:val="15"/>
   </w:num>
   <w:num w:numId="30" w16cid:durableId="877163061">
-    <w:abstractNumId w:val="28"/>
+    <w:abstractNumId w:val="29"/>
   </w:num>
   <w:num w:numId="31" w16cid:durableId="1985623691">
     <w:abstractNumId w:val="10"/>
@@ -19891,13 +21589,16 @@
     <w:abstractNumId w:val="2"/>
   </w:num>
   <w:num w:numId="34" w16cid:durableId="2051345939">
-    <w:abstractNumId w:val="32"/>
+    <w:abstractNumId w:val="33"/>
   </w:num>
   <w:num w:numId="35" w16cid:durableId="384303699">
-    <w:abstractNumId w:val="31"/>
+    <w:abstractNumId w:val="32"/>
   </w:num>
   <w:num w:numId="36" w16cid:durableId="1370297571">
     <w:abstractNumId w:val="19"/>
+  </w:num>
+  <w:num w:numId="37" w16cid:durableId="595748469">
+    <w:abstractNumId w:val="27"/>
   </w:num>
   <w:numIdMacAtCleanup w:val="13"/>
 </w:numbering>
@@ -23417,7 +25118,7 @@
   </dgm:whole>
   <dgm:extLst>
     <a:ext uri="http://schemas.microsoft.com/office/drawing/2008/diagram">
-      <dsp:dataModelExt xmlns:dsp="http://schemas.microsoft.com/office/drawing/2008/diagram" relId="rId13" minVer="http://schemas.openxmlformats.org/drawingml/2006/diagram"/>
+      <dsp:dataModelExt xmlns:dsp="http://schemas.microsoft.com/office/drawing/2008/diagram" relId="rId14" minVer="http://schemas.openxmlformats.org/drawingml/2006/diagram"/>
     </a:ext>
   </dgm:extLst>
 </dgm:dataModel>
@@ -23742,7 +25443,7 @@
   </dgm:whole>
   <dgm:extLst>
     <a:ext uri="http://schemas.microsoft.com/office/drawing/2008/diagram">
-      <dsp:dataModelExt xmlns:dsp="http://schemas.microsoft.com/office/drawing/2008/diagram" relId="rId18" minVer="http://schemas.openxmlformats.org/drawingml/2006/diagram"/>
+      <dsp:dataModelExt xmlns:dsp="http://schemas.microsoft.com/office/drawing/2008/diagram" relId="rId19" minVer="http://schemas.openxmlformats.org/drawingml/2006/diagram"/>
     </a:ext>
   </dgm:extLst>
 </dgm:dataModel>
@@ -25075,7 +26776,7 @@
   <dgm:whole/>
   <dgm:extLst>
     <a:ext uri="http://schemas.microsoft.com/office/drawing/2008/diagram">
-      <dsp:dataModelExt xmlns:dsp="http://schemas.microsoft.com/office/drawing/2008/diagram" relId="rId28" minVer="http://schemas.openxmlformats.org/drawingml/2006/diagram"/>
+      <dsp:dataModelExt xmlns:dsp="http://schemas.microsoft.com/office/drawing/2008/diagram" relId="rId29" minVer="http://schemas.openxmlformats.org/drawingml/2006/diagram"/>
     </a:ext>
     <a:ext uri="{C62137D5-CB1D-491B-B009-E17868A290BF}">
       <dgm14:recolorImg xmlns:dgm14="http://schemas.microsoft.com/office/drawing/2010/diagram" val="1"/>

</xml_diff>